<commit_message>
segundo avance del informe - AutoCine POO
</commit_message>
<xml_diff>
--- a/INFORME-AUTOCINE_POO.docx
+++ b/INFORME-AUTOCINE_POO.docx
@@ -2039,8 +2039,6 @@
           <w:szCs w:val="24"/>
         </w:rPr>
       </w:pPr>
-      <w:bookmarkStart w:id="0" w:name="_GoBack"/>
-      <w:bookmarkEnd w:id="0"/>
     </w:p>
     <w:p>
       <w:pPr>
@@ -2259,30 +2257,65 @@
     </w:p>
     <w:p>
       <w:pPr>
+        <w:tabs>
+          <w:tab w:val="left" w:pos="833"/>
+        </w:tabs>
+        <w:spacing w:before="180" w:line="276" w:lineRule="auto"/>
+        <w:ind w:left="784"/>
+        <w:rPr>
+          <w:rFonts w:ascii="Arial" w:eastAsia="Arial" w:hAnsi="Arial" w:cs="Arial"/>
+          <w:sz w:val="24"/>
+          <w:szCs w:val="24"/>
+        </w:rPr>
+      </w:pPr>
+      <w:r>
+        <w:rPr>
+          <w:rFonts w:ascii="Arial" w:eastAsia="Arial" w:hAnsi="Arial" w:cs="Arial"/>
+          <w:sz w:val="24"/>
+          <w:szCs w:val="24"/>
+        </w:rPr>
+        <w:t>Se planea realizar el proyecto desde cero cumpliendo con cada requisito solicitado para la empresa, almacenando la información en una base de datos organizada para no perder ningún dato de los clientes. Se usará programación orientada a objetos para más eficiencia. Tendrá una interfaz amigable hacia los usuarios para un uso más acertado y sin complicaciones. Se usará como base de datos la aplicación [...]. Se desarrollará con las funciones de recursividad, herencia, encapsulamiento ....</w:t>
+      </w:r>
+    </w:p>
+    <w:p>
+      <w:pPr>
         <w:pStyle w:val="Textoindependiente"/>
-        <w:spacing w:before="184" w:line="259" w:lineRule="auto"/>
-        <w:ind w:left="828" w:right="398"/>
-        <w:jc w:val="both"/>
-      </w:pPr>
-      <w:r>
-        <w:rPr>
-          <w:color w:val="4471C4"/>
-        </w:rPr>
-        <w:t xml:space="preserve">[ Realice una breve explicación de la solución propuesta, qué tipo </w:t>
-      </w:r>
-      <w:r>
-        <w:rPr>
-          <w:color w:val="4471C4"/>
-          <w:spacing w:val="-3"/>
-        </w:rPr>
-        <w:t xml:space="preserve">de </w:t>
-      </w:r>
-      <w:r>
-        <w:rPr>
-          <w:color w:val="4471C4"/>
-        </w:rPr>
-        <w:t>aplicación será construida, qué tecnologías utilizará para construirla y una descripción breve de los módulos que tendrá la aplicación]</w:t>
-      </w:r>
+        <w:rPr>
+          <w:sz w:val="26"/>
+        </w:rPr>
+      </w:pPr>
+    </w:p>
+    <w:p>
+      <w:pPr>
+        <w:pStyle w:val="Textoindependiente"/>
+        <w:rPr>
+          <w:sz w:val="26"/>
+        </w:rPr>
+      </w:pPr>
+    </w:p>
+    <w:p>
+      <w:pPr>
+        <w:pStyle w:val="Textoindependiente"/>
+        <w:rPr>
+          <w:sz w:val="26"/>
+        </w:rPr>
+      </w:pPr>
+    </w:p>
+    <w:p>
+      <w:pPr>
+        <w:pStyle w:val="Textoindependiente"/>
+        <w:rPr>
+          <w:sz w:val="26"/>
+        </w:rPr>
+      </w:pPr>
+    </w:p>
+    <w:p>
+      <w:pPr>
+        <w:pStyle w:val="Textoindependiente"/>
+        <w:rPr>
+          <w:sz w:val="26"/>
+        </w:rPr>
+      </w:pPr>
     </w:p>
     <w:p>
       <w:pPr>
@@ -2314,6 +2347,7 @@
         <w:ind w:hanging="541"/>
       </w:pPr>
       <w:r>
+        <w:lastRenderedPageBreak/>
         <w:t>DESCRIPCIÓN DE LOS</w:t>
       </w:r>
       <w:r>
@@ -2337,31 +2371,25 @@
     </w:p>
     <w:p>
       <w:pPr>
-        <w:pStyle w:val="Textoindependiente"/>
-        <w:spacing w:before="177"/>
-        <w:ind w:left="828"/>
-        <w:jc w:val="both"/>
-      </w:pPr>
-      <w:r>
-        <w:rPr>
-          <w:color w:val="4471C4"/>
-        </w:rPr>
-        <w:t>[ Descripción de los formularios del sistema</w:t>
-      </w:r>
-    </w:p>
-    <w:p>
-      <w:pPr>
-        <w:pStyle w:val="Textoindependiente"/>
+        <w:pBdr>
+          <w:top w:val="nil"/>
+          <w:left w:val="nil"/>
+          <w:bottom w:val="nil"/>
+          <w:right w:val="nil"/>
+          <w:between w:val="nil"/>
+        </w:pBdr>
         <w:spacing w:before="10"/>
         <w:rPr>
+          <w:rFonts w:ascii="Arial" w:eastAsia="Arial" w:hAnsi="Arial" w:cs="Arial"/>
+          <w:color w:val="000000"/>
           <w:sz w:val="27"/>
+          <w:szCs w:val="27"/>
         </w:rPr>
       </w:pPr>
     </w:p>
     <w:tbl>
       <w:tblPr>
-        <w:tblStyle w:val="TableNormal"/>
-        <w:tblW w:w="0" w:type="auto"/>
+        <w:tblW w:w="8358" w:type="dxa"/>
         <w:tblInd w:w="838" w:type="dxa"/>
         <w:tblBorders>
           <w:top w:val="single" w:sz="4" w:space="0" w:color="000000"/>
@@ -2372,7 +2400,7 @@
           <w:insideV w:val="single" w:sz="4" w:space="0" w:color="000000"/>
         </w:tblBorders>
         <w:tblLayout w:type="fixed"/>
-        <w:tblLook w:val="01E0" w:firstRow="1" w:lastRow="1" w:firstColumn="1" w:lastColumn="1" w:noHBand="0" w:noVBand="0"/>
+        <w:tblLook w:val="0000" w:firstRow="0" w:lastRow="0" w:firstColumn="0" w:lastColumn="0" w:noHBand="0" w:noVBand="0"/>
       </w:tblPr>
       <w:tblGrid>
         <w:gridCol w:w="1685"/>
@@ -2389,19 +2417,27 @@
           </w:tcPr>
           <w:p>
             <w:pPr>
-              <w:pStyle w:val="TableParagraph"/>
-              <w:spacing w:line="270" w:lineRule="atLeast"/>
-              <w:ind w:left="279" w:right="213" w:hanging="44"/>
-              <w:rPr>
+              <w:pBdr>
+                <w:top w:val="nil"/>
+                <w:left w:val="nil"/>
+                <w:bottom w:val="nil"/>
+                <w:right w:val="nil"/>
+                <w:between w:val="nil"/>
+              </w:pBdr>
+              <w:ind w:left="279" w:right="213" w:hanging="43"/>
+              <w:rPr>
+                <w:rFonts w:ascii="Arial" w:eastAsia="Arial" w:hAnsi="Arial" w:cs="Arial"/>
                 <w:b/>
                 <w:sz w:val="24"/>
+                <w:szCs w:val="24"/>
               </w:rPr>
             </w:pPr>
             <w:r>
               <w:rPr>
+                <w:rFonts w:ascii="Arial" w:eastAsia="Arial" w:hAnsi="Arial" w:cs="Arial"/>
                 <w:b/>
-                <w:color w:val="2D74B5"/>
-                <w:sz w:val="24"/>
+                <w:sz w:val="24"/>
+                <w:szCs w:val="24"/>
               </w:rPr>
               <w:t>Nombre del formulario</w:t>
             </w:r>
@@ -2413,20 +2449,29 @@
           </w:tcPr>
           <w:p>
             <w:pPr>
-              <w:pStyle w:val="TableParagraph"/>
+              <w:pBdr>
+                <w:top w:val="nil"/>
+                <w:left w:val="nil"/>
+                <w:bottom w:val="nil"/>
+                <w:right w:val="nil"/>
+                <w:between w:val="nil"/>
+              </w:pBdr>
               <w:spacing w:before="3"/>
               <w:ind w:left="1756" w:right="1749"/>
               <w:jc w:val="center"/>
               <w:rPr>
+                <w:rFonts w:ascii="Arial" w:eastAsia="Arial" w:hAnsi="Arial" w:cs="Arial"/>
                 <w:b/>
                 <w:sz w:val="24"/>
+                <w:szCs w:val="24"/>
               </w:rPr>
             </w:pPr>
             <w:r>
               <w:rPr>
+                <w:rFonts w:ascii="Arial" w:eastAsia="Arial" w:hAnsi="Arial" w:cs="Arial"/>
                 <w:b/>
-                <w:color w:val="2D74B5"/>
-                <w:sz w:val="24"/>
+                <w:sz w:val="24"/>
+                <w:szCs w:val="24"/>
               </w:rPr>
               <w:t>Descripción</w:t>
             </w:r>
@@ -2438,19 +2483,28 @@
           </w:tcPr>
           <w:p>
             <w:pPr>
-              <w:pStyle w:val="TableParagraph"/>
+              <w:pBdr>
+                <w:top w:val="nil"/>
+                <w:left w:val="nil"/>
+                <w:bottom w:val="nil"/>
+                <w:right w:val="nil"/>
+                <w:between w:val="nil"/>
+              </w:pBdr>
               <w:spacing w:before="3"/>
               <w:ind w:left="499"/>
               <w:rPr>
+                <w:rFonts w:ascii="Arial" w:eastAsia="Arial" w:hAnsi="Arial" w:cs="Arial"/>
                 <w:b/>
                 <w:sz w:val="24"/>
+                <w:szCs w:val="24"/>
               </w:rPr>
             </w:pPr>
             <w:r>
               <w:rPr>
+                <w:rFonts w:ascii="Arial" w:eastAsia="Arial" w:hAnsi="Arial" w:cs="Arial"/>
                 <w:b/>
-                <w:color w:val="2D74B5"/>
-                <w:sz w:val="24"/>
+                <w:sz w:val="24"/>
+                <w:szCs w:val="24"/>
               </w:rPr>
               <w:t>Usuarios</w:t>
             </w:r>
@@ -2467,19 +2521,23 @@
           </w:tcPr>
           <w:p>
             <w:pPr>
-              <w:pStyle w:val="TableParagraph"/>
-              <w:ind w:left="107" w:right="81"/>
-              <w:rPr>
-                <w:sz w:val="24"/>
+              <w:tabs>
+                <w:tab w:val="left" w:pos="897"/>
+              </w:tabs>
+              <w:spacing w:before="240" w:line="276" w:lineRule="auto"/>
+              <w:jc w:val="both"/>
+              <w:rPr>
+                <w:rFonts w:ascii="Arial" w:eastAsia="Arial" w:hAnsi="Arial" w:cs="Arial"/>
+                <w:sz w:val="24"/>
+                <w:szCs w:val="24"/>
               </w:rPr>
             </w:pPr>
             <w:r>
               <w:rPr>
-                <w:color w:val="2D74B5"/>
-                <w:sz w:val="24"/>
-              </w:rPr>
-              <w:lastRenderedPageBreak/>
-              <w:t>Mantenimiento de usuarios</w:t>
+                <w:rFonts w:ascii="Arial" w:eastAsia="Arial" w:hAnsi="Arial" w:cs="Arial"/>
+                <w:b/>
+              </w:rPr>
+              <w:t>Formulario principal</w:t>
             </w:r>
           </w:p>
         </w:tc>
@@ -2489,172 +2547,77 @@
           </w:tcPr>
           <w:p>
             <w:pPr>
-              <w:pStyle w:val="TableParagraph"/>
-              <w:spacing w:line="275" w:lineRule="exact"/>
-              <w:ind w:left="106"/>
-              <w:rPr>
-                <w:sz w:val="24"/>
+              <w:tabs>
+                <w:tab w:val="left" w:pos="247"/>
+              </w:tabs>
+              <w:spacing w:line="255" w:lineRule="auto"/>
+              <w:rPr>
+                <w:rFonts w:ascii="Arial" w:eastAsia="Arial" w:hAnsi="Arial" w:cs="Arial"/>
+                <w:sz w:val="24"/>
+                <w:szCs w:val="24"/>
               </w:rPr>
             </w:pPr>
             <w:r>
               <w:rPr>
-                <w:color w:val="2D74B5"/>
-                <w:sz w:val="24"/>
-              </w:rPr>
-              <w:t>Permite realizar las operaciones básicas de:</w:t>
+                <w:rFonts w:ascii="Arial" w:eastAsia="Arial" w:hAnsi="Arial" w:cs="Arial"/>
+                <w:sz w:val="24"/>
+                <w:szCs w:val="24"/>
+              </w:rPr>
+              <w:t>Permite realizar operaciones de:</w:t>
             </w:r>
           </w:p>
           <w:p>
             <w:pPr>
-              <w:pStyle w:val="TableParagraph"/>
               <w:numPr>
                 <w:ilvl w:val="0"/>
-                <w:numId w:val="3"/>
+                <w:numId w:val="11"/>
               </w:numPr>
               <w:tabs>
                 <w:tab w:val="left" w:pos="247"/>
               </w:tabs>
-              <w:ind w:hanging="141"/>
-              <w:rPr>
-                <w:sz w:val="24"/>
+              <w:autoSpaceDE/>
+              <w:autoSpaceDN/>
+              <w:spacing w:line="255" w:lineRule="auto"/>
+              <w:rPr>
+                <w:rFonts w:ascii="Arial" w:eastAsia="Arial" w:hAnsi="Arial" w:cs="Arial"/>
+                <w:sz w:val="24"/>
+                <w:szCs w:val="24"/>
               </w:rPr>
             </w:pPr>
             <w:r>
               <w:rPr>
-                <w:color w:val="2D74B5"/>
-                <w:sz w:val="24"/>
-              </w:rPr>
-              <w:t>Consultas por</w:t>
+                <w:rFonts w:ascii="Arial" w:eastAsia="Arial" w:hAnsi="Arial" w:cs="Arial"/>
+                <w:sz w:val="24"/>
+                <w:szCs w:val="24"/>
+              </w:rPr>
+              <w:t>Creación de cuenta.</w:t>
             </w:r>
-            <w:r>
-              <w:rPr>
-                <w:color w:val="2D74B5"/>
-                <w:spacing w:val="-3"/>
-                <w:sz w:val="24"/>
-              </w:rPr>
-              <w:t xml:space="preserve"> </w:t>
-            </w:r>
-            <w:r>
-              <w:rPr>
-                <w:color w:val="2D74B5"/>
-                <w:sz w:val="24"/>
-              </w:rPr>
-              <w:t>usuario.</w:t>
-            </w:r>
-          </w:p>
-          <w:p>
-            <w:pPr>
-              <w:pStyle w:val="TableParagraph"/>
+          </w:p>
+          <w:p>
+            <w:pPr>
               <w:numPr>
                 <w:ilvl w:val="0"/>
-                <w:numId w:val="3"/>
+                <w:numId w:val="11"/>
               </w:numPr>
               <w:tabs>
                 <w:tab w:val="left" w:pos="247"/>
               </w:tabs>
-              <w:ind w:hanging="141"/>
-              <w:rPr>
-                <w:sz w:val="24"/>
+              <w:autoSpaceDE/>
+              <w:autoSpaceDN/>
+              <w:spacing w:line="255" w:lineRule="auto"/>
+              <w:rPr>
+                <w:rFonts w:ascii="Arial" w:eastAsia="Arial" w:hAnsi="Arial" w:cs="Arial"/>
+                <w:sz w:val="24"/>
+                <w:szCs w:val="24"/>
               </w:rPr>
             </w:pPr>
             <w:r>
               <w:rPr>
-                <w:color w:val="2D74B5"/>
-                <w:sz w:val="24"/>
-              </w:rPr>
-              <w:t>Registrar nuevos</w:t>
-            </w:r>
-            <w:r>
-              <w:rPr>
-                <w:color w:val="2D74B5"/>
-                <w:spacing w:val="-3"/>
-                <w:sz w:val="24"/>
-              </w:rPr>
-              <w:t xml:space="preserve"> </w:t>
-            </w:r>
-            <w:r>
-              <w:rPr>
-                <w:color w:val="2D74B5"/>
-                <w:sz w:val="24"/>
-              </w:rPr>
-              <w:t>usuarios.</w:t>
-            </w:r>
-          </w:p>
-          <w:p>
-            <w:pPr>
-              <w:pStyle w:val="TableParagraph"/>
-              <w:numPr>
-                <w:ilvl w:val="0"/>
-                <w:numId w:val="3"/>
-              </w:numPr>
-              <w:tabs>
-                <w:tab w:val="left" w:pos="247"/>
-              </w:tabs>
-              <w:ind w:hanging="141"/>
-              <w:rPr>
-                <w:sz w:val="24"/>
-              </w:rPr>
-            </w:pPr>
-            <w:r>
-              <w:rPr>
-                <w:color w:val="2D74B5"/>
-                <w:sz w:val="24"/>
-              </w:rPr>
-              <w:t>Modificar los datos de un</w:t>
-            </w:r>
-            <w:r>
-              <w:rPr>
-                <w:color w:val="2D74B5"/>
-                <w:spacing w:val="-4"/>
-                <w:sz w:val="24"/>
-              </w:rPr>
-              <w:t xml:space="preserve"> </w:t>
-            </w:r>
-            <w:r>
-              <w:rPr>
-                <w:color w:val="2D74B5"/>
-                <w:sz w:val="24"/>
-              </w:rPr>
-              <w:t>usuario.</w:t>
-            </w:r>
-          </w:p>
-          <w:p>
-            <w:pPr>
-              <w:pStyle w:val="TableParagraph"/>
-              <w:numPr>
-                <w:ilvl w:val="0"/>
-                <w:numId w:val="3"/>
-              </w:numPr>
-              <w:tabs>
-                <w:tab w:val="left" w:pos="247"/>
-              </w:tabs>
-              <w:spacing w:line="255" w:lineRule="exact"/>
-              <w:ind w:hanging="141"/>
-              <w:rPr>
-                <w:sz w:val="24"/>
-              </w:rPr>
-            </w:pPr>
-            <w:r>
-              <w:rPr>
-                <w:color w:val="2D74B5"/>
-                <w:sz w:val="24"/>
-              </w:rPr>
-              <w:t>Eliminar</w:t>
-            </w:r>
-            <w:r>
-              <w:rPr>
-                <w:color w:val="2D74B5"/>
-                <w:spacing w:val="-1"/>
-                <w:sz w:val="24"/>
-              </w:rPr>
-              <w:t xml:space="preserve"> </w:t>
-            </w:r>
-            <w:r>
-              <w:rPr>
-                <w:color w:val="2D74B5"/>
-                <w:sz w:val="24"/>
-              </w:rPr>
-              <w:t>usuarios.</w:t>
+                <w:rFonts w:ascii="Arial" w:eastAsia="Arial" w:hAnsi="Arial" w:cs="Arial"/>
+                <w:sz w:val="24"/>
+                <w:szCs w:val="24"/>
+              </w:rPr>
+              <w:t>Iniciar sesión</w:t>
             </w:r>
           </w:p>
         </w:tc>
@@ -2664,81 +2627,51 @@
           </w:tcPr>
           <w:p>
             <w:pPr>
-              <w:pStyle w:val="TableParagraph"/>
               <w:numPr>
                 <w:ilvl w:val="0"/>
-                <w:numId w:val="2"/>
-              </w:numPr>
-              <w:tabs>
-                <w:tab w:val="left" w:pos="399"/>
-                <w:tab w:val="left" w:pos="400"/>
-              </w:tabs>
-              <w:ind w:right="90" w:firstLine="0"/>
-              <w:rPr>
-                <w:sz w:val="24"/>
-              </w:rPr>
-            </w:pPr>
-            <w:r>
-              <w:rPr>
-                <w:color w:val="2D74B5"/>
-                <w:spacing w:val="-1"/>
-                <w:sz w:val="24"/>
-              </w:rPr>
-              <w:t xml:space="preserve">Administrador </w:t>
-            </w:r>
-            <w:r>
-              <w:rPr>
-                <w:color w:val="2D74B5"/>
-                <w:sz w:val="24"/>
-              </w:rPr>
-              <w:t>del</w:t>
-            </w:r>
-            <w:r>
-              <w:rPr>
-                <w:color w:val="2D74B5"/>
-                <w:spacing w:val="-1"/>
-                <w:sz w:val="24"/>
-              </w:rPr>
-              <w:t xml:space="preserve"> </w:t>
-            </w:r>
-            <w:r>
-              <w:rPr>
-                <w:color w:val="2D74B5"/>
-                <w:sz w:val="24"/>
-              </w:rPr>
-              <w:t>sistema</w:t>
-            </w:r>
-          </w:p>
-          <w:p>
-            <w:pPr>
-              <w:pStyle w:val="TableParagraph"/>
-              <w:spacing w:before="10"/>
-              <w:rPr>
-                <w:sz w:val="23"/>
-              </w:rPr>
-            </w:pPr>
-          </w:p>
-          <w:p>
-            <w:pPr>
-              <w:pStyle w:val="TableParagraph"/>
-              <w:numPr>
-                <w:ilvl w:val="0"/>
-                <w:numId w:val="2"/>
+                <w:numId w:val="12"/>
               </w:numPr>
               <w:tabs>
                 <w:tab w:val="left" w:pos="248"/>
               </w:tabs>
-              <w:ind w:left="247" w:hanging="141"/>
-              <w:rPr>
-                <w:sz w:val="24"/>
+              <w:autoSpaceDE/>
+              <w:autoSpaceDN/>
+              <w:rPr>
+                <w:rFonts w:ascii="Arial" w:eastAsia="Arial" w:hAnsi="Arial" w:cs="Arial"/>
+                <w:color w:val="000000"/>
               </w:rPr>
             </w:pPr>
             <w:r>
               <w:rPr>
-                <w:color w:val="2D74B5"/>
-                <w:sz w:val="24"/>
-              </w:rPr>
-              <w:t>Vendedor</w:t>
+                <w:rFonts w:ascii="Arial" w:eastAsia="Arial" w:hAnsi="Arial" w:cs="Arial"/>
+                <w:sz w:val="24"/>
+                <w:szCs w:val="24"/>
+              </w:rPr>
+              <w:t>Administrador</w:t>
+            </w:r>
+          </w:p>
+          <w:p>
+            <w:pPr>
+              <w:numPr>
+                <w:ilvl w:val="0"/>
+                <w:numId w:val="12"/>
+              </w:numPr>
+              <w:tabs>
+                <w:tab w:val="left" w:pos="248"/>
+              </w:tabs>
+              <w:autoSpaceDE/>
+              <w:autoSpaceDN/>
+              <w:rPr>
+                <w:rFonts w:ascii="Arial" w:eastAsia="Arial" w:hAnsi="Arial" w:cs="Arial"/>
+              </w:rPr>
+            </w:pPr>
+            <w:r>
+              <w:rPr>
+                <w:rFonts w:ascii="Arial" w:eastAsia="Arial" w:hAnsi="Arial" w:cs="Arial"/>
+                <w:sz w:val="24"/>
+                <w:szCs w:val="24"/>
+              </w:rPr>
+              <w:t>Cliente</w:t>
             </w:r>
           </w:p>
         </w:tc>
@@ -2746,20 +2679,17 @@
     </w:tbl>
     <w:p>
       <w:pPr>
-        <w:rPr>
-          <w:sz w:val="24"/>
-        </w:rPr>
-        <w:sectPr>
-          <w:pgSz w:w="11910" w:h="16840"/>
-          <w:pgMar w:top="1580" w:right="1300" w:bottom="280" w:left="1300" w:header="720" w:footer="720" w:gutter="0"/>
-          <w:cols w:space="720"/>
-        </w:sectPr>
+        <w:spacing w:before="10"/>
+        <w:rPr>
+          <w:rFonts w:ascii="Arial" w:eastAsia="Arial" w:hAnsi="Arial" w:cs="Arial"/>
+          <w:sz w:val="27"/>
+          <w:szCs w:val="27"/>
+        </w:rPr>
       </w:pPr>
     </w:p>
     <w:tbl>
       <w:tblPr>
-        <w:tblStyle w:val="TableNormal"/>
-        <w:tblW w:w="0" w:type="auto"/>
+        <w:tblW w:w="8358" w:type="dxa"/>
         <w:tblInd w:w="838" w:type="dxa"/>
         <w:tblBorders>
           <w:top w:val="single" w:sz="4" w:space="0" w:color="000000"/>
@@ -2770,7 +2700,7 @@
           <w:insideV w:val="single" w:sz="4" w:space="0" w:color="000000"/>
         </w:tblBorders>
         <w:tblLayout w:type="fixed"/>
-        <w:tblLook w:val="01E0" w:firstRow="1" w:lastRow="1" w:firstColumn="1" w:lastColumn="1" w:noHBand="0" w:noVBand="0"/>
+        <w:tblLook w:val="0000" w:firstRow="0" w:lastRow="0" w:firstColumn="0" w:lastColumn="0" w:noHBand="0" w:noVBand="0"/>
       </w:tblPr>
       <w:tblGrid>
         <w:gridCol w:w="1685"/>
@@ -2779,7 +2709,7 @@
       </w:tblGrid>
       <w:tr>
         <w:trPr>
-          <w:trHeight w:val="273"/>
+          <w:trHeight w:val="1377"/>
         </w:trPr>
         <w:tc>
           <w:tcPr>
@@ -2787,11 +2717,24 @@
           </w:tcPr>
           <w:p>
             <w:pPr>
-              <w:pStyle w:val="TableParagraph"/>
-              <w:rPr>
-                <w:sz w:val="20"/>
-              </w:rPr>
-            </w:pPr>
+              <w:tabs>
+                <w:tab w:val="left" w:pos="897"/>
+              </w:tabs>
+              <w:spacing w:before="240" w:line="276" w:lineRule="auto"/>
+              <w:jc w:val="both"/>
+              <w:rPr>
+                <w:rFonts w:ascii="Arial" w:eastAsia="Arial" w:hAnsi="Arial" w:cs="Arial"/>
+                <w:sz w:val="24"/>
+                <w:szCs w:val="24"/>
+              </w:rPr>
+            </w:pPr>
+            <w:r>
+              <w:rPr>
+                <w:rFonts w:ascii="Arial" w:eastAsia="Arial" w:hAnsi="Arial" w:cs="Arial"/>
+                <w:b/>
+              </w:rPr>
+              <w:t>Formulario para realizar compra de boletos</w:t>
+            </w:r>
           </w:p>
         </w:tc>
         <w:tc>
@@ -2800,11 +2743,159 @@
           </w:tcPr>
           <w:p>
             <w:pPr>
-              <w:pStyle w:val="TableParagraph"/>
-              <w:rPr>
-                <w:sz w:val="20"/>
-              </w:rPr>
-            </w:pPr>
+              <w:tabs>
+                <w:tab w:val="left" w:pos="247"/>
+              </w:tabs>
+              <w:spacing w:line="255" w:lineRule="auto"/>
+              <w:rPr>
+                <w:rFonts w:ascii="Arial" w:eastAsia="Arial" w:hAnsi="Arial" w:cs="Arial"/>
+                <w:sz w:val="24"/>
+                <w:szCs w:val="24"/>
+              </w:rPr>
+            </w:pPr>
+            <w:r>
+              <w:rPr>
+                <w:rFonts w:ascii="Arial" w:eastAsia="Arial" w:hAnsi="Arial" w:cs="Arial"/>
+                <w:sz w:val="24"/>
+                <w:szCs w:val="24"/>
+              </w:rPr>
+              <w:t>Permite realizar operaciones de:</w:t>
+            </w:r>
+          </w:p>
+          <w:p>
+            <w:pPr>
+              <w:numPr>
+                <w:ilvl w:val="0"/>
+                <w:numId w:val="11"/>
+              </w:numPr>
+              <w:tabs>
+                <w:tab w:val="left" w:pos="247"/>
+              </w:tabs>
+              <w:autoSpaceDE/>
+              <w:autoSpaceDN/>
+              <w:spacing w:line="255" w:lineRule="auto"/>
+              <w:rPr>
+                <w:rFonts w:ascii="Arial" w:eastAsia="Arial" w:hAnsi="Arial" w:cs="Arial"/>
+                <w:sz w:val="24"/>
+                <w:szCs w:val="24"/>
+              </w:rPr>
+            </w:pPr>
+            <w:r>
+              <w:rPr>
+                <w:rFonts w:ascii="Arial" w:eastAsia="Arial" w:hAnsi="Arial" w:cs="Arial"/>
+                <w:sz w:val="24"/>
+                <w:szCs w:val="24"/>
+              </w:rPr>
+              <w:t>Creación de registro.</w:t>
+            </w:r>
+          </w:p>
+          <w:p>
+            <w:pPr>
+              <w:numPr>
+                <w:ilvl w:val="0"/>
+                <w:numId w:val="11"/>
+              </w:numPr>
+              <w:tabs>
+                <w:tab w:val="left" w:pos="247"/>
+              </w:tabs>
+              <w:autoSpaceDE/>
+              <w:autoSpaceDN/>
+              <w:spacing w:line="255" w:lineRule="auto"/>
+              <w:rPr>
+                <w:rFonts w:ascii="Arial" w:eastAsia="Arial" w:hAnsi="Arial" w:cs="Arial"/>
+                <w:sz w:val="24"/>
+                <w:szCs w:val="24"/>
+              </w:rPr>
+            </w:pPr>
+            <w:r>
+              <w:rPr>
+                <w:rFonts w:ascii="Arial" w:eastAsia="Arial" w:hAnsi="Arial" w:cs="Arial"/>
+                <w:sz w:val="24"/>
+                <w:szCs w:val="24"/>
+              </w:rPr>
+              <w:t>Selección de función.</w:t>
+            </w:r>
+          </w:p>
+          <w:p>
+            <w:pPr>
+              <w:numPr>
+                <w:ilvl w:val="0"/>
+                <w:numId w:val="11"/>
+              </w:numPr>
+              <w:tabs>
+                <w:tab w:val="left" w:pos="247"/>
+              </w:tabs>
+              <w:autoSpaceDE/>
+              <w:autoSpaceDN/>
+              <w:spacing w:line="255" w:lineRule="auto"/>
+              <w:rPr>
+                <w:rFonts w:ascii="Arial" w:eastAsia="Arial" w:hAnsi="Arial" w:cs="Arial"/>
+                <w:sz w:val="24"/>
+                <w:szCs w:val="24"/>
+              </w:rPr>
+            </w:pPr>
+            <w:r>
+              <w:rPr>
+                <w:rFonts w:ascii="Arial" w:eastAsia="Arial" w:hAnsi="Arial" w:cs="Arial"/>
+                <w:sz w:val="24"/>
+                <w:szCs w:val="24"/>
+              </w:rPr>
+              <w:t>Selección de horario.</w:t>
+            </w:r>
+          </w:p>
+          <w:p>
+            <w:pPr>
+              <w:numPr>
+                <w:ilvl w:val="0"/>
+                <w:numId w:val="11"/>
+              </w:numPr>
+              <w:tabs>
+                <w:tab w:val="left" w:pos="247"/>
+              </w:tabs>
+              <w:autoSpaceDE/>
+              <w:autoSpaceDN/>
+              <w:spacing w:line="255" w:lineRule="auto"/>
+              <w:rPr>
+                <w:rFonts w:ascii="Arial" w:eastAsia="Arial" w:hAnsi="Arial" w:cs="Arial"/>
+                <w:sz w:val="24"/>
+                <w:szCs w:val="24"/>
+              </w:rPr>
+            </w:pPr>
+            <w:r>
+              <w:rPr>
+                <w:rFonts w:ascii="Arial" w:eastAsia="Arial" w:hAnsi="Arial" w:cs="Arial"/>
+                <w:sz w:val="24"/>
+                <w:szCs w:val="24"/>
+              </w:rPr>
+              <w:t>Selección de ubicación.</w:t>
+            </w:r>
+          </w:p>
+          <w:p>
+            <w:pPr>
+              <w:numPr>
+                <w:ilvl w:val="0"/>
+                <w:numId w:val="11"/>
+              </w:numPr>
+              <w:tabs>
+                <w:tab w:val="left" w:pos="247"/>
+              </w:tabs>
+              <w:autoSpaceDE/>
+              <w:autoSpaceDN/>
+              <w:spacing w:line="255" w:lineRule="auto"/>
+              <w:rPr>
+                <w:rFonts w:ascii="Arial" w:eastAsia="Arial" w:hAnsi="Arial" w:cs="Arial"/>
+                <w:sz w:val="24"/>
+                <w:szCs w:val="24"/>
+              </w:rPr>
+            </w:pPr>
+            <w:r>
+              <w:rPr>
+                <w:rFonts w:ascii="Arial" w:eastAsia="Arial" w:hAnsi="Arial" w:cs="Arial"/>
+                <w:sz w:val="24"/>
+                <w:szCs w:val="24"/>
+              </w:rPr>
+              <w:t>Realizar compra.</w:t>
+            </w:r>
           </w:p>
         </w:tc>
         <w:tc>
@@ -2813,33 +2904,787 @@
           </w:tcPr>
           <w:p>
             <w:pPr>
-              <w:pStyle w:val="TableParagraph"/>
-              <w:rPr>
-                <w:sz w:val="20"/>
-              </w:rPr>
-            </w:pPr>
+              <w:tabs>
+                <w:tab w:val="left" w:pos="248"/>
+              </w:tabs>
+              <w:rPr>
+                <w:rFonts w:ascii="Arial" w:eastAsia="Arial" w:hAnsi="Arial" w:cs="Arial"/>
+                <w:sz w:val="24"/>
+                <w:szCs w:val="24"/>
+              </w:rPr>
+            </w:pPr>
+            <w:r>
+              <w:rPr>
+                <w:rFonts w:ascii="Arial" w:eastAsia="Arial" w:hAnsi="Arial" w:cs="Arial"/>
+                <w:sz w:val="24"/>
+                <w:szCs w:val="24"/>
+              </w:rPr>
+              <w:t xml:space="preserve"> Cliente</w:t>
+            </w:r>
           </w:p>
         </w:tc>
       </w:tr>
     </w:tbl>
     <w:p>
       <w:pPr>
+        <w:spacing w:before="10"/>
+        <w:rPr>
+          <w:rFonts w:ascii="Arial" w:eastAsia="Arial" w:hAnsi="Arial" w:cs="Arial"/>
+          <w:sz w:val="27"/>
+          <w:szCs w:val="27"/>
+        </w:rPr>
+      </w:pPr>
+    </w:p>
+    <w:tbl>
+      <w:tblPr>
+        <w:tblW w:w="8358" w:type="dxa"/>
+        <w:tblInd w:w="838" w:type="dxa"/>
+        <w:tblBorders>
+          <w:top w:val="single" w:sz="4" w:space="0" w:color="000000"/>
+          <w:left w:val="single" w:sz="4" w:space="0" w:color="000000"/>
+          <w:bottom w:val="single" w:sz="4" w:space="0" w:color="000000"/>
+          <w:right w:val="single" w:sz="4" w:space="0" w:color="000000"/>
+          <w:insideH w:val="single" w:sz="4" w:space="0" w:color="000000"/>
+          <w:insideV w:val="single" w:sz="4" w:space="0" w:color="000000"/>
+        </w:tblBorders>
+        <w:tblLayout w:type="fixed"/>
+        <w:tblLook w:val="0000" w:firstRow="0" w:lastRow="0" w:firstColumn="0" w:lastColumn="0" w:noHBand="0" w:noVBand="0"/>
+      </w:tblPr>
+      <w:tblGrid>
+        <w:gridCol w:w="1685"/>
+        <w:gridCol w:w="4769"/>
+        <w:gridCol w:w="1904"/>
+      </w:tblGrid>
+      <w:tr>
+        <w:trPr>
+          <w:trHeight w:val="1377"/>
+        </w:trPr>
+        <w:tc>
+          <w:tcPr>
+            <w:tcW w:w="1685" w:type="dxa"/>
+          </w:tcPr>
+          <w:p>
+            <w:pPr>
+              <w:tabs>
+                <w:tab w:val="left" w:pos="897"/>
+              </w:tabs>
+              <w:spacing w:before="240" w:line="276" w:lineRule="auto"/>
+              <w:rPr>
+                <w:rFonts w:ascii="Arial" w:eastAsia="Arial" w:hAnsi="Arial" w:cs="Arial"/>
+                <w:sz w:val="24"/>
+                <w:szCs w:val="24"/>
+              </w:rPr>
+            </w:pPr>
+            <w:r>
+              <w:rPr>
+                <w:rFonts w:ascii="Arial" w:eastAsia="Arial" w:hAnsi="Arial" w:cs="Arial"/>
+                <w:b/>
+              </w:rPr>
+              <w:t>Formulario Mantenimiento de clientes</w:t>
+            </w:r>
+          </w:p>
+        </w:tc>
+        <w:tc>
+          <w:tcPr>
+            <w:tcW w:w="4769" w:type="dxa"/>
+          </w:tcPr>
+          <w:p>
+            <w:pPr>
+              <w:tabs>
+                <w:tab w:val="left" w:pos="247"/>
+              </w:tabs>
+              <w:spacing w:line="255" w:lineRule="auto"/>
+              <w:rPr>
+                <w:rFonts w:ascii="Arial" w:eastAsia="Arial" w:hAnsi="Arial" w:cs="Arial"/>
+                <w:sz w:val="24"/>
+                <w:szCs w:val="24"/>
+              </w:rPr>
+            </w:pPr>
+            <w:r>
+              <w:rPr>
+                <w:rFonts w:ascii="Arial" w:eastAsia="Arial" w:hAnsi="Arial" w:cs="Arial"/>
+                <w:sz w:val="24"/>
+                <w:szCs w:val="24"/>
+              </w:rPr>
+              <w:t>Permite realizar operaciones de:</w:t>
+            </w:r>
+          </w:p>
+          <w:p>
+            <w:pPr>
+              <w:numPr>
+                <w:ilvl w:val="0"/>
+                <w:numId w:val="11"/>
+              </w:numPr>
+              <w:tabs>
+                <w:tab w:val="left" w:pos="247"/>
+              </w:tabs>
+              <w:autoSpaceDE/>
+              <w:autoSpaceDN/>
+              <w:spacing w:line="255" w:lineRule="auto"/>
+              <w:rPr>
+                <w:rFonts w:ascii="Arial" w:eastAsia="Arial" w:hAnsi="Arial" w:cs="Arial"/>
+                <w:sz w:val="24"/>
+                <w:szCs w:val="24"/>
+              </w:rPr>
+            </w:pPr>
+            <w:r>
+              <w:rPr>
+                <w:rFonts w:ascii="Arial" w:eastAsia="Arial" w:hAnsi="Arial" w:cs="Arial"/>
+                <w:sz w:val="24"/>
+                <w:szCs w:val="24"/>
+              </w:rPr>
+              <w:t>Buscar clientes.</w:t>
+            </w:r>
+          </w:p>
+          <w:p>
+            <w:pPr>
+              <w:numPr>
+                <w:ilvl w:val="0"/>
+                <w:numId w:val="11"/>
+              </w:numPr>
+              <w:tabs>
+                <w:tab w:val="left" w:pos="247"/>
+              </w:tabs>
+              <w:autoSpaceDE/>
+              <w:autoSpaceDN/>
+              <w:spacing w:line="255" w:lineRule="auto"/>
+              <w:rPr>
+                <w:rFonts w:ascii="Arial" w:eastAsia="Arial" w:hAnsi="Arial" w:cs="Arial"/>
+                <w:sz w:val="24"/>
+                <w:szCs w:val="24"/>
+              </w:rPr>
+            </w:pPr>
+            <w:r>
+              <w:rPr>
+                <w:rFonts w:ascii="Arial" w:eastAsia="Arial" w:hAnsi="Arial" w:cs="Arial"/>
+                <w:sz w:val="24"/>
+                <w:szCs w:val="24"/>
+              </w:rPr>
+              <w:t>Modificar cliente.</w:t>
+            </w:r>
+          </w:p>
+          <w:p>
+            <w:pPr>
+              <w:numPr>
+                <w:ilvl w:val="0"/>
+                <w:numId w:val="11"/>
+              </w:numPr>
+              <w:tabs>
+                <w:tab w:val="left" w:pos="247"/>
+              </w:tabs>
+              <w:autoSpaceDE/>
+              <w:autoSpaceDN/>
+              <w:spacing w:line="255" w:lineRule="auto"/>
+              <w:rPr>
+                <w:rFonts w:ascii="Arial" w:eastAsia="Arial" w:hAnsi="Arial" w:cs="Arial"/>
+                <w:sz w:val="24"/>
+                <w:szCs w:val="24"/>
+              </w:rPr>
+            </w:pPr>
+            <w:r>
+              <w:rPr>
+                <w:rFonts w:ascii="Arial" w:eastAsia="Arial" w:hAnsi="Arial" w:cs="Arial"/>
+                <w:sz w:val="24"/>
+                <w:szCs w:val="24"/>
+              </w:rPr>
+              <w:t>Eliminar cliente.</w:t>
+            </w:r>
+          </w:p>
+          <w:p>
+            <w:pPr>
+              <w:numPr>
+                <w:ilvl w:val="0"/>
+                <w:numId w:val="11"/>
+              </w:numPr>
+              <w:tabs>
+                <w:tab w:val="left" w:pos="247"/>
+              </w:tabs>
+              <w:autoSpaceDE/>
+              <w:autoSpaceDN/>
+              <w:spacing w:line="255" w:lineRule="auto"/>
+              <w:rPr>
+                <w:rFonts w:ascii="Arial" w:eastAsia="Arial" w:hAnsi="Arial" w:cs="Arial"/>
+                <w:sz w:val="24"/>
+                <w:szCs w:val="24"/>
+              </w:rPr>
+            </w:pPr>
+            <w:r>
+              <w:rPr>
+                <w:rFonts w:ascii="Arial" w:eastAsia="Arial" w:hAnsi="Arial" w:cs="Arial"/>
+                <w:sz w:val="24"/>
+                <w:szCs w:val="24"/>
+              </w:rPr>
+              <w:t>Crear cliente.</w:t>
+            </w:r>
+          </w:p>
+        </w:tc>
+        <w:tc>
+          <w:tcPr>
+            <w:tcW w:w="1904" w:type="dxa"/>
+          </w:tcPr>
+          <w:p>
+            <w:pPr>
+              <w:numPr>
+                <w:ilvl w:val="0"/>
+                <w:numId w:val="12"/>
+              </w:numPr>
+              <w:tabs>
+                <w:tab w:val="left" w:pos="248"/>
+              </w:tabs>
+              <w:autoSpaceDE/>
+              <w:autoSpaceDN/>
+              <w:rPr>
+                <w:rFonts w:ascii="Arial" w:eastAsia="Arial" w:hAnsi="Arial" w:cs="Arial"/>
+                <w:color w:val="000000"/>
+              </w:rPr>
+            </w:pPr>
+            <w:r>
+              <w:rPr>
+                <w:rFonts w:ascii="Arial" w:eastAsia="Arial" w:hAnsi="Arial" w:cs="Arial"/>
+                <w:sz w:val="24"/>
+                <w:szCs w:val="24"/>
+              </w:rPr>
+              <w:t>Administrador</w:t>
+            </w:r>
+          </w:p>
+          <w:p>
+            <w:pPr>
+              <w:numPr>
+                <w:ilvl w:val="0"/>
+                <w:numId w:val="12"/>
+              </w:numPr>
+              <w:tabs>
+                <w:tab w:val="left" w:pos="248"/>
+              </w:tabs>
+              <w:autoSpaceDE/>
+              <w:autoSpaceDN/>
+              <w:rPr>
+                <w:rFonts w:ascii="Arial" w:eastAsia="Arial" w:hAnsi="Arial" w:cs="Arial"/>
+              </w:rPr>
+            </w:pPr>
+          </w:p>
+        </w:tc>
+      </w:tr>
+    </w:tbl>
+    <w:p>
+      <w:pPr>
+        <w:spacing w:before="10"/>
+        <w:rPr>
+          <w:rFonts w:ascii="Arial" w:eastAsia="Arial" w:hAnsi="Arial" w:cs="Arial"/>
+          <w:sz w:val="27"/>
+          <w:szCs w:val="27"/>
+        </w:rPr>
+      </w:pPr>
+    </w:p>
+    <w:tbl>
+      <w:tblPr>
+        <w:tblW w:w="8358" w:type="dxa"/>
+        <w:tblInd w:w="838" w:type="dxa"/>
+        <w:tblBorders>
+          <w:top w:val="single" w:sz="4" w:space="0" w:color="000000"/>
+          <w:left w:val="single" w:sz="4" w:space="0" w:color="000000"/>
+          <w:bottom w:val="single" w:sz="4" w:space="0" w:color="000000"/>
+          <w:right w:val="single" w:sz="4" w:space="0" w:color="000000"/>
+          <w:insideH w:val="single" w:sz="4" w:space="0" w:color="000000"/>
+          <w:insideV w:val="single" w:sz="4" w:space="0" w:color="000000"/>
+        </w:tblBorders>
+        <w:tblLayout w:type="fixed"/>
+        <w:tblLook w:val="0000" w:firstRow="0" w:lastRow="0" w:firstColumn="0" w:lastColumn="0" w:noHBand="0" w:noVBand="0"/>
+      </w:tblPr>
+      <w:tblGrid>
+        <w:gridCol w:w="1685"/>
+        <w:gridCol w:w="4769"/>
+        <w:gridCol w:w="1904"/>
+      </w:tblGrid>
+      <w:tr>
+        <w:trPr>
+          <w:trHeight w:val="1377"/>
+        </w:trPr>
+        <w:tc>
+          <w:tcPr>
+            <w:tcW w:w="1685" w:type="dxa"/>
+          </w:tcPr>
+          <w:p>
+            <w:pPr>
+              <w:tabs>
+                <w:tab w:val="left" w:pos="897"/>
+              </w:tabs>
+              <w:spacing w:before="240" w:line="276" w:lineRule="auto"/>
+              <w:rPr>
+                <w:rFonts w:ascii="Arial" w:eastAsia="Arial" w:hAnsi="Arial" w:cs="Arial"/>
+                <w:sz w:val="24"/>
+                <w:szCs w:val="24"/>
+              </w:rPr>
+            </w:pPr>
+            <w:r>
+              <w:rPr>
+                <w:rFonts w:ascii="Arial" w:eastAsia="Arial" w:hAnsi="Arial" w:cs="Arial"/>
+                <w:b/>
+              </w:rPr>
+              <w:t>Formulario Mantenimiento de Funciones</w:t>
+            </w:r>
+          </w:p>
+        </w:tc>
+        <w:tc>
+          <w:tcPr>
+            <w:tcW w:w="4769" w:type="dxa"/>
+          </w:tcPr>
+          <w:p>
+            <w:pPr>
+              <w:tabs>
+                <w:tab w:val="left" w:pos="247"/>
+              </w:tabs>
+              <w:spacing w:line="255" w:lineRule="auto"/>
+              <w:rPr>
+                <w:rFonts w:ascii="Arial" w:eastAsia="Arial" w:hAnsi="Arial" w:cs="Arial"/>
+                <w:sz w:val="24"/>
+                <w:szCs w:val="24"/>
+              </w:rPr>
+            </w:pPr>
+            <w:r>
+              <w:rPr>
+                <w:rFonts w:ascii="Arial" w:eastAsia="Arial" w:hAnsi="Arial" w:cs="Arial"/>
+                <w:sz w:val="24"/>
+                <w:szCs w:val="24"/>
+              </w:rPr>
+              <w:t>Permite realizar operaciones de:</w:t>
+            </w:r>
+          </w:p>
+          <w:p>
+            <w:pPr>
+              <w:numPr>
+                <w:ilvl w:val="0"/>
+                <w:numId w:val="11"/>
+              </w:numPr>
+              <w:tabs>
+                <w:tab w:val="left" w:pos="247"/>
+              </w:tabs>
+              <w:autoSpaceDE/>
+              <w:autoSpaceDN/>
+              <w:spacing w:line="255" w:lineRule="auto"/>
+              <w:rPr>
+                <w:rFonts w:ascii="Arial" w:eastAsia="Arial" w:hAnsi="Arial" w:cs="Arial"/>
+                <w:sz w:val="24"/>
+                <w:szCs w:val="24"/>
+              </w:rPr>
+            </w:pPr>
+            <w:r>
+              <w:rPr>
+                <w:rFonts w:ascii="Arial" w:eastAsia="Arial" w:hAnsi="Arial" w:cs="Arial"/>
+                <w:sz w:val="24"/>
+                <w:szCs w:val="24"/>
+              </w:rPr>
+              <w:t>Buscar funciones.</w:t>
+            </w:r>
+          </w:p>
+          <w:p>
+            <w:pPr>
+              <w:numPr>
+                <w:ilvl w:val="0"/>
+                <w:numId w:val="11"/>
+              </w:numPr>
+              <w:tabs>
+                <w:tab w:val="left" w:pos="247"/>
+              </w:tabs>
+              <w:autoSpaceDE/>
+              <w:autoSpaceDN/>
+              <w:spacing w:line="255" w:lineRule="auto"/>
+              <w:rPr>
+                <w:rFonts w:ascii="Arial" w:eastAsia="Arial" w:hAnsi="Arial" w:cs="Arial"/>
+                <w:sz w:val="24"/>
+                <w:szCs w:val="24"/>
+              </w:rPr>
+            </w:pPr>
+            <w:r>
+              <w:rPr>
+                <w:rFonts w:ascii="Arial" w:eastAsia="Arial" w:hAnsi="Arial" w:cs="Arial"/>
+                <w:sz w:val="24"/>
+                <w:szCs w:val="24"/>
+              </w:rPr>
+              <w:t>Modificar funciones.</w:t>
+            </w:r>
+          </w:p>
+          <w:p>
+            <w:pPr>
+              <w:numPr>
+                <w:ilvl w:val="0"/>
+                <w:numId w:val="11"/>
+              </w:numPr>
+              <w:tabs>
+                <w:tab w:val="left" w:pos="247"/>
+              </w:tabs>
+              <w:autoSpaceDE/>
+              <w:autoSpaceDN/>
+              <w:spacing w:line="255" w:lineRule="auto"/>
+              <w:rPr>
+                <w:rFonts w:ascii="Arial" w:eastAsia="Arial" w:hAnsi="Arial" w:cs="Arial"/>
+                <w:sz w:val="24"/>
+                <w:szCs w:val="24"/>
+              </w:rPr>
+            </w:pPr>
+            <w:r>
+              <w:rPr>
+                <w:rFonts w:ascii="Arial" w:eastAsia="Arial" w:hAnsi="Arial" w:cs="Arial"/>
+                <w:sz w:val="24"/>
+                <w:szCs w:val="24"/>
+              </w:rPr>
+              <w:t>Eliminar funciones.</w:t>
+            </w:r>
+          </w:p>
+          <w:p>
+            <w:pPr>
+              <w:numPr>
+                <w:ilvl w:val="0"/>
+                <w:numId w:val="11"/>
+              </w:numPr>
+              <w:tabs>
+                <w:tab w:val="left" w:pos="247"/>
+              </w:tabs>
+              <w:autoSpaceDE/>
+              <w:autoSpaceDN/>
+              <w:spacing w:line="255" w:lineRule="auto"/>
+              <w:rPr>
+                <w:rFonts w:ascii="Arial" w:eastAsia="Arial" w:hAnsi="Arial" w:cs="Arial"/>
+                <w:sz w:val="24"/>
+                <w:szCs w:val="24"/>
+              </w:rPr>
+            </w:pPr>
+            <w:r>
+              <w:rPr>
+                <w:rFonts w:ascii="Arial" w:eastAsia="Arial" w:hAnsi="Arial" w:cs="Arial"/>
+                <w:sz w:val="24"/>
+                <w:szCs w:val="24"/>
+              </w:rPr>
+              <w:t>Crear nueva función.</w:t>
+            </w:r>
+          </w:p>
+        </w:tc>
+        <w:tc>
+          <w:tcPr>
+            <w:tcW w:w="1904" w:type="dxa"/>
+          </w:tcPr>
+          <w:p>
+            <w:pPr>
+              <w:numPr>
+                <w:ilvl w:val="0"/>
+                <w:numId w:val="12"/>
+              </w:numPr>
+              <w:tabs>
+                <w:tab w:val="left" w:pos="248"/>
+              </w:tabs>
+              <w:autoSpaceDE/>
+              <w:autoSpaceDN/>
+              <w:rPr>
+                <w:rFonts w:ascii="Arial" w:eastAsia="Arial" w:hAnsi="Arial" w:cs="Arial"/>
+                <w:color w:val="000000"/>
+              </w:rPr>
+            </w:pPr>
+            <w:r>
+              <w:rPr>
+                <w:rFonts w:ascii="Arial" w:eastAsia="Arial" w:hAnsi="Arial" w:cs="Arial"/>
+                <w:sz w:val="24"/>
+                <w:szCs w:val="24"/>
+              </w:rPr>
+              <w:t>Administrador</w:t>
+            </w:r>
+          </w:p>
+          <w:p>
+            <w:pPr>
+              <w:numPr>
+                <w:ilvl w:val="0"/>
+                <w:numId w:val="12"/>
+              </w:numPr>
+              <w:tabs>
+                <w:tab w:val="left" w:pos="248"/>
+              </w:tabs>
+              <w:autoSpaceDE/>
+              <w:autoSpaceDN/>
+              <w:rPr>
+                <w:rFonts w:ascii="Arial" w:eastAsia="Arial" w:hAnsi="Arial" w:cs="Arial"/>
+              </w:rPr>
+            </w:pPr>
+          </w:p>
+        </w:tc>
+      </w:tr>
+    </w:tbl>
+    <w:p>
+      <w:pPr>
+        <w:spacing w:before="10"/>
+        <w:rPr>
+          <w:rFonts w:ascii="Arial" w:eastAsia="Arial" w:hAnsi="Arial" w:cs="Arial"/>
+          <w:sz w:val="27"/>
+          <w:szCs w:val="27"/>
+        </w:rPr>
+      </w:pPr>
+    </w:p>
+    <w:tbl>
+      <w:tblPr>
+        <w:tblW w:w="8358" w:type="dxa"/>
+        <w:tblInd w:w="838" w:type="dxa"/>
+        <w:tblBorders>
+          <w:top w:val="single" w:sz="4" w:space="0" w:color="000000"/>
+          <w:left w:val="single" w:sz="4" w:space="0" w:color="000000"/>
+          <w:bottom w:val="single" w:sz="4" w:space="0" w:color="000000"/>
+          <w:right w:val="single" w:sz="4" w:space="0" w:color="000000"/>
+          <w:insideH w:val="single" w:sz="4" w:space="0" w:color="000000"/>
+          <w:insideV w:val="single" w:sz="4" w:space="0" w:color="000000"/>
+        </w:tblBorders>
+        <w:tblLayout w:type="fixed"/>
+        <w:tblLook w:val="0000" w:firstRow="0" w:lastRow="0" w:firstColumn="0" w:lastColumn="0" w:noHBand="0" w:noVBand="0"/>
+      </w:tblPr>
+      <w:tblGrid>
+        <w:gridCol w:w="1685"/>
+        <w:gridCol w:w="4769"/>
+        <w:gridCol w:w="1904"/>
+      </w:tblGrid>
+      <w:tr>
+        <w:trPr>
+          <w:trHeight w:val="1377"/>
+        </w:trPr>
+        <w:tc>
+          <w:tcPr>
+            <w:tcW w:w="1685" w:type="dxa"/>
+          </w:tcPr>
+          <w:p>
+            <w:pPr>
+              <w:tabs>
+                <w:tab w:val="left" w:pos="897"/>
+              </w:tabs>
+              <w:spacing w:before="240" w:line="276" w:lineRule="auto"/>
+              <w:rPr>
+                <w:rFonts w:ascii="Arial" w:eastAsia="Arial" w:hAnsi="Arial" w:cs="Arial"/>
+                <w:sz w:val="24"/>
+                <w:szCs w:val="24"/>
+              </w:rPr>
+            </w:pPr>
+            <w:r>
+              <w:rPr>
+                <w:rFonts w:ascii="Arial" w:eastAsia="Arial" w:hAnsi="Arial" w:cs="Arial"/>
+                <w:b/>
+              </w:rPr>
+              <w:t>Formulario para Programación de Horarios de Funciones y cartelera</w:t>
+            </w:r>
+          </w:p>
+        </w:tc>
+        <w:tc>
+          <w:tcPr>
+            <w:tcW w:w="4769" w:type="dxa"/>
+          </w:tcPr>
+          <w:p>
+            <w:pPr>
+              <w:tabs>
+                <w:tab w:val="left" w:pos="247"/>
+              </w:tabs>
+              <w:spacing w:line="255" w:lineRule="auto"/>
+              <w:rPr>
+                <w:rFonts w:ascii="Arial" w:eastAsia="Arial" w:hAnsi="Arial" w:cs="Arial"/>
+                <w:sz w:val="24"/>
+                <w:szCs w:val="24"/>
+              </w:rPr>
+            </w:pPr>
+            <w:r>
+              <w:rPr>
+                <w:rFonts w:ascii="Arial" w:eastAsia="Arial" w:hAnsi="Arial" w:cs="Arial"/>
+                <w:sz w:val="24"/>
+                <w:szCs w:val="24"/>
+              </w:rPr>
+              <w:t>Permite realizar operaciones de:</w:t>
+            </w:r>
+          </w:p>
+          <w:p>
+            <w:pPr>
+              <w:numPr>
+                <w:ilvl w:val="0"/>
+                <w:numId w:val="11"/>
+              </w:numPr>
+              <w:tabs>
+                <w:tab w:val="left" w:pos="247"/>
+              </w:tabs>
+              <w:autoSpaceDE/>
+              <w:autoSpaceDN/>
+              <w:spacing w:line="255" w:lineRule="auto"/>
+              <w:rPr>
+                <w:rFonts w:ascii="Arial" w:eastAsia="Arial" w:hAnsi="Arial" w:cs="Arial"/>
+                <w:sz w:val="24"/>
+                <w:szCs w:val="24"/>
+              </w:rPr>
+            </w:pPr>
+            <w:r>
+              <w:rPr>
+                <w:rFonts w:ascii="Arial" w:eastAsia="Arial" w:hAnsi="Arial" w:cs="Arial"/>
+                <w:sz w:val="24"/>
+                <w:szCs w:val="24"/>
+              </w:rPr>
+              <w:t>Editar programación de función.</w:t>
+            </w:r>
+          </w:p>
+          <w:p>
+            <w:pPr>
+              <w:numPr>
+                <w:ilvl w:val="0"/>
+                <w:numId w:val="11"/>
+              </w:numPr>
+              <w:tabs>
+                <w:tab w:val="left" w:pos="247"/>
+              </w:tabs>
+              <w:autoSpaceDE/>
+              <w:autoSpaceDN/>
+              <w:spacing w:line="255" w:lineRule="auto"/>
+              <w:rPr>
+                <w:rFonts w:ascii="Arial" w:eastAsia="Arial" w:hAnsi="Arial" w:cs="Arial"/>
+                <w:sz w:val="24"/>
+                <w:szCs w:val="24"/>
+              </w:rPr>
+            </w:pPr>
+            <w:r>
+              <w:rPr>
+                <w:rFonts w:ascii="Arial" w:eastAsia="Arial" w:hAnsi="Arial" w:cs="Arial"/>
+                <w:sz w:val="24"/>
+                <w:szCs w:val="24"/>
+              </w:rPr>
+              <w:t xml:space="preserve">Modificar fechas de </w:t>
+            </w:r>
+            <w:proofErr w:type="gramStart"/>
+            <w:r>
+              <w:rPr>
+                <w:rFonts w:ascii="Arial" w:eastAsia="Arial" w:hAnsi="Arial" w:cs="Arial"/>
+                <w:sz w:val="24"/>
+                <w:szCs w:val="24"/>
+              </w:rPr>
+              <w:t>función .</w:t>
+            </w:r>
+            <w:proofErr w:type="gramEnd"/>
+          </w:p>
+          <w:p>
+            <w:pPr>
+              <w:numPr>
+                <w:ilvl w:val="0"/>
+                <w:numId w:val="11"/>
+              </w:numPr>
+              <w:tabs>
+                <w:tab w:val="left" w:pos="247"/>
+              </w:tabs>
+              <w:autoSpaceDE/>
+              <w:autoSpaceDN/>
+              <w:spacing w:line="255" w:lineRule="auto"/>
+              <w:rPr>
+                <w:rFonts w:ascii="Arial" w:eastAsia="Arial" w:hAnsi="Arial" w:cs="Arial"/>
+                <w:sz w:val="24"/>
+                <w:szCs w:val="24"/>
+              </w:rPr>
+            </w:pPr>
+            <w:r>
+              <w:rPr>
+                <w:rFonts w:ascii="Arial" w:eastAsia="Arial" w:hAnsi="Arial" w:cs="Arial"/>
+                <w:sz w:val="24"/>
+                <w:szCs w:val="24"/>
+              </w:rPr>
+              <w:t>Modificar películas proyectadas.</w:t>
+            </w:r>
+          </w:p>
+          <w:p>
+            <w:pPr>
+              <w:numPr>
+                <w:ilvl w:val="0"/>
+                <w:numId w:val="11"/>
+              </w:numPr>
+              <w:tabs>
+                <w:tab w:val="left" w:pos="247"/>
+              </w:tabs>
+              <w:autoSpaceDE/>
+              <w:autoSpaceDN/>
+              <w:spacing w:line="255" w:lineRule="auto"/>
+              <w:rPr>
+                <w:rFonts w:ascii="Arial" w:eastAsia="Arial" w:hAnsi="Arial" w:cs="Arial"/>
+                <w:sz w:val="24"/>
+                <w:szCs w:val="24"/>
+              </w:rPr>
+            </w:pPr>
+            <w:r>
+              <w:rPr>
+                <w:rFonts w:ascii="Arial" w:eastAsia="Arial" w:hAnsi="Arial" w:cs="Arial"/>
+                <w:sz w:val="24"/>
+                <w:szCs w:val="24"/>
+              </w:rPr>
+              <w:t>Anular función.</w:t>
+            </w:r>
+          </w:p>
+        </w:tc>
+        <w:tc>
+          <w:tcPr>
+            <w:tcW w:w="1904" w:type="dxa"/>
+          </w:tcPr>
+          <w:p>
+            <w:pPr>
+              <w:numPr>
+                <w:ilvl w:val="0"/>
+                <w:numId w:val="12"/>
+              </w:numPr>
+              <w:tabs>
+                <w:tab w:val="left" w:pos="248"/>
+              </w:tabs>
+              <w:autoSpaceDE/>
+              <w:autoSpaceDN/>
+              <w:rPr>
+                <w:rFonts w:ascii="Arial" w:eastAsia="Arial" w:hAnsi="Arial" w:cs="Arial"/>
+                <w:color w:val="000000"/>
+              </w:rPr>
+            </w:pPr>
+            <w:r>
+              <w:rPr>
+                <w:rFonts w:ascii="Arial" w:eastAsia="Arial" w:hAnsi="Arial" w:cs="Arial"/>
+                <w:sz w:val="24"/>
+                <w:szCs w:val="24"/>
+              </w:rPr>
+              <w:t>Administrador</w:t>
+            </w:r>
+          </w:p>
+          <w:p>
+            <w:pPr>
+              <w:numPr>
+                <w:ilvl w:val="0"/>
+                <w:numId w:val="12"/>
+              </w:numPr>
+              <w:tabs>
+                <w:tab w:val="left" w:pos="248"/>
+              </w:tabs>
+              <w:autoSpaceDE/>
+              <w:autoSpaceDN/>
+              <w:rPr>
+                <w:rFonts w:ascii="Arial" w:eastAsia="Arial" w:hAnsi="Arial" w:cs="Arial"/>
+              </w:rPr>
+            </w:pPr>
+          </w:p>
+        </w:tc>
+      </w:tr>
+    </w:tbl>
+    <w:p>
+      <w:pPr>
+        <w:spacing w:before="10"/>
+        <w:rPr>
+          <w:rFonts w:ascii="Arial" w:eastAsia="Arial" w:hAnsi="Arial" w:cs="Arial"/>
+          <w:sz w:val="24"/>
+          <w:szCs w:val="24"/>
+        </w:rPr>
+        <w:sectPr>
+          <w:pgSz w:w="11910" w:h="16840"/>
+          <w:pgMar w:top="1580" w:right="1300" w:bottom="280" w:left="1300" w:header="720" w:footer="720" w:gutter="0"/>
+          <w:cols w:space="720"/>
+        </w:sectPr>
+      </w:pPr>
+    </w:p>
+    <w:p>
+      <w:pPr>
         <w:pStyle w:val="Textoindependiente"/>
-        <w:rPr>
-          <w:sz w:val="20"/>
-        </w:rPr>
-      </w:pPr>
-    </w:p>
-    <w:p>
-      <w:pPr>
-        <w:pStyle w:val="Textoindependiente"/>
-        <w:spacing w:before="234"/>
+        <w:spacing w:before="177"/>
         <w:ind w:left="828"/>
+        <w:jc w:val="both"/>
       </w:pPr>
       <w:r>
         <w:rPr>
           <w:color w:val="4471C4"/>
         </w:rPr>
+        <w:lastRenderedPageBreak/>
         <w:t>[Realice la explicación de los principales eventos que se ejecutarán en el formulario]</w:t>
       </w:r>
     </w:p>
@@ -3385,7 +4230,15 @@
         <w:rPr>
           <w:color w:val="4471C4"/>
         </w:rPr>
-        <w:t xml:space="preserve">[ Realizar el diagrama o esquema que represente a los usuarios, las interfaces, las clases y los archivos planos. Debe explicar cómo funcionará la aplicación </w:t>
+        <w:t>[ Realizar el diagrama o esquema que represente a los usuarios, las interfaces, las clase</w:t>
+      </w:r>
+      <w:bookmarkStart w:id="0" w:name="_GoBack"/>
+      <w:bookmarkEnd w:id="0"/>
+      <w:r>
+        <w:rPr>
+          <w:color w:val="4471C4"/>
+        </w:rPr>
+        <w:t xml:space="preserve">s y los archivos planos. Debe explicar cómo funcionará la aplicación </w:t>
       </w:r>
       <w:proofErr w:type="spellStart"/>
       <w:r>
@@ -4830,6 +5683,98 @@
     </w:lvl>
   </w:abstractNum>
   <w:abstractNum w:abstractNumId="5" w15:restartNumberingAfterBreak="0">
+    <w:nsid w:val="381A012C"/>
+    <w:multiLevelType w:val="multilevel"/>
+    <w:tmpl w:val="638E9F4C"/>
+    <w:lvl w:ilvl="0">
+      <w:start w:val="1"/>
+      <w:numFmt w:val="bullet"/>
+      <w:lvlText w:val="-"/>
+      <w:lvlJc w:val="left"/>
+      <w:pPr>
+        <w:ind w:left="107" w:hanging="292"/>
+      </w:pPr>
+      <w:rPr>
+        <w:rFonts w:ascii="Times New Roman" w:eastAsia="Times New Roman" w:hAnsi="Times New Roman" w:cs="Times New Roman"/>
+        <w:color w:val="2D74B5"/>
+        <w:sz w:val="24"/>
+        <w:szCs w:val="24"/>
+      </w:rPr>
+    </w:lvl>
+    <w:lvl w:ilvl="1">
+      <w:start w:val="1"/>
+      <w:numFmt w:val="bullet"/>
+      <w:lvlText w:val="•"/>
+      <w:lvlJc w:val="left"/>
+      <w:pPr>
+        <w:ind w:left="279" w:hanging="292"/>
+      </w:pPr>
+    </w:lvl>
+    <w:lvl w:ilvl="2">
+      <w:start w:val="1"/>
+      <w:numFmt w:val="bullet"/>
+      <w:lvlText w:val="•"/>
+      <w:lvlJc w:val="left"/>
+      <w:pPr>
+        <w:ind w:left="458" w:hanging="292"/>
+      </w:pPr>
+    </w:lvl>
+    <w:lvl w:ilvl="3">
+      <w:start w:val="1"/>
+      <w:numFmt w:val="bullet"/>
+      <w:lvlText w:val="•"/>
+      <w:lvlJc w:val="left"/>
+      <w:pPr>
+        <w:ind w:left="638" w:hanging="292"/>
+      </w:pPr>
+    </w:lvl>
+    <w:lvl w:ilvl="4">
+      <w:start w:val="1"/>
+      <w:numFmt w:val="bullet"/>
+      <w:lvlText w:val="•"/>
+      <w:lvlJc w:val="left"/>
+      <w:pPr>
+        <w:ind w:left="817" w:hanging="292"/>
+      </w:pPr>
+    </w:lvl>
+    <w:lvl w:ilvl="5">
+      <w:start w:val="1"/>
+      <w:numFmt w:val="bullet"/>
+      <w:lvlText w:val="•"/>
+      <w:lvlJc w:val="left"/>
+      <w:pPr>
+        <w:ind w:left="997" w:hanging="292"/>
+      </w:pPr>
+    </w:lvl>
+    <w:lvl w:ilvl="6">
+      <w:start w:val="1"/>
+      <w:numFmt w:val="bullet"/>
+      <w:lvlText w:val="•"/>
+      <w:lvlJc w:val="left"/>
+      <w:pPr>
+        <w:ind w:left="1176" w:hanging="292"/>
+      </w:pPr>
+    </w:lvl>
+    <w:lvl w:ilvl="7">
+      <w:start w:val="1"/>
+      <w:numFmt w:val="bullet"/>
+      <w:lvlText w:val="•"/>
+      <w:lvlJc w:val="left"/>
+      <w:pPr>
+        <w:ind w:left="1355" w:hanging="292"/>
+      </w:pPr>
+    </w:lvl>
+    <w:lvl w:ilvl="8">
+      <w:start w:val="1"/>
+      <w:numFmt w:val="bullet"/>
+      <w:lvlText w:val="•"/>
+      <w:lvlJc w:val="left"/>
+      <w:pPr>
+        <w:ind w:left="1535" w:hanging="292"/>
+      </w:pPr>
+    </w:lvl>
+  </w:abstractNum>
+  <w:abstractNum w:abstractNumId="6" w15:restartNumberingAfterBreak="0">
     <w:nsid w:val="3E2971F9"/>
     <w:multiLevelType w:val="multilevel"/>
     <w:tmpl w:val="A3B4D46A"/>
@@ -4956,7 +5901,7 @@
       </w:rPr>
     </w:lvl>
   </w:abstractNum>
-  <w:abstractNum w:abstractNumId="6" w15:restartNumberingAfterBreak="0">
+  <w:abstractNum w:abstractNumId="7" w15:restartNumberingAfterBreak="0">
     <w:nsid w:val="41C43FA0"/>
     <w:multiLevelType w:val="multilevel"/>
     <w:tmpl w:val="75268EA6"/>
@@ -5078,7 +6023,120 @@
       </w:rPr>
     </w:lvl>
   </w:abstractNum>
-  <w:abstractNum w:abstractNumId="7" w15:restartNumberingAfterBreak="0">
+  <w:abstractNum w:abstractNumId="8" w15:restartNumberingAfterBreak="0">
+    <w:nsid w:val="547B3419"/>
+    <w:multiLevelType w:val="multilevel"/>
+    <w:tmpl w:val="B71C32FC"/>
+    <w:lvl w:ilvl="0">
+      <w:start w:val="1"/>
+      <w:numFmt w:val="bullet"/>
+      <w:lvlText w:val="●"/>
+      <w:lvlJc w:val="left"/>
+      <w:pPr>
+        <w:ind w:left="720" w:hanging="360"/>
+      </w:pPr>
+      <w:rPr>
+        <w:u w:val="none"/>
+      </w:rPr>
+    </w:lvl>
+    <w:lvl w:ilvl="1">
+      <w:start w:val="1"/>
+      <w:numFmt w:val="bullet"/>
+      <w:lvlText w:val="○"/>
+      <w:lvlJc w:val="left"/>
+      <w:pPr>
+        <w:ind w:left="1440" w:hanging="360"/>
+      </w:pPr>
+      <w:rPr>
+        <w:u w:val="none"/>
+      </w:rPr>
+    </w:lvl>
+    <w:lvl w:ilvl="2">
+      <w:start w:val="1"/>
+      <w:numFmt w:val="bullet"/>
+      <w:lvlText w:val="■"/>
+      <w:lvlJc w:val="left"/>
+      <w:pPr>
+        <w:ind w:left="2160" w:hanging="360"/>
+      </w:pPr>
+      <w:rPr>
+        <w:u w:val="none"/>
+      </w:rPr>
+    </w:lvl>
+    <w:lvl w:ilvl="3">
+      <w:start w:val="1"/>
+      <w:numFmt w:val="bullet"/>
+      <w:lvlText w:val="●"/>
+      <w:lvlJc w:val="left"/>
+      <w:pPr>
+        <w:ind w:left="2880" w:hanging="360"/>
+      </w:pPr>
+      <w:rPr>
+        <w:u w:val="none"/>
+      </w:rPr>
+    </w:lvl>
+    <w:lvl w:ilvl="4">
+      <w:start w:val="1"/>
+      <w:numFmt w:val="bullet"/>
+      <w:lvlText w:val="○"/>
+      <w:lvlJc w:val="left"/>
+      <w:pPr>
+        <w:ind w:left="3600" w:hanging="360"/>
+      </w:pPr>
+      <w:rPr>
+        <w:u w:val="none"/>
+      </w:rPr>
+    </w:lvl>
+    <w:lvl w:ilvl="5">
+      <w:start w:val="1"/>
+      <w:numFmt w:val="bullet"/>
+      <w:lvlText w:val="■"/>
+      <w:lvlJc w:val="left"/>
+      <w:pPr>
+        <w:ind w:left="4320" w:hanging="360"/>
+      </w:pPr>
+      <w:rPr>
+        <w:u w:val="none"/>
+      </w:rPr>
+    </w:lvl>
+    <w:lvl w:ilvl="6">
+      <w:start w:val="1"/>
+      <w:numFmt w:val="bullet"/>
+      <w:lvlText w:val="●"/>
+      <w:lvlJc w:val="left"/>
+      <w:pPr>
+        <w:ind w:left="5040" w:hanging="360"/>
+      </w:pPr>
+      <w:rPr>
+        <w:u w:val="none"/>
+      </w:rPr>
+    </w:lvl>
+    <w:lvl w:ilvl="7">
+      <w:start w:val="1"/>
+      <w:numFmt w:val="bullet"/>
+      <w:lvlText w:val="○"/>
+      <w:lvlJc w:val="left"/>
+      <w:pPr>
+        <w:ind w:left="5760" w:hanging="360"/>
+      </w:pPr>
+      <w:rPr>
+        <w:u w:val="none"/>
+      </w:rPr>
+    </w:lvl>
+    <w:lvl w:ilvl="8">
+      <w:start w:val="1"/>
+      <w:numFmt w:val="bullet"/>
+      <w:lvlText w:val="■"/>
+      <w:lvlJc w:val="left"/>
+      <w:pPr>
+        <w:ind w:left="6480" w:hanging="360"/>
+      </w:pPr>
+      <w:rPr>
+        <w:u w:val="none"/>
+      </w:rPr>
+    </w:lvl>
+  </w:abstractNum>
+  <w:abstractNum w:abstractNumId="9" w15:restartNumberingAfterBreak="0">
     <w:nsid w:val="5B9A69A5"/>
     <w:multiLevelType w:val="multilevel"/>
     <w:tmpl w:val="EA74FEA2"/>
@@ -5204,7 +6262,7 @@
       </w:rPr>
     </w:lvl>
   </w:abstractNum>
-  <w:abstractNum w:abstractNumId="8" w15:restartNumberingAfterBreak="0">
+  <w:abstractNum w:abstractNumId="10" w15:restartNumberingAfterBreak="0">
     <w:nsid w:val="5DBF27C5"/>
     <w:multiLevelType w:val="hybridMultilevel"/>
     <w:tmpl w:val="D5444CE6"/>
@@ -5321,7 +6379,7 @@
       </w:rPr>
     </w:lvl>
   </w:abstractNum>
-  <w:abstractNum w:abstractNumId="9" w15:restartNumberingAfterBreak="0">
+  <w:abstractNum w:abstractNumId="11" w15:restartNumberingAfterBreak="0">
     <w:nsid w:val="72DA7711"/>
     <w:multiLevelType w:val="multilevel"/>
     <w:tmpl w:val="0FA4875C"/>
@@ -5449,13 +6507,13 @@
     <w:abstractNumId w:val="0"/>
   </w:num>
   <w:num w:numId="3">
-    <w:abstractNumId w:val="8"/>
+    <w:abstractNumId w:val="10"/>
   </w:num>
   <w:num w:numId="4">
-    <w:abstractNumId w:val="7"/>
+    <w:abstractNumId w:val="9"/>
   </w:num>
   <w:num w:numId="5">
-    <w:abstractNumId w:val="5"/>
+    <w:abstractNumId w:val="6"/>
   </w:num>
   <w:num w:numId="6">
     <w:abstractNumId w:val="3"/>
@@ -5464,13 +6522,19 @@
     <w:abstractNumId w:val="1"/>
   </w:num>
   <w:num w:numId="8">
-    <w:abstractNumId w:val="6"/>
+    <w:abstractNumId w:val="7"/>
   </w:num>
   <w:num w:numId="9">
-    <w:abstractNumId w:val="9"/>
+    <w:abstractNumId w:val="11"/>
   </w:num>
   <w:num w:numId="10">
     <w:abstractNumId w:val="2"/>
+  </w:num>
+  <w:num w:numId="11">
+    <w:abstractNumId w:val="8"/>
+  </w:num>
+  <w:num w:numId="12">
+    <w:abstractNumId w:val="5"/>
   </w:num>
 </w:numbering>
 </file>

</xml_diff>

<commit_message>
Tercer avance del proyecto - AutoCine POO
</commit_message>
<xml_diff>
--- a/INFORME-AUTOCINE_POO.docx
+++ b/INFORME-AUTOCINE_POO.docx
@@ -327,25 +327,6 @@
     </w:p>
     <w:p>
       <w:pPr>
-        <w:spacing w:before="240" w:after="240" w:line="360" w:lineRule="auto"/>
-        <w:jc w:val="center"/>
-        <w:rPr>
-          <w:rFonts w:ascii="Arial" w:eastAsia="Arial" w:hAnsi="Arial" w:cs="Arial"/>
-          <w:sz w:val="28"/>
-          <w:szCs w:val="28"/>
-        </w:rPr>
-      </w:pPr>
-      <w:r>
-        <w:rPr>
-          <w:rFonts w:ascii="Arial" w:eastAsia="Arial" w:hAnsi="Arial" w:cs="Arial"/>
-          <w:sz w:val="28"/>
-          <w:szCs w:val="28"/>
-        </w:rPr>
-        <w:t>Marcelo Daniel Huertas Salas - U17207249</w:t>
-      </w:r>
-    </w:p>
-    <w:p>
-      <w:pPr>
         <w:pBdr>
           <w:top w:val="nil"/>
           <w:left w:val="nil"/>
@@ -1335,16 +1316,14 @@
               </w:rPr>
               <w:t xml:space="preserve">Aníbal </w:t>
             </w:r>
-            <w:proofErr w:type="spellStart"/>
             <w:r>
               <w:rPr>
                 <w:rFonts w:ascii="Arial" w:eastAsia="Arial" w:hAnsi="Arial" w:cs="Arial"/>
                 <w:sz w:val="20"/>
                 <w:szCs w:val="20"/>
               </w:rPr>
-              <w:t>Sardon</w:t>
+              <w:t>Sardón</w:t>
             </w:r>
-            <w:proofErr w:type="spellEnd"/>
             <w:r>
               <w:rPr>
                 <w:rFonts w:ascii="Arial" w:eastAsia="Arial" w:hAnsi="Arial" w:cs="Arial"/>
@@ -1353,16 +1332,14 @@
               </w:rPr>
               <w:t xml:space="preserve"> </w:t>
             </w:r>
-            <w:proofErr w:type="spellStart"/>
             <w:r>
               <w:rPr>
                 <w:rFonts w:ascii="Arial" w:eastAsia="Arial" w:hAnsi="Arial" w:cs="Arial"/>
                 <w:sz w:val="20"/>
                 <w:szCs w:val="20"/>
               </w:rPr>
-              <w:t>Panígua</w:t>
+              <w:t>Paniagua</w:t>
             </w:r>
-            <w:proofErr w:type="spellEnd"/>
           </w:p>
         </w:tc>
         <w:tc>
@@ -1435,14 +1412,6 @@
                 <w:sz w:val="18"/>
               </w:rPr>
             </w:pPr>
-            <w:r>
-              <w:rPr>
-                <w:rFonts w:ascii="Calibri"/>
-                <w:color w:val="4471C4"/>
-                <w:sz w:val="18"/>
-              </w:rPr>
-              <w:t>2.0</w:t>
-            </w:r>
           </w:p>
         </w:tc>
         <w:tc>
@@ -1482,6 +1451,8 @@
                 <w:sz w:val="18"/>
               </w:rPr>
             </w:pPr>
+            <w:bookmarkStart w:id="0" w:name="_GoBack"/>
+            <w:bookmarkEnd w:id="0"/>
           </w:p>
         </w:tc>
         <w:tc>
@@ -1565,14 +1536,6 @@
                 <w:sz w:val="18"/>
               </w:rPr>
             </w:pPr>
-            <w:r>
-              <w:rPr>
-                <w:rFonts w:ascii="Calibri"/>
-                <w:color w:val="4471C4"/>
-                <w:sz w:val="18"/>
-              </w:rPr>
-              <w:t>3.0</w:t>
-            </w:r>
           </w:p>
         </w:tc>
         <w:tc>
@@ -1683,14 +1646,6 @@
                 <w:sz w:val="18"/>
               </w:rPr>
             </w:pPr>
-            <w:r>
-              <w:rPr>
-                <w:rFonts w:ascii="Calibri"/>
-                <w:color w:val="4471C4"/>
-                <w:sz w:val="18"/>
-              </w:rPr>
-              <w:t>4.0</w:t>
-            </w:r>
           </w:p>
         </w:tc>
         <w:tc>
@@ -4230,15 +4185,7 @@
         <w:rPr>
           <w:color w:val="4471C4"/>
         </w:rPr>
-        <w:t>[ Realizar el diagrama o esquema que represente a los usuarios, las interfaces, las clase</w:t>
-      </w:r>
-      <w:bookmarkStart w:id="0" w:name="_GoBack"/>
-      <w:bookmarkEnd w:id="0"/>
-      <w:r>
-        <w:rPr>
-          <w:color w:val="4471C4"/>
-        </w:rPr>
-        <w:t xml:space="preserve">s y los archivos planos. Debe explicar cómo funcionará la aplicación </w:t>
+        <w:t xml:space="preserve">[ Realizar el diagrama o esquema que represente a los usuarios, las interfaces, las clases y los archivos planos. Debe explicar cómo funcionará la aplicación </w:t>
       </w:r>
       <w:proofErr w:type="spellStart"/>
       <w:r>

</xml_diff>

<commit_message>
Cambios en la descripcion del problema - AutoCine
</commit_message>
<xml_diff>
--- a/INFORME-AUTOCINE_POO.docx
+++ b/INFORME-AUTOCINE_POO.docx
@@ -1,6 +1,6 @@
 
 <file path=word/document.xml><?xml version="1.0" encoding="utf-8"?>
-<w:document xmlns:wpc="http://schemas.microsoft.com/office/word/2010/wordprocessingCanvas" xmlns:cx="http://schemas.microsoft.com/office/drawing/2014/chartex" xmlns:cx1="http://schemas.microsoft.com/office/drawing/2015/9/8/chartex" xmlns:cx2="http://schemas.microsoft.com/office/drawing/2015/10/21/chartex" xmlns:cx3="http://schemas.microsoft.com/office/drawing/2016/5/9/chartex" xmlns:cx4="http://schemas.microsoft.com/office/drawing/2016/5/10/chartex" xmlns:cx5="http://schemas.microsoft.com/office/drawing/2016/5/11/chartex" xmlns:cx6="http://schemas.microsoft.com/office/drawing/2016/5/12/chartex" xmlns:cx7="http://schemas.microsoft.com/office/drawing/2016/5/13/chartex" xmlns:cx8="http://schemas.microsoft.com/office/drawing/2016/5/14/chartex" xmlns:mc="http://schemas.openxmlformats.org/markup-compatibility/2006" xmlns:aink="http://schemas.microsoft.com/office/drawing/2016/ink" xmlns:am3d="http://schemas.microsoft.com/office/drawing/2017/model3d" xmlns:o="urn:schemas-microsoft-com:office:office" xmlns:r="http://schemas.openxmlformats.org/officeDocument/2006/relationships" xmlns:m="http://schemas.openxmlformats.org/officeDocument/2006/math" xmlns:v="urn:schemas-microsoft-com:vml" xmlns:wp14="http://schemas.microsoft.com/office/word/2010/wordprocessingDrawing" xmlns:wp="http://schemas.openxmlformats.org/drawingml/2006/wordprocessingDrawing" xmlns:w10="urn:schemas-microsoft-com:office:word" xmlns:w="http://schemas.openxmlformats.org/wordprocessingml/2006/main" xmlns:w14="http://schemas.microsoft.com/office/word/2010/wordml" xmlns:w15="http://schemas.microsoft.com/office/word/2012/wordml" xmlns:w16cid="http://schemas.microsoft.com/office/word/2016/wordml/cid" xmlns:w16se="http://schemas.microsoft.com/office/word/2015/wordml/symex" xmlns:wpg="http://schemas.microsoft.com/office/word/2010/wordprocessingGroup" xmlns:wpi="http://schemas.microsoft.com/office/word/2010/wordprocessingInk" xmlns:wne="http://schemas.microsoft.com/office/word/2006/wordml" xmlns:wps="http://schemas.microsoft.com/office/word/2010/wordprocessingShape" mc:Ignorable="w14 w15 w16se w16cid wp14">
+<w:document xmlns:wpc="http://schemas.microsoft.com/office/word/2010/wordprocessingCanvas" xmlns:cx="http://schemas.microsoft.com/office/drawing/2014/chartex" xmlns:cx1="http://schemas.microsoft.com/office/drawing/2015/9/8/chartex" xmlns:cx2="http://schemas.microsoft.com/office/drawing/2015/10/21/chartex" xmlns:cx3="http://schemas.microsoft.com/office/drawing/2016/5/9/chartex" xmlns:cx4="http://schemas.microsoft.com/office/drawing/2016/5/10/chartex" xmlns:cx5="http://schemas.microsoft.com/office/drawing/2016/5/11/chartex" xmlns:cx6="http://schemas.microsoft.com/office/drawing/2016/5/12/chartex" xmlns:cx7="http://schemas.microsoft.com/office/drawing/2016/5/13/chartex" xmlns:cx8="http://schemas.microsoft.com/office/drawing/2016/5/14/chartex" xmlns:mc="http://schemas.openxmlformats.org/markup-compatibility/2006" xmlns:aink="http://schemas.microsoft.com/office/drawing/2016/ink" xmlns:am3d="http://schemas.microsoft.com/office/drawing/2017/model3d" xmlns:o="urn:schemas-microsoft-com:office:office" xmlns:r="http://schemas.openxmlformats.org/officeDocument/2006/relationships" xmlns:m="http://schemas.openxmlformats.org/officeDocument/2006/math" xmlns:v="urn:schemas-microsoft-com:vml" xmlns:wp14="http://schemas.microsoft.com/office/word/2010/wordprocessingDrawing" xmlns:wp="http://schemas.openxmlformats.org/drawingml/2006/wordprocessingDrawing" xmlns:w10="urn:schemas-microsoft-com:office:word" xmlns:w="http://schemas.openxmlformats.org/wordprocessingml/2006/main" xmlns:w14="http://schemas.microsoft.com/office/word/2010/wordml" xmlns:w15="http://schemas.microsoft.com/office/word/2012/wordml" xmlns:w16cex="http://schemas.microsoft.com/office/word/2018/wordml/cex" xmlns:w16cid="http://schemas.microsoft.com/office/word/2016/wordml/cid" xmlns:w16="http://schemas.microsoft.com/office/word/2018/wordml" xmlns:w16sdtdh="http://schemas.microsoft.com/office/word/2020/wordml/sdtdatahash" xmlns:w16se="http://schemas.microsoft.com/office/word/2015/wordml/symex" xmlns:wpg="http://schemas.microsoft.com/office/word/2010/wordprocessingGroup" xmlns:wpi="http://schemas.microsoft.com/office/word/2010/wordprocessingInk" xmlns:wne="http://schemas.microsoft.com/office/word/2006/wordml" xmlns:wps="http://schemas.microsoft.com/office/word/2010/wordprocessingShape" mc:Ignorable="w14 w15 w16se w16cid w16 w16cex w16sdtdh wp14">
   <w:body>
     <w:p>
       <w:pPr>
@@ -1336,8 +1336,6 @@
               </w:rPr>
               <w:t>Sardón</w:t>
             </w:r>
-            <w:bookmarkStart w:id="1" w:name="_GoBack"/>
-            <w:bookmarkEnd w:id="1"/>
             <w:r>
               <w:rPr>
                 <w:rFonts w:ascii="Arial" w:eastAsia="Arial" w:hAnsi="Arial" w:cs="Arial"/>
@@ -2071,7 +2069,55 @@
           <w:sz w:val="24"/>
           <w:szCs w:val="24"/>
         </w:rPr>
-        <w:t xml:space="preserve"> es porque hay una falta de coordinación en el tema de venta de los boletos. Al analizar el problema, se vio la ineficiencia del sistema ejecutaba, dando errores en el proceso de guardar información de los clientes y el acceso de los administradores.</w:t>
+        <w:t xml:space="preserve"> es porque hay una falta de coordinación en el tema de venta de los boletos. Al analizar el problema, se vio la ineficiencia del sistema</w:t>
+      </w:r>
+      <w:r>
+        <w:rPr>
+          <w:rFonts w:ascii="Arial" w:eastAsia="Arial" w:hAnsi="Arial" w:cs="Arial"/>
+          <w:sz w:val="24"/>
+          <w:szCs w:val="24"/>
+        </w:rPr>
+        <w:t xml:space="preserve"> al</w:t>
+      </w:r>
+      <w:r>
+        <w:rPr>
+          <w:rFonts w:ascii="Arial" w:eastAsia="Arial" w:hAnsi="Arial" w:cs="Arial"/>
+          <w:sz w:val="24"/>
+          <w:szCs w:val="24"/>
+        </w:rPr>
+        <w:t xml:space="preserve"> ejecut</w:t>
+      </w:r>
+      <w:r>
+        <w:rPr>
+          <w:rFonts w:ascii="Arial" w:eastAsia="Arial" w:hAnsi="Arial" w:cs="Arial"/>
+          <w:sz w:val="24"/>
+          <w:szCs w:val="24"/>
+        </w:rPr>
+        <w:t>ar</w:t>
+      </w:r>
+      <w:r>
+        <w:rPr>
+          <w:rFonts w:ascii="Arial" w:eastAsia="Arial" w:hAnsi="Arial" w:cs="Arial"/>
+          <w:sz w:val="24"/>
+          <w:szCs w:val="24"/>
+        </w:rPr>
+        <w:t>, dando errores en el proceso de guardar información de los clientes y el acceso de los administradores</w:t>
+      </w:r>
+      <w:r>
+        <w:rPr>
+          <w:rFonts w:ascii="Arial" w:eastAsia="Arial" w:hAnsi="Arial" w:cs="Arial"/>
+          <w:sz w:val="24"/>
+          <w:szCs w:val="24"/>
+        </w:rPr>
+        <w:t>, dejando obsoleto el sistema al generarse complicaciones en el proceso</w:t>
+      </w:r>
+      <w:r>
+        <w:rPr>
+          <w:rFonts w:ascii="Arial" w:eastAsia="Arial" w:hAnsi="Arial" w:cs="Arial"/>
+          <w:sz w:val="24"/>
+          <w:szCs w:val="24"/>
+        </w:rPr>
+        <w:t>.</w:t>
       </w:r>
     </w:p>
     <w:p>
@@ -4060,7 +4106,6 @@
                 <w:szCs w:val="24"/>
               </w:rPr>
             </w:pPr>
-            <w:proofErr w:type="spellStart"/>
             <w:r>
               <w:rPr>
                 <w:rFonts w:ascii="Arial" w:eastAsia="Arial" w:hAnsi="Arial" w:cs="Arial"/>
@@ -4069,7 +4114,6 @@
               </w:rPr>
               <w:t>btnCompra</w:t>
             </w:r>
-            <w:proofErr w:type="spellEnd"/>
           </w:p>
         </w:tc>
         <w:tc>
@@ -4189,7 +4233,6 @@
                 <w:szCs w:val="24"/>
               </w:rPr>
             </w:pPr>
-            <w:proofErr w:type="spellStart"/>
             <w:r>
               <w:rPr>
                 <w:rFonts w:ascii="Arial" w:eastAsia="Arial" w:hAnsi="Arial" w:cs="Arial"/>
@@ -4198,7 +4241,6 @@
               </w:rPr>
               <w:t>btnDiaCompra</w:t>
             </w:r>
-            <w:proofErr w:type="spellEnd"/>
           </w:p>
         </w:tc>
         <w:tc>
@@ -4253,7 +4295,6 @@
                 <w:szCs w:val="24"/>
               </w:rPr>
             </w:pPr>
-            <w:proofErr w:type="spellStart"/>
             <w:r>
               <w:rPr>
                 <w:rFonts w:ascii="Arial" w:eastAsia="Arial" w:hAnsi="Arial" w:cs="Arial"/>
@@ -4262,7 +4303,6 @@
               </w:rPr>
               <w:t>Pressed</w:t>
             </w:r>
-            <w:proofErr w:type="spellEnd"/>
           </w:p>
         </w:tc>
         <w:tc>
@@ -4322,7 +4362,6 @@
                 <w:szCs w:val="24"/>
               </w:rPr>
             </w:pPr>
-            <w:proofErr w:type="spellStart"/>
             <w:r>
               <w:rPr>
                 <w:rFonts w:ascii="Arial" w:eastAsia="Arial" w:hAnsi="Arial" w:cs="Arial"/>
@@ -4331,7 +4370,6 @@
               </w:rPr>
               <w:t>btnHoraCompra</w:t>
             </w:r>
-            <w:proofErr w:type="spellEnd"/>
           </w:p>
         </w:tc>
         <w:tc>
@@ -4451,7 +4489,6 @@
                 <w:szCs w:val="24"/>
               </w:rPr>
             </w:pPr>
-            <w:proofErr w:type="spellStart"/>
             <w:r>
               <w:rPr>
                 <w:rFonts w:ascii="Arial" w:eastAsia="Arial" w:hAnsi="Arial" w:cs="Arial"/>
@@ -4460,7 +4497,6 @@
               </w:rPr>
               <w:t>btnSalaCompra</w:t>
             </w:r>
-            <w:proofErr w:type="spellEnd"/>
           </w:p>
         </w:tc>
         <w:tc>
@@ -4514,7 +4550,6 @@
                 <w:szCs w:val="24"/>
               </w:rPr>
             </w:pPr>
-            <w:proofErr w:type="spellStart"/>
             <w:r>
               <w:rPr>
                 <w:rFonts w:ascii="Arial" w:eastAsia="Arial" w:hAnsi="Arial" w:cs="Arial"/>
@@ -4523,7 +4558,6 @@
               </w:rPr>
               <w:t>Pressed</w:t>
             </w:r>
-            <w:proofErr w:type="spellEnd"/>
           </w:p>
         </w:tc>
         <w:tc>
@@ -4582,7 +4616,6 @@
                 <w:szCs w:val="24"/>
               </w:rPr>
             </w:pPr>
-            <w:proofErr w:type="spellStart"/>
             <w:r>
               <w:rPr>
                 <w:rFonts w:ascii="Arial" w:eastAsia="Arial" w:hAnsi="Arial" w:cs="Arial"/>
@@ -4591,7 +4624,6 @@
               </w:rPr>
               <w:t>btnAsientoCompra</w:t>
             </w:r>
-            <w:proofErr w:type="spellEnd"/>
           </w:p>
         </w:tc>
         <w:tc>
@@ -4727,7 +4759,6 @@
                 <w:szCs w:val="24"/>
               </w:rPr>
             </w:pPr>
-            <w:proofErr w:type="spellStart"/>
             <w:r>
               <w:rPr>
                 <w:rFonts w:ascii="Arial" w:eastAsia="Arial" w:hAnsi="Arial" w:cs="Arial"/>
@@ -4736,7 +4767,6 @@
               </w:rPr>
               <w:t>btnCntCompra</w:t>
             </w:r>
-            <w:proofErr w:type="spellEnd"/>
           </w:p>
         </w:tc>
         <w:tc>
@@ -5035,7 +5065,6 @@
                 <w:szCs w:val="24"/>
               </w:rPr>
             </w:pPr>
-            <w:proofErr w:type="spellStart"/>
             <w:r>
               <w:rPr>
                 <w:rFonts w:ascii="Arial" w:eastAsia="Arial" w:hAnsi="Arial" w:cs="Arial"/>
@@ -5044,7 +5073,6 @@
               </w:rPr>
               <w:t>btnCerrarCartelera</w:t>
             </w:r>
-            <w:proofErr w:type="spellEnd"/>
           </w:p>
         </w:tc>
         <w:tc>
@@ -5195,23 +5223,13 @@
                 <w:szCs w:val="24"/>
               </w:rPr>
             </w:pPr>
-            <w:proofErr w:type="spellStart"/>
-            <w:r>
-              <w:rPr>
-                <w:rFonts w:ascii="Arial" w:eastAsia="Arial" w:hAnsi="Arial" w:cs="Arial"/>
-                <w:sz w:val="24"/>
-                <w:szCs w:val="24"/>
-              </w:rPr>
-              <w:t>Pelicula</w:t>
-            </w:r>
-            <w:proofErr w:type="spellEnd"/>
-            <w:r>
-              <w:rPr>
-                <w:rFonts w:ascii="Arial" w:eastAsia="Arial" w:hAnsi="Arial" w:cs="Arial"/>
-                <w:sz w:val="24"/>
-                <w:szCs w:val="24"/>
-              </w:rPr>
-              <w:t xml:space="preserve"> estreno 1</w:t>
+            <w:r>
+              <w:rPr>
+                <w:rFonts w:ascii="Arial" w:eastAsia="Arial" w:hAnsi="Arial" w:cs="Arial"/>
+                <w:sz w:val="24"/>
+                <w:szCs w:val="24"/>
+              </w:rPr>
+              <w:t>Pelicula estreno 1</w:t>
             </w:r>
           </w:p>
         </w:tc>
@@ -5333,23 +5351,13 @@
                 <w:szCs w:val="24"/>
               </w:rPr>
             </w:pPr>
-            <w:proofErr w:type="spellStart"/>
-            <w:r>
-              <w:rPr>
-                <w:rFonts w:ascii="Arial" w:eastAsia="Arial" w:hAnsi="Arial" w:cs="Arial"/>
-                <w:sz w:val="24"/>
-                <w:szCs w:val="24"/>
-              </w:rPr>
-              <w:t>Pelicula</w:t>
-            </w:r>
-            <w:proofErr w:type="spellEnd"/>
-            <w:r>
-              <w:rPr>
-                <w:rFonts w:ascii="Arial" w:eastAsia="Arial" w:hAnsi="Arial" w:cs="Arial"/>
-                <w:sz w:val="24"/>
-                <w:szCs w:val="24"/>
-              </w:rPr>
-              <w:t xml:space="preserve"> estreno 2</w:t>
+            <w:r>
+              <w:rPr>
+                <w:rFonts w:ascii="Arial" w:eastAsia="Arial" w:hAnsi="Arial" w:cs="Arial"/>
+                <w:sz w:val="24"/>
+                <w:szCs w:val="24"/>
+              </w:rPr>
+              <w:t>Pelicula estreno 2</w:t>
             </w:r>
           </w:p>
         </w:tc>
@@ -5470,23 +5478,13 @@
                 <w:szCs w:val="24"/>
               </w:rPr>
             </w:pPr>
-            <w:proofErr w:type="spellStart"/>
-            <w:r>
-              <w:rPr>
-                <w:rFonts w:ascii="Arial" w:eastAsia="Arial" w:hAnsi="Arial" w:cs="Arial"/>
-                <w:sz w:val="24"/>
-                <w:szCs w:val="24"/>
-              </w:rPr>
-              <w:t>Pelicula</w:t>
-            </w:r>
-            <w:proofErr w:type="spellEnd"/>
-            <w:r>
-              <w:rPr>
-                <w:rFonts w:ascii="Arial" w:eastAsia="Arial" w:hAnsi="Arial" w:cs="Arial"/>
-                <w:sz w:val="24"/>
-                <w:szCs w:val="24"/>
-              </w:rPr>
-              <w:t xml:space="preserve"> estreno 3</w:t>
+            <w:r>
+              <w:rPr>
+                <w:rFonts w:ascii="Arial" w:eastAsia="Arial" w:hAnsi="Arial" w:cs="Arial"/>
+                <w:sz w:val="24"/>
+                <w:szCs w:val="24"/>
+              </w:rPr>
+              <w:t>Pelicula estreno 3</w:t>
             </w:r>
           </w:p>
         </w:tc>
@@ -5607,23 +5605,13 @@
                 <w:szCs w:val="24"/>
               </w:rPr>
             </w:pPr>
-            <w:proofErr w:type="spellStart"/>
-            <w:r>
-              <w:rPr>
-                <w:rFonts w:ascii="Arial" w:eastAsia="Arial" w:hAnsi="Arial" w:cs="Arial"/>
-                <w:sz w:val="24"/>
-                <w:szCs w:val="24"/>
-              </w:rPr>
-              <w:t>Pelicula</w:t>
-            </w:r>
-            <w:proofErr w:type="spellEnd"/>
-            <w:r>
-              <w:rPr>
-                <w:rFonts w:ascii="Arial" w:eastAsia="Arial" w:hAnsi="Arial" w:cs="Arial"/>
-                <w:sz w:val="24"/>
-                <w:szCs w:val="24"/>
-              </w:rPr>
-              <w:t xml:space="preserve"> estreno 4</w:t>
+            <w:r>
+              <w:rPr>
+                <w:rFonts w:ascii="Arial" w:eastAsia="Arial" w:hAnsi="Arial" w:cs="Arial"/>
+                <w:sz w:val="24"/>
+                <w:szCs w:val="24"/>
+              </w:rPr>
+              <w:t>Pelicula estreno 4</w:t>
             </w:r>
           </w:p>
         </w:tc>
@@ -5744,23 +5732,13 @@
                 <w:szCs w:val="24"/>
               </w:rPr>
             </w:pPr>
-            <w:proofErr w:type="spellStart"/>
-            <w:r>
-              <w:rPr>
-                <w:rFonts w:ascii="Arial" w:eastAsia="Arial" w:hAnsi="Arial" w:cs="Arial"/>
-                <w:sz w:val="24"/>
-                <w:szCs w:val="24"/>
-              </w:rPr>
-              <w:t>Pelicula</w:t>
-            </w:r>
-            <w:proofErr w:type="spellEnd"/>
-            <w:r>
-              <w:rPr>
-                <w:rFonts w:ascii="Arial" w:eastAsia="Arial" w:hAnsi="Arial" w:cs="Arial"/>
-                <w:sz w:val="24"/>
-                <w:szCs w:val="24"/>
-              </w:rPr>
-              <w:t xml:space="preserve"> estreno 5</w:t>
+            <w:r>
+              <w:rPr>
+                <w:rFonts w:ascii="Arial" w:eastAsia="Arial" w:hAnsi="Arial" w:cs="Arial"/>
+                <w:sz w:val="24"/>
+                <w:szCs w:val="24"/>
+              </w:rPr>
+              <w:t>Pelicula estreno 5</w:t>
             </w:r>
           </w:p>
         </w:tc>
@@ -6956,7 +6934,7 @@
 </file>
 
 <file path=word/numbering.xml><?xml version="1.0" encoding="utf-8"?>
-<w:numbering xmlns:wpc="http://schemas.microsoft.com/office/word/2010/wordprocessingCanvas" xmlns:cx="http://schemas.microsoft.com/office/drawing/2014/chartex" xmlns:cx1="http://schemas.microsoft.com/office/drawing/2015/9/8/chartex" xmlns:cx2="http://schemas.microsoft.com/office/drawing/2015/10/21/chartex" xmlns:cx3="http://schemas.microsoft.com/office/drawing/2016/5/9/chartex" xmlns:cx4="http://schemas.microsoft.com/office/drawing/2016/5/10/chartex" xmlns:cx5="http://schemas.microsoft.com/office/drawing/2016/5/11/chartex" xmlns:cx6="http://schemas.microsoft.com/office/drawing/2016/5/12/chartex" xmlns:cx7="http://schemas.microsoft.com/office/drawing/2016/5/13/chartex" xmlns:cx8="http://schemas.microsoft.com/office/drawing/2016/5/14/chartex" xmlns:mc="http://schemas.openxmlformats.org/markup-compatibility/2006" xmlns:aink="http://schemas.microsoft.com/office/drawing/2016/ink" xmlns:am3d="http://schemas.microsoft.com/office/drawing/2017/model3d" xmlns:o="urn:schemas-microsoft-com:office:office" xmlns:r="http://schemas.openxmlformats.org/officeDocument/2006/relationships" xmlns:m="http://schemas.openxmlformats.org/officeDocument/2006/math" xmlns:v="urn:schemas-microsoft-com:vml" xmlns:wp14="http://schemas.microsoft.com/office/word/2010/wordprocessingDrawing" xmlns:wp="http://schemas.openxmlformats.org/drawingml/2006/wordprocessingDrawing" xmlns:w10="urn:schemas-microsoft-com:office:word" xmlns:w="http://schemas.openxmlformats.org/wordprocessingml/2006/main" xmlns:w14="http://schemas.microsoft.com/office/word/2010/wordml" xmlns:w15="http://schemas.microsoft.com/office/word/2012/wordml" xmlns:w16cid="http://schemas.microsoft.com/office/word/2016/wordml/cid" xmlns:w16se="http://schemas.microsoft.com/office/word/2015/wordml/symex" xmlns:wpg="http://schemas.microsoft.com/office/word/2010/wordprocessingGroup" xmlns:wpi="http://schemas.microsoft.com/office/word/2010/wordprocessingInk" xmlns:wne="http://schemas.microsoft.com/office/word/2006/wordml" xmlns:wps="http://schemas.microsoft.com/office/word/2010/wordprocessingShape" mc:Ignorable="w14 w15 w16se w16cid wp14">
+<w:numbering xmlns:wpc="http://schemas.microsoft.com/office/word/2010/wordprocessingCanvas" xmlns:cx="http://schemas.microsoft.com/office/drawing/2014/chartex" xmlns:cx1="http://schemas.microsoft.com/office/drawing/2015/9/8/chartex" xmlns:cx2="http://schemas.microsoft.com/office/drawing/2015/10/21/chartex" xmlns:cx3="http://schemas.microsoft.com/office/drawing/2016/5/9/chartex" xmlns:cx4="http://schemas.microsoft.com/office/drawing/2016/5/10/chartex" xmlns:cx5="http://schemas.microsoft.com/office/drawing/2016/5/11/chartex" xmlns:cx6="http://schemas.microsoft.com/office/drawing/2016/5/12/chartex" xmlns:cx7="http://schemas.microsoft.com/office/drawing/2016/5/13/chartex" xmlns:cx8="http://schemas.microsoft.com/office/drawing/2016/5/14/chartex" xmlns:mc="http://schemas.openxmlformats.org/markup-compatibility/2006" xmlns:aink="http://schemas.microsoft.com/office/drawing/2016/ink" xmlns:am3d="http://schemas.microsoft.com/office/drawing/2017/model3d" xmlns:o="urn:schemas-microsoft-com:office:office" xmlns:r="http://schemas.openxmlformats.org/officeDocument/2006/relationships" xmlns:m="http://schemas.openxmlformats.org/officeDocument/2006/math" xmlns:v="urn:schemas-microsoft-com:vml" xmlns:wp14="http://schemas.microsoft.com/office/word/2010/wordprocessingDrawing" xmlns:wp="http://schemas.openxmlformats.org/drawingml/2006/wordprocessingDrawing" xmlns:w10="urn:schemas-microsoft-com:office:word" xmlns:w="http://schemas.openxmlformats.org/wordprocessingml/2006/main" xmlns:w14="http://schemas.microsoft.com/office/word/2010/wordml" xmlns:w15="http://schemas.microsoft.com/office/word/2012/wordml" xmlns:w16cex="http://schemas.microsoft.com/office/word/2018/wordml/cex" xmlns:w16cid="http://schemas.microsoft.com/office/word/2016/wordml/cid" xmlns:w16="http://schemas.microsoft.com/office/word/2018/wordml" xmlns:w16sdtdh="http://schemas.microsoft.com/office/word/2020/wordml/sdtdatahash" xmlns:w16se="http://schemas.microsoft.com/office/word/2015/wordml/symex" xmlns:wpg="http://schemas.microsoft.com/office/word/2010/wordprocessingGroup" xmlns:wpi="http://schemas.microsoft.com/office/word/2010/wordprocessingInk" xmlns:wne="http://schemas.microsoft.com/office/word/2006/wordml" xmlns:wps="http://schemas.microsoft.com/office/word/2010/wordprocessingShape" mc:Ignorable="w14 w15 w16se w16cid w16 w16cex w16sdtdh wp14">
   <w:abstractNum w:abstractNumId="0" w15:restartNumberingAfterBreak="0">
     <w:nsid w:val="22C21358"/>
     <w:multiLevelType w:val="multilevel"/>
@@ -7989,7 +7967,7 @@
 </file>
 
 <file path=word/styles.xml><?xml version="1.0" encoding="utf-8"?>
-<w:styles xmlns:mc="http://schemas.openxmlformats.org/markup-compatibility/2006" xmlns:r="http://schemas.openxmlformats.org/officeDocument/2006/relationships" xmlns:w="http://schemas.openxmlformats.org/wordprocessingml/2006/main" xmlns:w14="http://schemas.microsoft.com/office/word/2010/wordml" xmlns:w15="http://schemas.microsoft.com/office/word/2012/wordml" xmlns:w16cid="http://schemas.microsoft.com/office/word/2016/wordml/cid" xmlns:w16se="http://schemas.microsoft.com/office/word/2015/wordml/symex" mc:Ignorable="w14 w15 w16se w16cid">
+<w:styles xmlns:mc="http://schemas.openxmlformats.org/markup-compatibility/2006" xmlns:r="http://schemas.openxmlformats.org/officeDocument/2006/relationships" xmlns:w="http://schemas.openxmlformats.org/wordprocessingml/2006/main" xmlns:w14="http://schemas.microsoft.com/office/word/2010/wordml" xmlns:w15="http://schemas.microsoft.com/office/word/2012/wordml" xmlns:w16cex="http://schemas.microsoft.com/office/word/2018/wordml/cex" xmlns:w16cid="http://schemas.microsoft.com/office/word/2016/wordml/cid" xmlns:w16="http://schemas.microsoft.com/office/word/2018/wordml" xmlns:w16sdtdh="http://schemas.microsoft.com/office/word/2020/wordml/sdtdatahash" xmlns:w16se="http://schemas.microsoft.com/office/word/2015/wordml/symex" mc:Ignorable="w14 w15 w16se w16cid w16 w16cex w16sdtdh">
   <w:docDefaults>
     <w:rPrDefault>
       <w:rPr>
@@ -8005,7 +7983,7 @@
       </w:pPr>
     </w:pPrDefault>
   </w:docDefaults>
-  <w:latentStyles w:defLockedState="0" w:defUIPriority="99" w:defSemiHidden="0" w:defUnhideWhenUsed="0" w:defQFormat="0" w:count="375">
+  <w:latentStyles w:defLockedState="0" w:defUIPriority="99" w:defSemiHidden="0" w:defUnhideWhenUsed="0" w:defQFormat="0" w:count="376">
     <w:lsdException w:name="Normal" w:uiPriority="0" w:qFormat="1"/>
     <w:lsdException w:name="heading 1" w:uiPriority="9" w:qFormat="1"/>
     <w:lsdException w:name="heading 2" w:semiHidden="1" w:uiPriority="9" w:unhideWhenUsed="1" w:qFormat="1"/>
@@ -8111,7 +8089,6 @@
     <w:lsdException w:name="HTML Sample" w:semiHidden="1" w:unhideWhenUsed="1"/>
     <w:lsdException w:name="HTML Typewriter" w:semiHidden="1" w:unhideWhenUsed="1"/>
     <w:lsdException w:name="HTML Variable" w:semiHidden="1" w:unhideWhenUsed="1"/>
-    <w:lsdException w:name="Normal Table" w:semiHidden="1" w:unhideWhenUsed="1"/>
     <w:lsdException w:name="annotation subject" w:semiHidden="1" w:unhideWhenUsed="1"/>
     <w:lsdException w:name="No List" w:semiHidden="1" w:unhideWhenUsed="1"/>
     <w:lsdException w:name="Outline List 1" w:semiHidden="1" w:unhideWhenUsed="1"/>
@@ -8158,10 +8135,8 @@
     <w:lsdException w:name="Table Subtle 2" w:semiHidden="1" w:unhideWhenUsed="1"/>
     <w:lsdException w:name="Table Web 1" w:semiHidden="1" w:unhideWhenUsed="1"/>
     <w:lsdException w:name="Table Web 2" w:semiHidden="1" w:unhideWhenUsed="1"/>
-    <w:lsdException w:name="Table Web 3" w:semiHidden="1" w:unhideWhenUsed="1"/>
     <w:lsdException w:name="Balloon Text" w:semiHidden="1" w:unhideWhenUsed="1"/>
     <w:lsdException w:name="Table Grid" w:uiPriority="39"/>
-    <w:lsdException w:name="Table Theme" w:semiHidden="1" w:unhideWhenUsed="1"/>
     <w:lsdException w:name="Placeholder Text" w:semiHidden="1"/>
     <w:lsdException w:name="No Spacing" w:uiPriority="1" w:qFormat="1"/>
     <w:lsdException w:name="Light Shading" w:uiPriority="60"/>
@@ -8381,6 +8356,7 @@
     <w:lsdException w:name="Smart Hyperlink" w:semiHidden="1" w:unhideWhenUsed="1"/>
     <w:lsdException w:name="Hashtag" w:semiHidden="1" w:unhideWhenUsed="1"/>
     <w:lsdException w:name="Unresolved Mention" w:semiHidden="1" w:unhideWhenUsed="1"/>
+    <w:lsdException w:name="Smart Link" w:semiHidden="1" w:unhideWhenUsed="1"/>
   </w:latentStyles>
   <w:style w:type="paragraph" w:default="1" w:styleId="Normal">
     <w:name w:val="Normal"/>
@@ -8973,28 +8949,28 @@
 </file>
 
 <file path=customXml/item1.xml><?xml version="1.0" encoding="utf-8"?>
+<b:Sources xmlns:b="http://schemas.openxmlformats.org/officeDocument/2006/bibliography" xmlns="http://schemas.openxmlformats.org/officeDocument/2006/bibliography" SelectedStyle="\APASixthEditionOfficeOnline.xsl" StyleName="APA" Version="6"/>
+</file>
+
+<file path=customXml/item2.xml><?xml version="1.0" encoding="utf-8"?>
 <go:gDocsCustomXmlDataStorage xmlns:go="http://customooxmlschemas.google.com/" xmlns:r="http://schemas.openxmlformats.org/officeDocument/2006/relationships">
   <go:docsCustomData xmlns:go="http://customooxmlschemas.google.com/" roundtripDataSignature="AMtx7mixPL5/Rp6XO6LAtLlOBFuBY8r8BQ==">AMUW2mVc8/Aoqyws1xmVntokO1lsk5xQIwUGDcq39KuEV9lxBwAR/NS1VMioHFV3ZocrGL0UCChKXMKS7JYPYJu0ABjM2WkCZqra/2NbsrA/B4+dYHgXwestmUcQRkS09BDe2NwSUspG</go:docsCustomData>
 </go:gDocsCustomXmlDataStorage>
 </file>
 
-<file path=customXml/item2.xml><?xml version="1.0" encoding="utf-8"?>
-<b:Sources xmlns:b="http://schemas.openxmlformats.org/officeDocument/2006/bibliography" xmlns="http://schemas.openxmlformats.org/officeDocument/2006/bibliography" SelectedStyle="\APASixthEditionOfficeOnline.xsl" StyleName="APA" Version="6"/>
+<file path=customXml/itemProps1.xml><?xml version="1.0" encoding="utf-8"?>
+<ds:datastoreItem xmlns:ds="http://schemas.openxmlformats.org/officeDocument/2006/customXml" ds:itemID="{6CA4D9A9-D03B-4E07-A102-B553C1CFB855}">
+  <ds:schemaRefs>
+    <ds:schemaRef ds:uri="http://schemas.openxmlformats.org/officeDocument/2006/bibliography"/>
+  </ds:schemaRefs>
+</ds:datastoreItem>
 </file>
 
-<file path=customXml/itemProps1.xml><?xml version="1.0" encoding="utf-8"?>
+<file path=customXml/itemProps2.xml><?xml version="1.0" encoding="utf-8"?>
 <ds:datastoreItem xmlns:ds="http://schemas.openxmlformats.org/officeDocument/2006/customXml" ds:itemID="{11111111-1234-1234-1234-123412341234}">
   <ds:schemaRefs>
     <ds:schemaRef ds:uri="http://customooxmlschemas.google.com/"/>
     <ds:schemaRef ds:uri="http://schemas.openxmlformats.org/officeDocument/2006/relationships"/>
   </ds:schemaRefs>
 </ds:datastoreItem>
-</file>
-
-<file path=customXml/itemProps2.xml><?xml version="1.0" encoding="utf-8"?>
-<ds:datastoreItem xmlns:ds="http://schemas.openxmlformats.org/officeDocument/2006/customXml" ds:itemID="{6CA4D9A9-D03B-4E07-A102-B553C1CFB855}">
-  <ds:schemaRefs>
-    <ds:schemaRef ds:uri="http://schemas.openxmlformats.org/officeDocument/2006/bibliography"/>
-  </ds:schemaRefs>
-</ds:datastoreItem>
 </file>
</xml_diff>

<commit_message>
Una version de segundo avance: Base de datos implementados - Informe
</commit_message>
<xml_diff>
--- a/INFORME-AUTOCINE_POO.docx
+++ b/INFORME-AUTOCINE_POO.docx
@@ -597,7 +597,7 @@
       <w:pPr>
         <w:numPr>
           <w:ilvl w:val="0"/>
-          <w:numId w:val="6"/>
+          <w:numId w:val="14"/>
         </w:numPr>
         <w:pBdr>
           <w:top w:val="nil"/>
@@ -627,7 +627,7 @@
       <w:pPr>
         <w:numPr>
           <w:ilvl w:val="1"/>
-          <w:numId w:val="6"/>
+          <w:numId w:val="14"/>
         </w:numPr>
         <w:pBdr>
           <w:top w:val="nil"/>
@@ -658,7 +658,7 @@
       <w:pPr>
         <w:numPr>
           <w:ilvl w:val="1"/>
-          <w:numId w:val="5"/>
+          <w:numId w:val="13"/>
         </w:numPr>
         <w:pBdr>
           <w:top w:val="nil"/>
@@ -689,7 +689,7 @@
       <w:pPr>
         <w:numPr>
           <w:ilvl w:val="2"/>
-          <w:numId w:val="5"/>
+          <w:numId w:val="13"/>
         </w:numPr>
         <w:pBdr>
           <w:top w:val="nil"/>
@@ -720,7 +720,7 @@
       <w:pPr>
         <w:numPr>
           <w:ilvl w:val="1"/>
-          <w:numId w:val="5"/>
+          <w:numId w:val="13"/>
         </w:numPr>
         <w:pBdr>
           <w:top w:val="nil"/>
@@ -751,7 +751,7 @@
       <w:pPr>
         <w:numPr>
           <w:ilvl w:val="2"/>
-          <w:numId w:val="5"/>
+          <w:numId w:val="13"/>
         </w:numPr>
         <w:pBdr>
           <w:top w:val="nil"/>
@@ -782,7 +782,7 @@
       <w:pPr>
         <w:numPr>
           <w:ilvl w:val="1"/>
-          <w:numId w:val="5"/>
+          <w:numId w:val="13"/>
         </w:numPr>
         <w:pBdr>
           <w:top w:val="nil"/>
@@ -813,7 +813,7 @@
       <w:pPr>
         <w:numPr>
           <w:ilvl w:val="2"/>
-          <w:numId w:val="5"/>
+          <w:numId w:val="13"/>
         </w:numPr>
         <w:pBdr>
           <w:top w:val="nil"/>
@@ -842,13 +842,131 @@
     </w:p>
     <w:p>
       <w:pPr>
-        <w:pStyle w:val="Ttulo1"/>
-        <w:ind w:right="512" w:firstLine="505"/>
-        <w:jc w:val="center"/>
-        <w:rPr>
-          <w:rFonts w:ascii="Arial" w:eastAsia="Arial" w:hAnsi="Arial" w:cs="Arial"/>
-        </w:rPr>
-      </w:pPr>
+        <w:spacing w:before="179"/>
+        <w:ind w:left="400"/>
+        <w:rPr>
+          <w:rFonts w:ascii="Arial" w:eastAsia="Arial" w:hAnsi="Arial" w:cs="Arial"/>
+          <w:b/>
+        </w:rPr>
+      </w:pPr>
+      <w:r>
+        <w:rPr>
+          <w:rFonts w:ascii="Arial" w:eastAsia="Arial" w:hAnsi="Arial" w:cs="Arial"/>
+          <w:b/>
+        </w:rPr>
+        <w:t>CAPÍTULO 2 – DISEÑO DE LA APLICACIÓN</w:t>
+      </w:r>
+    </w:p>
+    <w:p>
+      <w:pPr>
+        <w:numPr>
+          <w:ilvl w:val="1"/>
+          <w:numId w:val="12"/>
+        </w:numPr>
+        <w:pBdr>
+          <w:top w:val="nil"/>
+          <w:left w:val="nil"/>
+          <w:bottom w:val="nil"/>
+          <w:right w:val="nil"/>
+          <w:between w:val="nil"/>
+        </w:pBdr>
+        <w:tabs>
+          <w:tab w:val="left" w:pos="729"/>
+        </w:tabs>
+        <w:spacing w:before="185"/>
+        <w:rPr>
+          <w:rFonts w:ascii="Arial" w:eastAsia="Arial" w:hAnsi="Arial" w:cs="Arial"/>
+          <w:color w:val="000000"/>
+        </w:rPr>
+      </w:pPr>
+      <w:r>
+        <w:rPr>
+          <w:rFonts w:ascii="Arial" w:eastAsia="Arial" w:hAnsi="Arial" w:cs="Arial"/>
+          <w:color w:val="000000"/>
+        </w:rPr>
+        <w:t>ESTRUCTURA GENERAL DEL SISTEMA</w:t>
+      </w:r>
+    </w:p>
+    <w:p>
+      <w:pPr>
+        <w:numPr>
+          <w:ilvl w:val="2"/>
+          <w:numId w:val="12"/>
+        </w:numPr>
+        <w:pBdr>
+          <w:top w:val="nil"/>
+          <w:left w:val="nil"/>
+          <w:bottom w:val="nil"/>
+          <w:right w:val="nil"/>
+          <w:between w:val="nil"/>
+        </w:pBdr>
+        <w:tabs>
+          <w:tab w:val="left" w:pos="897"/>
+        </w:tabs>
+        <w:spacing w:before="179"/>
+        <w:rPr>
+          <w:rFonts w:ascii="Arial" w:eastAsia="Arial" w:hAnsi="Arial" w:cs="Arial"/>
+          <w:color w:val="000000"/>
+        </w:rPr>
+      </w:pPr>
+      <w:r>
+        <w:rPr>
+          <w:rFonts w:ascii="Arial" w:eastAsia="Arial" w:hAnsi="Arial" w:cs="Arial"/>
+          <w:color w:val="000000"/>
+        </w:rPr>
+        <w:t>DISEÑO DE LAS CLASES</w:t>
+      </w:r>
+    </w:p>
+    <w:p>
+      <w:pPr>
+        <w:numPr>
+          <w:ilvl w:val="2"/>
+          <w:numId w:val="12"/>
+        </w:numPr>
+        <w:pBdr>
+          <w:top w:val="nil"/>
+          <w:left w:val="nil"/>
+          <w:bottom w:val="nil"/>
+          <w:right w:val="nil"/>
+          <w:between w:val="nil"/>
+        </w:pBdr>
+        <w:tabs>
+          <w:tab w:val="left" w:pos="897"/>
+        </w:tabs>
+        <w:spacing w:before="183" w:line="400" w:lineRule="auto"/>
+        <w:ind w:left="400" w:right="5545" w:firstLine="0"/>
+        <w:rPr>
+          <w:rFonts w:ascii="Arial" w:eastAsia="Arial" w:hAnsi="Arial" w:cs="Arial"/>
+          <w:color w:val="000000"/>
+        </w:rPr>
+      </w:pPr>
+      <w:r>
+        <w:rPr>
+          <w:rFonts w:ascii="Arial" w:eastAsia="Arial" w:hAnsi="Arial" w:cs="Arial"/>
+          <w:color w:val="000000"/>
+        </w:rPr>
+        <w:t>DESCRIPCIÓN DE LOS ARCHIVOS CONCLUSIONES</w:t>
+      </w:r>
+    </w:p>
+    <w:p>
+      <w:pPr>
+        <w:spacing w:line="403" w:lineRule="auto"/>
+        <w:ind w:left="400" w:right="7031"/>
+        <w:rPr>
+          <w:rFonts w:ascii="Arial" w:eastAsia="Arial" w:hAnsi="Arial" w:cs="Arial"/>
+        </w:rPr>
+        <w:sectPr>
+          <w:pgSz w:w="11910" w:h="16840"/>
+          <w:pgMar w:top="1380" w:right="1300" w:bottom="280" w:left="1300" w:header="720" w:footer="720" w:gutter="0"/>
+          <w:cols w:space="720"/>
+        </w:sectPr>
+      </w:pPr>
+      <w:r>
+        <w:rPr>
+          <w:rFonts w:ascii="Arial" w:eastAsia="Arial" w:hAnsi="Arial" w:cs="Arial"/>
+        </w:rPr>
+        <w:t>RECOMENDACIONES BIBLIOGRAFÍA ANEXO</w:t>
+      </w:r>
     </w:p>
     <w:p>
       <w:pPr>
@@ -860,12 +978,6 @@
           <w:szCs w:val="28"/>
         </w:rPr>
       </w:pPr>
-      <w:r>
-        <w:rPr>
-          <w:rFonts w:ascii="Arial" w:eastAsia="Arial" w:hAnsi="Arial" w:cs="Arial"/>
-        </w:rPr>
-        <w:br w:type="page"/>
-      </w:r>
     </w:p>
     <w:p>
       <w:pPr>
@@ -880,7 +992,6 @@
         <w:rPr>
           <w:rFonts w:ascii="Arial" w:eastAsia="Arial" w:hAnsi="Arial" w:cs="Arial"/>
         </w:rPr>
-        <w:lastRenderedPageBreak/>
         <w:t>HISTORIAL DE VERSIONES</w:t>
       </w:r>
     </w:p>
@@ -1297,6 +1408,14 @@
               </w:rPr>
               <w:t>Avance del primer capítulo</w:t>
             </w:r>
+            <w:r>
+              <w:rPr>
+                <w:rFonts w:ascii="Arial" w:eastAsia="Arial" w:hAnsi="Arial" w:cs="Arial"/>
+                <w:sz w:val="20"/>
+                <w:szCs w:val="20"/>
+              </w:rPr>
+              <w:t xml:space="preserve"> 1</w:t>
+            </w:r>
           </w:p>
         </w:tc>
         <w:tc>
@@ -1425,6 +1544,14 @@
                 <w:szCs w:val="18"/>
               </w:rPr>
             </w:pPr>
+            <w:r>
+              <w:rPr>
+                <w:rFonts w:ascii="Arial" w:eastAsia="Arial" w:hAnsi="Arial" w:cs="Arial"/>
+                <w:sz w:val="18"/>
+                <w:szCs w:val="18"/>
+              </w:rPr>
+              <w:t>15-10-2021</w:t>
+            </w:r>
           </w:p>
         </w:tc>
         <w:tc>
@@ -1452,6 +1579,14 @@
                 <w:szCs w:val="18"/>
               </w:rPr>
             </w:pPr>
+            <w:r>
+              <w:rPr>
+                <w:rFonts w:ascii="Arial" w:eastAsia="Arial" w:hAnsi="Arial" w:cs="Arial"/>
+                <w:sz w:val="18"/>
+                <w:szCs w:val="18"/>
+              </w:rPr>
+              <w:t>2.0</w:t>
+            </w:r>
           </w:p>
         </w:tc>
         <w:tc>
@@ -1479,6 +1614,14 @@
                 <w:szCs w:val="18"/>
               </w:rPr>
             </w:pPr>
+            <w:r>
+              <w:rPr>
+                <w:rFonts w:ascii="Arial" w:eastAsia="Arial" w:hAnsi="Arial" w:cs="Arial"/>
+                <w:sz w:val="18"/>
+                <w:szCs w:val="18"/>
+              </w:rPr>
+              <w:t>Individual</w:t>
+            </w:r>
           </w:p>
         </w:tc>
         <w:tc>
@@ -1498,12 +1641,29 @@
                 <w:between w:val="nil"/>
               </w:pBdr>
               <w:ind w:left="557" w:right="478" w:hanging="41"/>
+              <w:jc w:val="center"/>
               <w:rPr>
                 <w:rFonts w:ascii="Arial" w:eastAsia="Arial" w:hAnsi="Arial" w:cs="Arial"/>
                 <w:sz w:val="18"/>
                 <w:szCs w:val="18"/>
               </w:rPr>
             </w:pPr>
+            <w:r>
+              <w:rPr>
+                <w:rFonts w:ascii="Arial" w:eastAsia="Arial" w:hAnsi="Arial" w:cs="Arial"/>
+                <w:sz w:val="20"/>
+                <w:szCs w:val="20"/>
+              </w:rPr>
+              <w:t>Avance del primer capítulo</w:t>
+            </w:r>
+            <w:r>
+              <w:rPr>
+                <w:rFonts w:ascii="Arial" w:eastAsia="Arial" w:hAnsi="Arial" w:cs="Arial"/>
+                <w:sz w:val="20"/>
+                <w:szCs w:val="20"/>
+              </w:rPr>
+              <w:t xml:space="preserve"> 2</w:t>
+            </w:r>
           </w:p>
         </w:tc>
         <w:tc>
@@ -1530,6 +1690,14 @@
                 <w:szCs w:val="20"/>
               </w:rPr>
             </w:pPr>
+            <w:r>
+              <w:rPr>
+                <w:rFonts w:ascii="Arial" w:eastAsia="Arial" w:hAnsi="Arial" w:cs="Arial"/>
+                <w:sz w:val="20"/>
+                <w:szCs w:val="20"/>
+              </w:rPr>
+              <w:t>Aníbal Sardón Paniagua</w:t>
+            </w:r>
           </w:p>
         </w:tc>
         <w:tc>
@@ -2564,6 +2732,20 @@
     </w:p>
     <w:p>
       <w:pPr>
+        <w:tabs>
+          <w:tab w:val="left" w:pos="833"/>
+        </w:tabs>
+        <w:spacing w:before="180" w:line="276" w:lineRule="auto"/>
+        <w:ind w:left="784"/>
+        <w:rPr>
+          <w:rFonts w:ascii="Arial" w:eastAsia="Arial" w:hAnsi="Arial" w:cs="Arial"/>
+          <w:sz w:val="24"/>
+          <w:szCs w:val="24"/>
+        </w:rPr>
+      </w:pPr>
+    </w:p>
+    <w:p>
+      <w:pPr>
         <w:pBdr>
           <w:top w:val="nil"/>
           <w:left w:val="nil"/>
@@ -2599,6 +2781,7 @@
         <w:rPr>
           <w:rFonts w:ascii="Arial" w:eastAsia="Arial" w:hAnsi="Arial" w:cs="Arial"/>
         </w:rPr>
+        <w:lastRenderedPageBreak/>
         <w:t>DESCRIPCIÓN DE LOS FORMULARIOS</w:t>
       </w:r>
     </w:p>
@@ -2643,8 +2826,8 @@
     <w:tbl>
       <w:tblPr>
         <w:tblStyle w:val="a0"/>
-        <w:tblW w:w="8358" w:type="dxa"/>
-        <w:tblInd w:w="838" w:type="dxa"/>
+        <w:tblW w:w="10348" w:type="dxa"/>
+        <w:tblInd w:w="137" w:type="dxa"/>
         <w:tblBorders>
           <w:top w:val="single" w:sz="4" w:space="0" w:color="000000"/>
           <w:left w:val="single" w:sz="4" w:space="0" w:color="000000"/>
@@ -2657,9 +2840,9 @@
         <w:tblLook w:val="0000" w:firstRow="0" w:lastRow="0" w:firstColumn="0" w:lastColumn="0" w:noHBand="0" w:noVBand="0"/>
       </w:tblPr>
       <w:tblGrid>
-        <w:gridCol w:w="1685"/>
+        <w:gridCol w:w="2386"/>
         <w:gridCol w:w="4769"/>
-        <w:gridCol w:w="1904"/>
+        <w:gridCol w:w="3193"/>
       </w:tblGrid>
       <w:tr>
         <w:trPr>
@@ -2667,7 +2850,7 @@
         </w:trPr>
         <w:tc>
           <w:tcPr>
-            <w:tcW w:w="1685" w:type="dxa"/>
+            <w:tcW w:w="2386" w:type="dxa"/>
           </w:tcPr>
           <w:p>
             <w:pPr>
@@ -2733,7 +2916,7 @@
         </w:tc>
         <w:tc>
           <w:tcPr>
-            <w:tcW w:w="1904" w:type="dxa"/>
+            <w:tcW w:w="3193" w:type="dxa"/>
           </w:tcPr>
           <w:p>
             <w:pPr>
@@ -2771,7 +2954,7 @@
         </w:trPr>
         <w:tc>
           <w:tcPr>
-            <w:tcW w:w="1685" w:type="dxa"/>
+            <w:tcW w:w="2386" w:type="dxa"/>
           </w:tcPr>
           <w:p>
             <w:pPr>
@@ -2873,7 +3056,7 @@
         </w:tc>
         <w:tc>
           <w:tcPr>
-            <w:tcW w:w="1904" w:type="dxa"/>
+            <w:tcW w:w="3193" w:type="dxa"/>
           </w:tcPr>
           <w:p>
             <w:pPr>
@@ -2936,8 +3119,8 @@
     <w:tbl>
       <w:tblPr>
         <w:tblStyle w:val="a1"/>
-        <w:tblW w:w="8358" w:type="dxa"/>
-        <w:tblInd w:w="838" w:type="dxa"/>
+        <w:tblW w:w="10348" w:type="dxa"/>
+        <w:tblInd w:w="137" w:type="dxa"/>
         <w:tblBorders>
           <w:top w:val="single" w:sz="4" w:space="0" w:color="000000"/>
           <w:left w:val="single" w:sz="4" w:space="0" w:color="000000"/>
@@ -2950,9 +3133,9 @@
         <w:tblLook w:val="0000" w:firstRow="0" w:lastRow="0" w:firstColumn="0" w:lastColumn="0" w:noHBand="0" w:noVBand="0"/>
       </w:tblPr>
       <w:tblGrid>
-        <w:gridCol w:w="1685"/>
+        <w:gridCol w:w="2386"/>
         <w:gridCol w:w="4769"/>
-        <w:gridCol w:w="1904"/>
+        <w:gridCol w:w="3193"/>
       </w:tblGrid>
       <w:tr>
         <w:trPr>
@@ -2960,7 +3143,7 @@
         </w:trPr>
         <w:tc>
           <w:tcPr>
-            <w:tcW w:w="1685" w:type="dxa"/>
+            <w:tcW w:w="2386" w:type="dxa"/>
           </w:tcPr>
           <w:p>
             <w:pPr>
@@ -3137,7 +3320,7 @@
         </w:tc>
         <w:tc>
           <w:tcPr>
-            <w:tcW w:w="1904" w:type="dxa"/>
+            <w:tcW w:w="3193" w:type="dxa"/>
           </w:tcPr>
           <w:p>
             <w:pPr>
@@ -3175,8 +3358,8 @@
     <w:tbl>
       <w:tblPr>
         <w:tblStyle w:val="a2"/>
-        <w:tblW w:w="8358" w:type="dxa"/>
-        <w:tblInd w:w="838" w:type="dxa"/>
+        <w:tblW w:w="10348" w:type="dxa"/>
+        <w:tblInd w:w="137" w:type="dxa"/>
         <w:tblBorders>
           <w:top w:val="single" w:sz="4" w:space="0" w:color="000000"/>
           <w:left w:val="single" w:sz="4" w:space="0" w:color="000000"/>
@@ -3189,9 +3372,9 @@
         <w:tblLook w:val="0000" w:firstRow="0" w:lastRow="0" w:firstColumn="0" w:lastColumn="0" w:noHBand="0" w:noVBand="0"/>
       </w:tblPr>
       <w:tblGrid>
-        <w:gridCol w:w="1685"/>
+        <w:gridCol w:w="2386"/>
         <w:gridCol w:w="4769"/>
-        <w:gridCol w:w="1904"/>
+        <w:gridCol w:w="3193"/>
       </w:tblGrid>
       <w:tr>
         <w:trPr>
@@ -3199,7 +3382,7 @@
         </w:trPr>
         <w:tc>
           <w:tcPr>
-            <w:tcW w:w="1685" w:type="dxa"/>
+            <w:tcW w:w="2386" w:type="dxa"/>
           </w:tcPr>
           <w:p>
             <w:pPr>
@@ -3350,7 +3533,7 @@
         </w:tc>
         <w:tc>
           <w:tcPr>
-            <w:tcW w:w="1904" w:type="dxa"/>
+            <w:tcW w:w="3193" w:type="dxa"/>
           </w:tcPr>
           <w:p>
             <w:pPr>
@@ -3405,8 +3588,8 @@
     <w:tbl>
       <w:tblPr>
         <w:tblStyle w:val="a3"/>
-        <w:tblW w:w="8358" w:type="dxa"/>
-        <w:tblInd w:w="838" w:type="dxa"/>
+        <w:tblW w:w="10348" w:type="dxa"/>
+        <w:tblInd w:w="137" w:type="dxa"/>
         <w:tblBorders>
           <w:top w:val="single" w:sz="4" w:space="0" w:color="000000"/>
           <w:left w:val="single" w:sz="4" w:space="0" w:color="000000"/>
@@ -3419,9 +3602,9 @@
         <w:tblLook w:val="0000" w:firstRow="0" w:lastRow="0" w:firstColumn="0" w:lastColumn="0" w:noHBand="0" w:noVBand="0"/>
       </w:tblPr>
       <w:tblGrid>
-        <w:gridCol w:w="1685"/>
+        <w:gridCol w:w="2386"/>
         <w:gridCol w:w="4769"/>
-        <w:gridCol w:w="1904"/>
+        <w:gridCol w:w="3193"/>
       </w:tblGrid>
       <w:tr>
         <w:trPr>
@@ -3429,7 +3612,7 @@
         </w:trPr>
         <w:tc>
           <w:tcPr>
-            <w:tcW w:w="1685" w:type="dxa"/>
+            <w:tcW w:w="2386" w:type="dxa"/>
           </w:tcPr>
           <w:p>
             <w:pPr>
@@ -3580,7 +3763,7 @@
         </w:tc>
         <w:tc>
           <w:tcPr>
-            <w:tcW w:w="1904" w:type="dxa"/>
+            <w:tcW w:w="3193" w:type="dxa"/>
           </w:tcPr>
           <w:p>
             <w:pPr>
@@ -3635,8 +3818,8 @@
     <w:tbl>
       <w:tblPr>
         <w:tblStyle w:val="a4"/>
-        <w:tblW w:w="8358" w:type="dxa"/>
-        <w:tblInd w:w="838" w:type="dxa"/>
+        <w:tblW w:w="10348" w:type="dxa"/>
+        <w:tblInd w:w="137" w:type="dxa"/>
         <w:tblBorders>
           <w:top w:val="single" w:sz="4" w:space="0" w:color="000000"/>
           <w:left w:val="single" w:sz="4" w:space="0" w:color="000000"/>
@@ -3649,9 +3832,9 @@
         <w:tblLook w:val="0000" w:firstRow="0" w:lastRow="0" w:firstColumn="0" w:lastColumn="0" w:noHBand="0" w:noVBand="0"/>
       </w:tblPr>
       <w:tblGrid>
-        <w:gridCol w:w="1685"/>
+        <w:gridCol w:w="2386"/>
         <w:gridCol w:w="4769"/>
-        <w:gridCol w:w="1904"/>
+        <w:gridCol w:w="3193"/>
       </w:tblGrid>
       <w:tr>
         <w:trPr>
@@ -3659,7 +3842,7 @@
         </w:trPr>
         <w:tc>
           <w:tcPr>
-            <w:tcW w:w="1685" w:type="dxa"/>
+            <w:tcW w:w="2386" w:type="dxa"/>
           </w:tcPr>
           <w:p>
             <w:pPr>
@@ -3818,7 +4001,7 @@
         </w:tc>
         <w:tc>
           <w:tcPr>
-            <w:tcW w:w="1904" w:type="dxa"/>
+            <w:tcW w:w="3193" w:type="dxa"/>
           </w:tcPr>
           <w:p>
             <w:pPr>
@@ -3870,8 +4053,9 @@
         </w:rPr>
         <w:sectPr>
           <w:pgSz w:w="11910" w:h="16840"/>
-          <w:pgMar w:top="1580" w:right="1300" w:bottom="280" w:left="1300" w:header="720" w:footer="720" w:gutter="0"/>
+          <w:pgMar w:top="720" w:right="720" w:bottom="720" w:left="720" w:header="720" w:footer="720" w:gutter="0"/>
           <w:cols w:space="720"/>
+          <w:docGrid w:linePitch="299"/>
         </w:sectPr>
       </w:pPr>
     </w:p>
@@ -3924,8 +4108,8 @@
     <w:tbl>
       <w:tblPr>
         <w:tblStyle w:val="a5"/>
-        <w:tblW w:w="9549" w:type="dxa"/>
-        <w:tblInd w:w="-5" w:type="dxa"/>
+        <w:tblW w:w="10774" w:type="dxa"/>
+        <w:tblInd w:w="-147" w:type="dxa"/>
         <w:tblBorders>
           <w:top w:val="single" w:sz="4" w:space="0" w:color="000000"/>
           <w:left w:val="single" w:sz="4" w:space="0" w:color="000000"/>
@@ -3938,10 +4122,10 @@
         <w:tblLook w:val="0000" w:firstRow="0" w:lastRow="0" w:firstColumn="0" w:lastColumn="0" w:noHBand="0" w:noVBand="0"/>
       </w:tblPr>
       <w:tblGrid>
-        <w:gridCol w:w="1843"/>
         <w:gridCol w:w="1985"/>
-        <w:gridCol w:w="1025"/>
-        <w:gridCol w:w="4696"/>
+        <w:gridCol w:w="2126"/>
+        <w:gridCol w:w="1134"/>
+        <w:gridCol w:w="5529"/>
       </w:tblGrid>
       <w:tr>
         <w:trPr>
@@ -3949,7 +4133,7 @@
         </w:trPr>
         <w:tc>
           <w:tcPr>
-            <w:tcW w:w="1843" w:type="dxa"/>
+            <w:tcW w:w="1985" w:type="dxa"/>
           </w:tcPr>
           <w:p>
             <w:pPr>
@@ -3982,7 +4166,7 @@
         </w:tc>
         <w:tc>
           <w:tcPr>
-            <w:tcW w:w="1985" w:type="dxa"/>
+            <w:tcW w:w="2126" w:type="dxa"/>
           </w:tcPr>
           <w:p>
             <w:pPr>
@@ -4015,7 +4199,7 @@
         </w:tc>
         <w:tc>
           <w:tcPr>
-            <w:tcW w:w="1025" w:type="dxa"/>
+            <w:tcW w:w="1134" w:type="dxa"/>
           </w:tcPr>
           <w:p>
             <w:pPr>
@@ -4048,7 +4232,7 @@
         </w:tc>
         <w:tc>
           <w:tcPr>
-            <w:tcW w:w="4696" w:type="dxa"/>
+            <w:tcW w:w="5529" w:type="dxa"/>
           </w:tcPr>
           <w:p>
             <w:pPr>
@@ -4087,7 +4271,7 @@
         </w:trPr>
         <w:tc>
           <w:tcPr>
-            <w:tcW w:w="1843" w:type="dxa"/>
+            <w:tcW w:w="1985" w:type="dxa"/>
           </w:tcPr>
           <w:p>
             <w:pPr>
@@ -4118,7 +4302,7 @@
         </w:tc>
         <w:tc>
           <w:tcPr>
-            <w:tcW w:w="1985" w:type="dxa"/>
+            <w:tcW w:w="2126" w:type="dxa"/>
           </w:tcPr>
           <w:p>
             <w:pPr>
@@ -4148,7 +4332,7 @@
         </w:tc>
         <w:tc>
           <w:tcPr>
-            <w:tcW w:w="1025" w:type="dxa"/>
+            <w:tcW w:w="1134" w:type="dxa"/>
           </w:tcPr>
           <w:p>
             <w:pPr>
@@ -4179,7 +4363,7 @@
         </w:tc>
         <w:tc>
           <w:tcPr>
-            <w:tcW w:w="4696" w:type="dxa"/>
+            <w:tcW w:w="5529" w:type="dxa"/>
           </w:tcPr>
           <w:p>
             <w:pPr>
@@ -4214,7 +4398,7 @@
         </w:trPr>
         <w:tc>
           <w:tcPr>
-            <w:tcW w:w="1843" w:type="dxa"/>
+            <w:tcW w:w="1985" w:type="dxa"/>
           </w:tcPr>
           <w:p>
             <w:pPr>
@@ -4245,7 +4429,7 @@
         </w:tc>
         <w:tc>
           <w:tcPr>
-            <w:tcW w:w="1985" w:type="dxa"/>
+            <w:tcW w:w="2126" w:type="dxa"/>
           </w:tcPr>
           <w:p>
             <w:pPr>
@@ -4276,7 +4460,7 @@
         </w:tc>
         <w:tc>
           <w:tcPr>
-            <w:tcW w:w="1025" w:type="dxa"/>
+            <w:tcW w:w="1134" w:type="dxa"/>
           </w:tcPr>
           <w:p>
             <w:pPr>
@@ -4307,7 +4491,7 @@
         </w:tc>
         <w:tc>
           <w:tcPr>
-            <w:tcW w:w="4696" w:type="dxa"/>
+            <w:tcW w:w="5529" w:type="dxa"/>
           </w:tcPr>
           <w:p>
             <w:pPr>
@@ -4343,7 +4527,7 @@
         </w:trPr>
         <w:tc>
           <w:tcPr>
-            <w:tcW w:w="1843" w:type="dxa"/>
+            <w:tcW w:w="1985" w:type="dxa"/>
           </w:tcPr>
           <w:p>
             <w:pPr>
@@ -4374,7 +4558,7 @@
         </w:tc>
         <w:tc>
           <w:tcPr>
-            <w:tcW w:w="1985" w:type="dxa"/>
+            <w:tcW w:w="2126" w:type="dxa"/>
           </w:tcPr>
           <w:p>
             <w:pPr>
@@ -4404,7 +4588,7 @@
         </w:tc>
         <w:tc>
           <w:tcPr>
-            <w:tcW w:w="1025" w:type="dxa"/>
+            <w:tcW w:w="1134" w:type="dxa"/>
           </w:tcPr>
           <w:p>
             <w:pPr>
@@ -4435,7 +4619,7 @@
         </w:tc>
         <w:tc>
           <w:tcPr>
-            <w:tcW w:w="4696" w:type="dxa"/>
+            <w:tcW w:w="5529" w:type="dxa"/>
           </w:tcPr>
           <w:p>
             <w:pPr>
@@ -4470,7 +4654,7 @@
         </w:trPr>
         <w:tc>
           <w:tcPr>
-            <w:tcW w:w="1843" w:type="dxa"/>
+            <w:tcW w:w="1985" w:type="dxa"/>
           </w:tcPr>
           <w:p>
             <w:pPr>
@@ -4501,7 +4685,7 @@
         </w:tc>
         <w:tc>
           <w:tcPr>
-            <w:tcW w:w="1985" w:type="dxa"/>
+            <w:tcW w:w="2126" w:type="dxa"/>
           </w:tcPr>
           <w:p>
             <w:pPr>
@@ -4531,7 +4715,7 @@
         </w:tc>
         <w:tc>
           <w:tcPr>
-            <w:tcW w:w="1025" w:type="dxa"/>
+            <w:tcW w:w="1134" w:type="dxa"/>
           </w:tcPr>
           <w:p>
             <w:pPr>
@@ -4562,7 +4746,7 @@
         </w:tc>
         <w:tc>
           <w:tcPr>
-            <w:tcW w:w="4696" w:type="dxa"/>
+            <w:tcW w:w="5529" w:type="dxa"/>
           </w:tcPr>
           <w:p>
             <w:pPr>
@@ -4597,7 +4781,7 @@
         </w:trPr>
         <w:tc>
           <w:tcPr>
-            <w:tcW w:w="1843" w:type="dxa"/>
+            <w:tcW w:w="1985" w:type="dxa"/>
           </w:tcPr>
           <w:p>
             <w:pPr>
@@ -4628,7 +4812,7 @@
         </w:tc>
         <w:tc>
           <w:tcPr>
-            <w:tcW w:w="1985" w:type="dxa"/>
+            <w:tcW w:w="2126" w:type="dxa"/>
           </w:tcPr>
           <w:p>
             <w:pPr>
@@ -4658,7 +4842,7 @@
         </w:tc>
         <w:tc>
           <w:tcPr>
-            <w:tcW w:w="1025" w:type="dxa"/>
+            <w:tcW w:w="1134" w:type="dxa"/>
           </w:tcPr>
           <w:p>
             <w:pPr>
@@ -4689,7 +4873,7 @@
         </w:tc>
         <w:tc>
           <w:tcPr>
-            <w:tcW w:w="4696" w:type="dxa"/>
+            <w:tcW w:w="5529" w:type="dxa"/>
           </w:tcPr>
           <w:p>
             <w:pPr>
@@ -4740,7 +4924,7 @@
         </w:trPr>
         <w:tc>
           <w:tcPr>
-            <w:tcW w:w="1843" w:type="dxa"/>
+            <w:tcW w:w="1985" w:type="dxa"/>
           </w:tcPr>
           <w:p>
             <w:pPr>
@@ -4771,7 +4955,7 @@
         </w:tc>
         <w:tc>
           <w:tcPr>
-            <w:tcW w:w="1985" w:type="dxa"/>
+            <w:tcW w:w="2126" w:type="dxa"/>
           </w:tcPr>
           <w:p>
             <w:pPr>
@@ -4801,7 +4985,7 @@
         </w:tc>
         <w:tc>
           <w:tcPr>
-            <w:tcW w:w="1025" w:type="dxa"/>
+            <w:tcW w:w="1134" w:type="dxa"/>
           </w:tcPr>
           <w:p>
             <w:pPr>
@@ -4832,7 +5016,7 @@
         </w:tc>
         <w:tc>
           <w:tcPr>
-            <w:tcW w:w="4696" w:type="dxa"/>
+            <w:tcW w:w="5529" w:type="dxa"/>
           </w:tcPr>
           <w:p>
             <w:pPr>
@@ -4883,8 +5067,8 @@
     </w:p>
     <w:tbl>
       <w:tblPr>
-        <w:tblW w:w="9549" w:type="dxa"/>
-        <w:tblInd w:w="-5" w:type="dxa"/>
+        <w:tblW w:w="10774" w:type="dxa"/>
+        <w:tblInd w:w="-147" w:type="dxa"/>
         <w:tblBorders>
           <w:top w:val="single" w:sz="4" w:space="0" w:color="000000"/>
           <w:left w:val="single" w:sz="4" w:space="0" w:color="000000"/>
@@ -4897,10 +5081,10 @@
         <w:tblLook w:val="0000" w:firstRow="0" w:lastRow="0" w:firstColumn="0" w:lastColumn="0" w:noHBand="0" w:noVBand="0"/>
       </w:tblPr>
       <w:tblGrid>
-        <w:gridCol w:w="1843"/>
-        <w:gridCol w:w="1985"/>
-        <w:gridCol w:w="1025"/>
-        <w:gridCol w:w="4696"/>
+        <w:gridCol w:w="2552"/>
+        <w:gridCol w:w="2410"/>
+        <w:gridCol w:w="1276"/>
+        <w:gridCol w:w="4536"/>
       </w:tblGrid>
       <w:tr>
         <w:trPr>
@@ -4908,7 +5092,7 @@
         </w:trPr>
         <w:tc>
           <w:tcPr>
-            <w:tcW w:w="1843" w:type="dxa"/>
+            <w:tcW w:w="2552" w:type="dxa"/>
           </w:tcPr>
           <w:p>
             <w:pPr>
@@ -4941,7 +5125,7 @@
         </w:tc>
         <w:tc>
           <w:tcPr>
-            <w:tcW w:w="1985" w:type="dxa"/>
+            <w:tcW w:w="2410" w:type="dxa"/>
           </w:tcPr>
           <w:p>
             <w:pPr>
@@ -4974,7 +5158,7 @@
         </w:tc>
         <w:tc>
           <w:tcPr>
-            <w:tcW w:w="1025" w:type="dxa"/>
+            <w:tcW w:w="1276" w:type="dxa"/>
           </w:tcPr>
           <w:p>
             <w:pPr>
@@ -5007,7 +5191,7 @@
         </w:tc>
         <w:tc>
           <w:tcPr>
-            <w:tcW w:w="4696" w:type="dxa"/>
+            <w:tcW w:w="4536" w:type="dxa"/>
           </w:tcPr>
           <w:p>
             <w:pPr>
@@ -5046,7 +5230,7 @@
         </w:trPr>
         <w:tc>
           <w:tcPr>
-            <w:tcW w:w="1843" w:type="dxa"/>
+            <w:tcW w:w="2552" w:type="dxa"/>
           </w:tcPr>
           <w:p>
             <w:pPr>
@@ -5077,7 +5261,7 @@
         </w:tc>
         <w:tc>
           <w:tcPr>
-            <w:tcW w:w="1985" w:type="dxa"/>
+            <w:tcW w:w="2410" w:type="dxa"/>
           </w:tcPr>
           <w:p>
             <w:pPr>
@@ -5107,7 +5291,7 @@
         </w:tc>
         <w:tc>
           <w:tcPr>
-            <w:tcW w:w="1025" w:type="dxa"/>
+            <w:tcW w:w="1276" w:type="dxa"/>
           </w:tcPr>
           <w:p>
             <w:pPr>
@@ -5138,7 +5322,7 @@
         </w:tc>
         <w:tc>
           <w:tcPr>
-            <w:tcW w:w="4696" w:type="dxa"/>
+            <w:tcW w:w="4536" w:type="dxa"/>
           </w:tcPr>
           <w:p>
             <w:pPr>
@@ -5173,7 +5357,7 @@
         </w:trPr>
         <w:tc>
           <w:tcPr>
-            <w:tcW w:w="1843" w:type="dxa"/>
+            <w:tcW w:w="2552" w:type="dxa"/>
           </w:tcPr>
           <w:p>
             <w:pPr>
@@ -5204,7 +5388,7 @@
         </w:tc>
         <w:tc>
           <w:tcPr>
-            <w:tcW w:w="1985" w:type="dxa"/>
+            <w:tcW w:w="2410" w:type="dxa"/>
           </w:tcPr>
           <w:p>
             <w:pPr>
@@ -5235,7 +5419,7 @@
         </w:tc>
         <w:tc>
           <w:tcPr>
-            <w:tcW w:w="1025" w:type="dxa"/>
+            <w:tcW w:w="1276" w:type="dxa"/>
           </w:tcPr>
           <w:p>
             <w:pPr>
@@ -5266,7 +5450,7 @@
         </w:tc>
         <w:tc>
           <w:tcPr>
-            <w:tcW w:w="4696" w:type="dxa"/>
+            <w:tcW w:w="4536" w:type="dxa"/>
           </w:tcPr>
           <w:p>
             <w:pPr>
@@ -5302,7 +5486,7 @@
         </w:trPr>
         <w:tc>
           <w:tcPr>
-            <w:tcW w:w="1843" w:type="dxa"/>
+            <w:tcW w:w="2552" w:type="dxa"/>
           </w:tcPr>
           <w:p>
             <w:pPr>
@@ -5333,7 +5517,7 @@
         </w:tc>
         <w:tc>
           <w:tcPr>
-            <w:tcW w:w="1985" w:type="dxa"/>
+            <w:tcW w:w="2410" w:type="dxa"/>
           </w:tcPr>
           <w:p>
             <w:pPr>
@@ -5363,7 +5547,7 @@
         </w:tc>
         <w:tc>
           <w:tcPr>
-            <w:tcW w:w="1025" w:type="dxa"/>
+            <w:tcW w:w="1276" w:type="dxa"/>
           </w:tcPr>
           <w:p>
             <w:pPr>
@@ -5394,7 +5578,7 @@
         </w:tc>
         <w:tc>
           <w:tcPr>
-            <w:tcW w:w="4696" w:type="dxa"/>
+            <w:tcW w:w="4536" w:type="dxa"/>
           </w:tcPr>
           <w:p>
             <w:pPr>
@@ -5429,7 +5613,7 @@
         </w:trPr>
         <w:tc>
           <w:tcPr>
-            <w:tcW w:w="1843" w:type="dxa"/>
+            <w:tcW w:w="2552" w:type="dxa"/>
           </w:tcPr>
           <w:p>
             <w:pPr>
@@ -5460,7 +5644,7 @@
         </w:tc>
         <w:tc>
           <w:tcPr>
-            <w:tcW w:w="1985" w:type="dxa"/>
+            <w:tcW w:w="2410" w:type="dxa"/>
           </w:tcPr>
           <w:p>
             <w:pPr>
@@ -5490,7 +5674,7 @@
         </w:tc>
         <w:tc>
           <w:tcPr>
-            <w:tcW w:w="1025" w:type="dxa"/>
+            <w:tcW w:w="1276" w:type="dxa"/>
           </w:tcPr>
           <w:p>
             <w:pPr>
@@ -5521,7 +5705,7 @@
         </w:tc>
         <w:tc>
           <w:tcPr>
-            <w:tcW w:w="4696" w:type="dxa"/>
+            <w:tcW w:w="4536" w:type="dxa"/>
           </w:tcPr>
           <w:p>
             <w:pPr>
@@ -5556,7 +5740,7 @@
         </w:trPr>
         <w:tc>
           <w:tcPr>
-            <w:tcW w:w="1843" w:type="dxa"/>
+            <w:tcW w:w="2552" w:type="dxa"/>
           </w:tcPr>
           <w:p>
             <w:pPr>
@@ -5587,7 +5771,7 @@
         </w:tc>
         <w:tc>
           <w:tcPr>
-            <w:tcW w:w="1985" w:type="dxa"/>
+            <w:tcW w:w="2410" w:type="dxa"/>
           </w:tcPr>
           <w:p>
             <w:pPr>
@@ -5617,7 +5801,7 @@
         </w:tc>
         <w:tc>
           <w:tcPr>
-            <w:tcW w:w="1025" w:type="dxa"/>
+            <w:tcW w:w="1276" w:type="dxa"/>
           </w:tcPr>
           <w:p>
             <w:pPr>
@@ -5648,7 +5832,7 @@
         </w:tc>
         <w:tc>
           <w:tcPr>
-            <w:tcW w:w="4696" w:type="dxa"/>
+            <w:tcW w:w="4536" w:type="dxa"/>
           </w:tcPr>
           <w:p>
             <w:pPr>
@@ -5683,7 +5867,7 @@
         </w:trPr>
         <w:tc>
           <w:tcPr>
-            <w:tcW w:w="1843" w:type="dxa"/>
+            <w:tcW w:w="2552" w:type="dxa"/>
           </w:tcPr>
           <w:p>
             <w:pPr>
@@ -5714,7 +5898,7 @@
         </w:tc>
         <w:tc>
           <w:tcPr>
-            <w:tcW w:w="1985" w:type="dxa"/>
+            <w:tcW w:w="2410" w:type="dxa"/>
           </w:tcPr>
           <w:p>
             <w:pPr>
@@ -5744,7 +5928,7 @@
         </w:tc>
         <w:tc>
           <w:tcPr>
-            <w:tcW w:w="1025" w:type="dxa"/>
+            <w:tcW w:w="1276" w:type="dxa"/>
           </w:tcPr>
           <w:p>
             <w:pPr>
@@ -5775,7 +5959,7 @@
         </w:tc>
         <w:tc>
           <w:tcPr>
-            <w:tcW w:w="4696" w:type="dxa"/>
+            <w:tcW w:w="4536" w:type="dxa"/>
           </w:tcPr>
           <w:p>
             <w:pPr>
@@ -5810,7 +5994,7 @@
         </w:trPr>
         <w:tc>
           <w:tcPr>
-            <w:tcW w:w="1843" w:type="dxa"/>
+            <w:tcW w:w="2552" w:type="dxa"/>
           </w:tcPr>
           <w:p>
             <w:pPr>
@@ -5841,7 +6025,7 @@
         </w:tc>
         <w:tc>
           <w:tcPr>
-            <w:tcW w:w="1985" w:type="dxa"/>
+            <w:tcW w:w="2410" w:type="dxa"/>
           </w:tcPr>
           <w:p>
             <w:pPr>
@@ -5871,7 +6055,7 @@
         </w:tc>
         <w:tc>
           <w:tcPr>
-            <w:tcW w:w="1025" w:type="dxa"/>
+            <w:tcW w:w="1276" w:type="dxa"/>
           </w:tcPr>
           <w:p>
             <w:pPr>
@@ -5902,7 +6086,7 @@
         </w:tc>
         <w:tc>
           <w:tcPr>
-            <w:tcW w:w="4696" w:type="dxa"/>
+            <w:tcW w:w="4536" w:type="dxa"/>
           </w:tcPr>
           <w:p>
             <w:pPr>
@@ -5937,7 +6121,7 @@
         </w:trPr>
         <w:tc>
           <w:tcPr>
-            <w:tcW w:w="1843" w:type="dxa"/>
+            <w:tcW w:w="2552" w:type="dxa"/>
           </w:tcPr>
           <w:p>
             <w:pPr>
@@ -5968,7 +6152,7 @@
         </w:tc>
         <w:tc>
           <w:tcPr>
-            <w:tcW w:w="1985" w:type="dxa"/>
+            <w:tcW w:w="2410" w:type="dxa"/>
           </w:tcPr>
           <w:p>
             <w:pPr>
@@ -5998,7 +6182,7 @@
         </w:tc>
         <w:tc>
           <w:tcPr>
-            <w:tcW w:w="1025" w:type="dxa"/>
+            <w:tcW w:w="1276" w:type="dxa"/>
           </w:tcPr>
           <w:p>
             <w:pPr>
@@ -6029,7 +6213,7 @@
         </w:tc>
         <w:tc>
           <w:tcPr>
-            <w:tcW w:w="4696" w:type="dxa"/>
+            <w:tcW w:w="4536" w:type="dxa"/>
           </w:tcPr>
           <w:p>
             <w:pPr>
@@ -6064,7 +6248,7 @@
         </w:trPr>
         <w:tc>
           <w:tcPr>
-            <w:tcW w:w="1843" w:type="dxa"/>
+            <w:tcW w:w="2552" w:type="dxa"/>
           </w:tcPr>
           <w:p>
             <w:pPr>
@@ -6095,7 +6279,7 @@
         </w:tc>
         <w:tc>
           <w:tcPr>
-            <w:tcW w:w="1985" w:type="dxa"/>
+            <w:tcW w:w="2410" w:type="dxa"/>
           </w:tcPr>
           <w:p>
             <w:pPr>
@@ -6125,7 +6309,7 @@
         </w:tc>
         <w:tc>
           <w:tcPr>
-            <w:tcW w:w="1025" w:type="dxa"/>
+            <w:tcW w:w="1276" w:type="dxa"/>
           </w:tcPr>
           <w:p>
             <w:pPr>
@@ -6156,7 +6340,7 @@
         </w:tc>
         <w:tc>
           <w:tcPr>
-            <w:tcW w:w="4696" w:type="dxa"/>
+            <w:tcW w:w="4536" w:type="dxa"/>
           </w:tcPr>
           <w:p>
             <w:pPr>
@@ -6191,7 +6375,7 @@
         </w:trPr>
         <w:tc>
           <w:tcPr>
-            <w:tcW w:w="1843" w:type="dxa"/>
+            <w:tcW w:w="2552" w:type="dxa"/>
           </w:tcPr>
           <w:p>
             <w:pPr>
@@ -6222,7 +6406,7 @@
         </w:tc>
         <w:tc>
           <w:tcPr>
-            <w:tcW w:w="1985" w:type="dxa"/>
+            <w:tcW w:w="2410" w:type="dxa"/>
           </w:tcPr>
           <w:p>
             <w:pPr>
@@ -6252,7 +6436,7 @@
         </w:tc>
         <w:tc>
           <w:tcPr>
-            <w:tcW w:w="1025" w:type="dxa"/>
+            <w:tcW w:w="1276" w:type="dxa"/>
           </w:tcPr>
           <w:p>
             <w:pPr>
@@ -6283,7 +6467,7 @@
         </w:tc>
         <w:tc>
           <w:tcPr>
-            <w:tcW w:w="4696" w:type="dxa"/>
+            <w:tcW w:w="4536" w:type="dxa"/>
           </w:tcPr>
           <w:p>
             <w:pPr>
@@ -6318,7 +6502,7 @@
         </w:trPr>
         <w:tc>
           <w:tcPr>
-            <w:tcW w:w="1843" w:type="dxa"/>
+            <w:tcW w:w="2552" w:type="dxa"/>
           </w:tcPr>
           <w:p>
             <w:pPr>
@@ -6349,7 +6533,7 @@
         </w:tc>
         <w:tc>
           <w:tcPr>
-            <w:tcW w:w="1985" w:type="dxa"/>
+            <w:tcW w:w="2410" w:type="dxa"/>
           </w:tcPr>
           <w:p>
             <w:pPr>
@@ -6379,7 +6563,7 @@
         </w:tc>
         <w:tc>
           <w:tcPr>
-            <w:tcW w:w="1025" w:type="dxa"/>
+            <w:tcW w:w="1276" w:type="dxa"/>
           </w:tcPr>
           <w:p>
             <w:pPr>
@@ -6410,7 +6594,7 @@
         </w:tc>
         <w:tc>
           <w:tcPr>
-            <w:tcW w:w="4696" w:type="dxa"/>
+            <w:tcW w:w="4536" w:type="dxa"/>
           </w:tcPr>
           <w:p>
             <w:pPr>
@@ -6455,6 +6639,132 @@
           <w:color w:val="4471C4"/>
           <w:sz w:val="24"/>
           <w:szCs w:val="24"/>
+        </w:rPr>
+      </w:pPr>
+    </w:p>
+    <w:p>
+      <w:pPr>
+        <w:pBdr>
+          <w:top w:val="nil"/>
+          <w:left w:val="nil"/>
+          <w:bottom w:val="nil"/>
+          <w:right w:val="nil"/>
+          <w:between w:val="nil"/>
+        </w:pBdr>
+        <w:spacing w:before="5"/>
+        <w:rPr>
+          <w:rFonts w:ascii="Arial" w:eastAsia="Arial" w:hAnsi="Arial" w:cs="Arial"/>
+          <w:color w:val="000000"/>
+          <w:sz w:val="27"/>
+          <w:szCs w:val="27"/>
+        </w:rPr>
+      </w:pPr>
+    </w:p>
+    <w:p>
+      <w:pPr>
+        <w:pBdr>
+          <w:top w:val="nil"/>
+          <w:left w:val="nil"/>
+          <w:bottom w:val="nil"/>
+          <w:right w:val="nil"/>
+          <w:between w:val="nil"/>
+        </w:pBdr>
+        <w:spacing w:before="5"/>
+        <w:rPr>
+          <w:rFonts w:ascii="Arial" w:eastAsia="Arial" w:hAnsi="Arial" w:cs="Arial"/>
+          <w:color w:val="000000"/>
+          <w:sz w:val="27"/>
+          <w:szCs w:val="27"/>
+        </w:rPr>
+      </w:pPr>
+    </w:p>
+    <w:p>
+      <w:pPr>
+        <w:pBdr>
+          <w:top w:val="nil"/>
+          <w:left w:val="nil"/>
+          <w:bottom w:val="nil"/>
+          <w:right w:val="nil"/>
+          <w:between w:val="nil"/>
+        </w:pBdr>
+        <w:spacing w:before="5"/>
+        <w:rPr>
+          <w:rFonts w:ascii="Arial" w:eastAsia="Arial" w:hAnsi="Arial" w:cs="Arial"/>
+          <w:color w:val="000000"/>
+          <w:sz w:val="27"/>
+          <w:szCs w:val="27"/>
+        </w:rPr>
+      </w:pPr>
+    </w:p>
+    <w:p>
+      <w:pPr>
+        <w:pBdr>
+          <w:top w:val="nil"/>
+          <w:left w:val="nil"/>
+          <w:bottom w:val="nil"/>
+          <w:right w:val="nil"/>
+          <w:between w:val="nil"/>
+        </w:pBdr>
+        <w:spacing w:before="5"/>
+        <w:rPr>
+          <w:rFonts w:ascii="Arial" w:eastAsia="Arial" w:hAnsi="Arial" w:cs="Arial"/>
+          <w:color w:val="000000"/>
+          <w:sz w:val="27"/>
+          <w:szCs w:val="27"/>
+        </w:rPr>
+      </w:pPr>
+    </w:p>
+    <w:p>
+      <w:pPr>
+        <w:pBdr>
+          <w:top w:val="nil"/>
+          <w:left w:val="nil"/>
+          <w:bottom w:val="nil"/>
+          <w:right w:val="nil"/>
+          <w:between w:val="nil"/>
+        </w:pBdr>
+        <w:spacing w:before="5"/>
+        <w:rPr>
+          <w:rFonts w:ascii="Arial" w:eastAsia="Arial" w:hAnsi="Arial" w:cs="Arial"/>
+          <w:color w:val="000000"/>
+          <w:sz w:val="27"/>
+          <w:szCs w:val="27"/>
+        </w:rPr>
+      </w:pPr>
+    </w:p>
+    <w:p>
+      <w:pPr>
+        <w:pBdr>
+          <w:top w:val="nil"/>
+          <w:left w:val="nil"/>
+          <w:bottom w:val="nil"/>
+          <w:right w:val="nil"/>
+          <w:between w:val="nil"/>
+        </w:pBdr>
+        <w:spacing w:before="5"/>
+        <w:rPr>
+          <w:rFonts w:ascii="Arial" w:eastAsia="Arial" w:hAnsi="Arial" w:cs="Arial"/>
+          <w:color w:val="000000"/>
+          <w:sz w:val="27"/>
+          <w:szCs w:val="27"/>
+        </w:rPr>
+      </w:pPr>
+    </w:p>
+    <w:p>
+      <w:pPr>
+        <w:pBdr>
+          <w:top w:val="nil"/>
+          <w:left w:val="nil"/>
+          <w:bottom w:val="nil"/>
+          <w:right w:val="nil"/>
+          <w:between w:val="nil"/>
+        </w:pBdr>
+        <w:spacing w:before="5"/>
+        <w:rPr>
+          <w:rFonts w:ascii="Arial" w:eastAsia="Arial" w:hAnsi="Arial" w:cs="Arial"/>
+          <w:color w:val="000000"/>
+          <w:sz w:val="27"/>
+          <w:szCs w:val="27"/>
         </w:rPr>
       </w:pPr>
     </w:p>
@@ -6767,8 +7077,9 @@
         </w:rPr>
         <w:sectPr>
           <w:pgSz w:w="11910" w:h="16840"/>
-          <w:pgMar w:top="1400" w:right="1300" w:bottom="280" w:left="1300" w:header="720" w:footer="720" w:gutter="0"/>
+          <w:pgMar w:top="720" w:right="720" w:bottom="720" w:left="720" w:header="720" w:footer="720" w:gutter="0"/>
           <w:cols w:space="720"/>
+          <w:docGrid w:linePitch="299"/>
         </w:sectPr>
       </w:pPr>
       <w:r>
@@ -6779,7 +7090,6 @@
           <w:sz w:val="24"/>
           <w:szCs w:val="24"/>
         </w:rPr>
-        <w:lastRenderedPageBreak/>
         <w:drawing>
           <wp:anchor distT="0" distB="0" distL="114300" distR="114300" simplePos="0" relativeHeight="251662336" behindDoc="1" locked="0" layoutInCell="1" allowOverlap="1" wp14:anchorId="666CACBD" wp14:editId="4A33973E">
             <wp:simplePos x="0" y="0"/>
@@ -6907,6 +7217,1232 @@
     </w:p>
     <w:p>
       <w:pPr>
+        <w:pStyle w:val="Ttulo1"/>
+        <w:spacing w:before="231" w:line="379" w:lineRule="auto"/>
+        <w:ind w:left="2717" w:right="2722" w:firstLine="1090"/>
+        <w:rPr>
+          <w:rFonts w:ascii="Arial" w:eastAsia="Arial" w:hAnsi="Arial" w:cs="Arial"/>
+        </w:rPr>
+      </w:pPr>
+      <w:r>
+        <w:rPr>
+          <w:rFonts w:ascii="Arial" w:eastAsia="Arial" w:hAnsi="Arial" w:cs="Arial"/>
+        </w:rPr>
+        <w:lastRenderedPageBreak/>
+        <w:t>CAPÍTULO 2 DISEÑO DE LA APLICACIÓN</w:t>
+      </w:r>
+    </w:p>
+    <w:p>
+      <w:pPr>
+        <w:pBdr>
+          <w:top w:val="nil"/>
+          <w:left w:val="nil"/>
+          <w:bottom w:val="nil"/>
+          <w:right w:val="nil"/>
+          <w:between w:val="nil"/>
+        </w:pBdr>
+        <w:spacing w:before="4"/>
+        <w:rPr>
+          <w:rFonts w:ascii="Arial" w:eastAsia="Arial" w:hAnsi="Arial" w:cs="Arial"/>
+          <w:b/>
+          <w:color w:val="000000"/>
+          <w:sz w:val="39"/>
+          <w:szCs w:val="39"/>
+        </w:rPr>
+      </w:pPr>
+    </w:p>
+    <w:p>
+      <w:pPr>
+        <w:pStyle w:val="Ttulo2"/>
+        <w:numPr>
+          <w:ilvl w:val="1"/>
+          <w:numId w:val="11"/>
+        </w:numPr>
+        <w:tabs>
+          <w:tab w:val="left" w:pos="761"/>
+        </w:tabs>
+        <w:ind w:hanging="361"/>
+        <w:rPr>
+          <w:rFonts w:ascii="Arial" w:eastAsia="Arial" w:hAnsi="Arial" w:cs="Arial"/>
+        </w:rPr>
+      </w:pPr>
+      <w:r>
+        <w:rPr>
+          <w:rFonts w:ascii="Arial" w:eastAsia="Arial" w:hAnsi="Arial" w:cs="Arial"/>
+        </w:rPr>
+        <w:t>DISEÑO GENERAL DEL SISTEMA</w:t>
+      </w:r>
+    </w:p>
+    <w:p>
+      <w:pPr>
+        <w:pBdr>
+          <w:top w:val="nil"/>
+          <w:left w:val="nil"/>
+          <w:bottom w:val="nil"/>
+          <w:right w:val="nil"/>
+          <w:between w:val="nil"/>
+        </w:pBdr>
+        <w:rPr>
+          <w:rFonts w:ascii="Arial" w:eastAsia="Arial" w:hAnsi="Arial" w:cs="Arial"/>
+          <w:b/>
+          <w:color w:val="000000"/>
+          <w:sz w:val="26"/>
+          <w:szCs w:val="26"/>
+        </w:rPr>
+      </w:pPr>
+    </w:p>
+    <w:p>
+      <w:pPr>
+        <w:pBdr>
+          <w:top w:val="nil"/>
+          <w:left w:val="nil"/>
+          <w:bottom w:val="nil"/>
+          <w:right w:val="nil"/>
+          <w:between w:val="nil"/>
+        </w:pBdr>
+        <w:spacing w:before="7"/>
+        <w:rPr>
+          <w:rFonts w:ascii="Arial" w:eastAsia="Arial" w:hAnsi="Arial" w:cs="Arial"/>
+          <w:b/>
+          <w:color w:val="000000"/>
+          <w:sz w:val="29"/>
+          <w:szCs w:val="29"/>
+        </w:rPr>
+      </w:pPr>
+    </w:p>
+    <w:p>
+      <w:pPr>
+        <w:numPr>
+          <w:ilvl w:val="2"/>
+          <w:numId w:val="11"/>
+        </w:numPr>
+        <w:pBdr>
+          <w:top w:val="nil"/>
+          <w:left w:val="nil"/>
+          <w:bottom w:val="nil"/>
+          <w:right w:val="nil"/>
+          <w:between w:val="nil"/>
+        </w:pBdr>
+        <w:tabs>
+          <w:tab w:val="left" w:pos="941"/>
+        </w:tabs>
+        <w:rPr>
+          <w:rFonts w:ascii="Arial" w:eastAsia="Arial" w:hAnsi="Arial" w:cs="Arial"/>
+          <w:color w:val="000000"/>
+          <w:sz w:val="24"/>
+          <w:szCs w:val="24"/>
+        </w:rPr>
+      </w:pPr>
+      <w:r>
+        <w:rPr>
+          <w:rFonts w:ascii="Arial" w:eastAsia="Arial" w:hAnsi="Arial" w:cs="Arial"/>
+          <w:b/>
+          <w:color w:val="000000"/>
+          <w:sz w:val="24"/>
+          <w:szCs w:val="24"/>
+        </w:rPr>
+        <w:t>DISEÑO DE LAS CLASES</w:t>
+      </w:r>
+    </w:p>
+    <w:p>
+      <w:pPr>
+        <w:pBdr>
+          <w:top w:val="nil"/>
+          <w:left w:val="nil"/>
+          <w:bottom w:val="nil"/>
+          <w:right w:val="nil"/>
+          <w:between w:val="nil"/>
+        </w:pBdr>
+        <w:spacing w:before="1"/>
+        <w:rPr>
+          <w:rFonts w:ascii="Arial" w:eastAsia="Arial" w:hAnsi="Arial" w:cs="Arial"/>
+          <w:color w:val="000000"/>
+          <w:sz w:val="17"/>
+          <w:szCs w:val="17"/>
+        </w:rPr>
+      </w:pPr>
+    </w:p>
+    <w:p>
+      <w:pPr>
+        <w:pBdr>
+          <w:top w:val="nil"/>
+          <w:left w:val="nil"/>
+          <w:bottom w:val="nil"/>
+          <w:right w:val="nil"/>
+          <w:between w:val="nil"/>
+        </w:pBdr>
+        <w:rPr>
+          <w:rFonts w:ascii="Arial" w:eastAsia="Arial" w:hAnsi="Arial" w:cs="Arial"/>
+          <w:color w:val="000000"/>
+          <w:sz w:val="26"/>
+          <w:szCs w:val="26"/>
+        </w:rPr>
+      </w:pPr>
+    </w:p>
+    <w:p>
+      <w:pPr>
+        <w:pBdr>
+          <w:top w:val="nil"/>
+          <w:left w:val="nil"/>
+          <w:bottom w:val="nil"/>
+          <w:right w:val="nil"/>
+          <w:between w:val="nil"/>
+        </w:pBdr>
+        <w:rPr>
+          <w:rFonts w:ascii="Arial" w:eastAsia="Arial" w:hAnsi="Arial" w:cs="Arial"/>
+          <w:color w:val="000000"/>
+          <w:sz w:val="26"/>
+          <w:szCs w:val="26"/>
+        </w:rPr>
+      </w:pPr>
+    </w:p>
+    <w:p>
+      <w:pPr>
+        <w:pBdr>
+          <w:top w:val="nil"/>
+          <w:left w:val="nil"/>
+          <w:bottom w:val="nil"/>
+          <w:right w:val="nil"/>
+          <w:between w:val="nil"/>
+        </w:pBdr>
+        <w:rPr>
+          <w:rFonts w:ascii="Arial" w:eastAsia="Arial" w:hAnsi="Arial" w:cs="Arial"/>
+          <w:color w:val="000000"/>
+          <w:sz w:val="26"/>
+          <w:szCs w:val="26"/>
+        </w:rPr>
+      </w:pPr>
+    </w:p>
+    <w:p>
+      <w:pPr>
+        <w:pBdr>
+          <w:top w:val="nil"/>
+          <w:left w:val="nil"/>
+          <w:bottom w:val="nil"/>
+          <w:right w:val="nil"/>
+          <w:between w:val="nil"/>
+        </w:pBdr>
+        <w:rPr>
+          <w:rFonts w:ascii="Arial" w:eastAsia="Arial" w:hAnsi="Arial" w:cs="Arial"/>
+          <w:color w:val="000000"/>
+          <w:sz w:val="26"/>
+          <w:szCs w:val="26"/>
+        </w:rPr>
+      </w:pPr>
+    </w:p>
+    <w:p>
+      <w:pPr>
+        <w:pBdr>
+          <w:top w:val="nil"/>
+          <w:left w:val="nil"/>
+          <w:bottom w:val="nil"/>
+          <w:right w:val="nil"/>
+          <w:between w:val="nil"/>
+        </w:pBdr>
+        <w:rPr>
+          <w:rFonts w:ascii="Arial" w:eastAsia="Arial" w:hAnsi="Arial" w:cs="Arial"/>
+          <w:color w:val="000000"/>
+          <w:sz w:val="26"/>
+          <w:szCs w:val="26"/>
+        </w:rPr>
+      </w:pPr>
+    </w:p>
+    <w:p>
+      <w:pPr>
+        <w:pBdr>
+          <w:top w:val="nil"/>
+          <w:left w:val="nil"/>
+          <w:bottom w:val="nil"/>
+          <w:right w:val="nil"/>
+          <w:between w:val="nil"/>
+        </w:pBdr>
+        <w:rPr>
+          <w:rFonts w:ascii="Arial" w:eastAsia="Arial" w:hAnsi="Arial" w:cs="Arial"/>
+          <w:color w:val="000000"/>
+          <w:sz w:val="26"/>
+          <w:szCs w:val="26"/>
+        </w:rPr>
+      </w:pPr>
+    </w:p>
+    <w:p>
+      <w:pPr>
+        <w:pBdr>
+          <w:top w:val="nil"/>
+          <w:left w:val="nil"/>
+          <w:bottom w:val="nil"/>
+          <w:right w:val="nil"/>
+          <w:between w:val="nil"/>
+        </w:pBdr>
+        <w:rPr>
+          <w:rFonts w:ascii="Arial" w:eastAsia="Arial" w:hAnsi="Arial" w:cs="Arial"/>
+          <w:color w:val="000000"/>
+          <w:sz w:val="26"/>
+          <w:szCs w:val="26"/>
+        </w:rPr>
+      </w:pPr>
+    </w:p>
+    <w:p>
+      <w:pPr>
+        <w:pBdr>
+          <w:top w:val="nil"/>
+          <w:left w:val="nil"/>
+          <w:bottom w:val="nil"/>
+          <w:right w:val="nil"/>
+          <w:between w:val="nil"/>
+        </w:pBdr>
+        <w:rPr>
+          <w:rFonts w:ascii="Arial" w:eastAsia="Arial" w:hAnsi="Arial" w:cs="Arial"/>
+          <w:color w:val="000000"/>
+          <w:sz w:val="26"/>
+          <w:szCs w:val="26"/>
+        </w:rPr>
+      </w:pPr>
+    </w:p>
+    <w:p>
+      <w:pPr>
+        <w:pBdr>
+          <w:top w:val="nil"/>
+          <w:left w:val="nil"/>
+          <w:bottom w:val="nil"/>
+          <w:right w:val="nil"/>
+          <w:between w:val="nil"/>
+        </w:pBdr>
+        <w:rPr>
+          <w:rFonts w:ascii="Arial" w:eastAsia="Arial" w:hAnsi="Arial" w:cs="Arial"/>
+          <w:color w:val="000000"/>
+          <w:sz w:val="26"/>
+          <w:szCs w:val="26"/>
+        </w:rPr>
+      </w:pPr>
+    </w:p>
+    <w:p>
+      <w:pPr>
+        <w:pBdr>
+          <w:top w:val="nil"/>
+          <w:left w:val="nil"/>
+          <w:bottom w:val="nil"/>
+          <w:right w:val="nil"/>
+          <w:between w:val="nil"/>
+        </w:pBdr>
+        <w:rPr>
+          <w:rFonts w:ascii="Arial" w:eastAsia="Arial" w:hAnsi="Arial" w:cs="Arial"/>
+          <w:color w:val="000000"/>
+          <w:sz w:val="26"/>
+          <w:szCs w:val="26"/>
+        </w:rPr>
+      </w:pPr>
+    </w:p>
+    <w:p>
+      <w:pPr>
+        <w:pBdr>
+          <w:top w:val="nil"/>
+          <w:left w:val="nil"/>
+          <w:bottom w:val="nil"/>
+          <w:right w:val="nil"/>
+          <w:between w:val="nil"/>
+        </w:pBdr>
+        <w:rPr>
+          <w:rFonts w:ascii="Arial" w:eastAsia="Arial" w:hAnsi="Arial" w:cs="Arial"/>
+          <w:color w:val="000000"/>
+          <w:sz w:val="26"/>
+          <w:szCs w:val="26"/>
+        </w:rPr>
+      </w:pPr>
+    </w:p>
+    <w:p>
+      <w:pPr>
+        <w:pBdr>
+          <w:top w:val="nil"/>
+          <w:left w:val="nil"/>
+          <w:bottom w:val="nil"/>
+          <w:right w:val="nil"/>
+          <w:between w:val="nil"/>
+        </w:pBdr>
+        <w:rPr>
+          <w:rFonts w:ascii="Arial" w:eastAsia="Arial" w:hAnsi="Arial" w:cs="Arial"/>
+          <w:color w:val="000000"/>
+          <w:sz w:val="26"/>
+          <w:szCs w:val="26"/>
+        </w:rPr>
+      </w:pPr>
+    </w:p>
+    <w:p>
+      <w:pPr>
+        <w:pBdr>
+          <w:top w:val="nil"/>
+          <w:left w:val="nil"/>
+          <w:bottom w:val="nil"/>
+          <w:right w:val="nil"/>
+          <w:between w:val="nil"/>
+        </w:pBdr>
+        <w:rPr>
+          <w:rFonts w:ascii="Arial" w:eastAsia="Arial" w:hAnsi="Arial" w:cs="Arial"/>
+          <w:color w:val="000000"/>
+          <w:sz w:val="26"/>
+          <w:szCs w:val="26"/>
+        </w:rPr>
+      </w:pPr>
+    </w:p>
+    <w:p>
+      <w:pPr>
+        <w:pBdr>
+          <w:top w:val="nil"/>
+          <w:left w:val="nil"/>
+          <w:bottom w:val="nil"/>
+          <w:right w:val="nil"/>
+          <w:between w:val="nil"/>
+        </w:pBdr>
+        <w:rPr>
+          <w:rFonts w:ascii="Arial" w:eastAsia="Arial" w:hAnsi="Arial" w:cs="Arial"/>
+          <w:color w:val="000000"/>
+          <w:sz w:val="26"/>
+          <w:szCs w:val="26"/>
+        </w:rPr>
+      </w:pPr>
+    </w:p>
+    <w:p>
+      <w:pPr>
+        <w:pBdr>
+          <w:top w:val="nil"/>
+          <w:left w:val="nil"/>
+          <w:bottom w:val="nil"/>
+          <w:right w:val="nil"/>
+          <w:between w:val="nil"/>
+        </w:pBdr>
+        <w:rPr>
+          <w:rFonts w:ascii="Arial" w:eastAsia="Arial" w:hAnsi="Arial" w:cs="Arial"/>
+          <w:color w:val="000000"/>
+          <w:sz w:val="26"/>
+          <w:szCs w:val="26"/>
+        </w:rPr>
+      </w:pPr>
+    </w:p>
+    <w:p>
+      <w:pPr>
+        <w:pBdr>
+          <w:top w:val="nil"/>
+          <w:left w:val="nil"/>
+          <w:bottom w:val="nil"/>
+          <w:right w:val="nil"/>
+          <w:between w:val="nil"/>
+        </w:pBdr>
+        <w:rPr>
+          <w:rFonts w:ascii="Arial" w:eastAsia="Arial" w:hAnsi="Arial" w:cs="Arial"/>
+          <w:color w:val="000000"/>
+          <w:sz w:val="26"/>
+          <w:szCs w:val="26"/>
+        </w:rPr>
+      </w:pPr>
+    </w:p>
+    <w:p>
+      <w:pPr>
+        <w:pBdr>
+          <w:top w:val="nil"/>
+          <w:left w:val="nil"/>
+          <w:bottom w:val="nil"/>
+          <w:right w:val="nil"/>
+          <w:between w:val="nil"/>
+        </w:pBdr>
+        <w:rPr>
+          <w:rFonts w:ascii="Arial" w:eastAsia="Arial" w:hAnsi="Arial" w:cs="Arial"/>
+          <w:color w:val="000000"/>
+          <w:sz w:val="26"/>
+          <w:szCs w:val="26"/>
+        </w:rPr>
+      </w:pPr>
+    </w:p>
+    <w:p>
+      <w:pPr>
+        <w:pBdr>
+          <w:top w:val="nil"/>
+          <w:left w:val="nil"/>
+          <w:bottom w:val="nil"/>
+          <w:right w:val="nil"/>
+          <w:between w:val="nil"/>
+        </w:pBdr>
+        <w:rPr>
+          <w:rFonts w:ascii="Arial" w:eastAsia="Arial" w:hAnsi="Arial" w:cs="Arial"/>
+          <w:color w:val="000000"/>
+          <w:sz w:val="26"/>
+          <w:szCs w:val="26"/>
+        </w:rPr>
+      </w:pPr>
+    </w:p>
+    <w:p>
+      <w:pPr>
+        <w:pStyle w:val="Ttulo2"/>
+        <w:numPr>
+          <w:ilvl w:val="2"/>
+          <w:numId w:val="11"/>
+        </w:numPr>
+        <w:tabs>
+          <w:tab w:val="left" w:pos="941"/>
+        </w:tabs>
+        <w:spacing w:before="170"/>
+        <w:ind w:left="940"/>
+        <w:rPr>
+          <w:rFonts w:ascii="Arial" w:eastAsia="Arial" w:hAnsi="Arial" w:cs="Arial"/>
+        </w:rPr>
+      </w:pPr>
+      <w:r>
+        <w:rPr>
+          <w:rFonts w:ascii="Arial" w:eastAsia="Arial" w:hAnsi="Arial" w:cs="Arial"/>
+        </w:rPr>
+        <w:t>DESCRIPCIÓN DE LA BASE DE DATOS Y TABLAS</w:t>
+      </w:r>
+    </w:p>
+    <w:p>
+      <w:pPr>
+        <w:pBdr>
+          <w:top w:val="nil"/>
+          <w:left w:val="nil"/>
+          <w:bottom w:val="nil"/>
+          <w:right w:val="nil"/>
+          <w:between w:val="nil"/>
+        </w:pBdr>
+        <w:spacing w:before="180"/>
+        <w:rPr>
+          <w:rFonts w:ascii="Arial" w:eastAsia="Arial" w:hAnsi="Arial" w:cs="Arial"/>
+          <w:color w:val="4471C4"/>
+          <w:sz w:val="24"/>
+          <w:szCs w:val="24"/>
+        </w:rPr>
+        <w:sectPr>
+          <w:pgSz w:w="11910" w:h="16840"/>
+          <w:pgMar w:top="1580" w:right="1300" w:bottom="280" w:left="1300" w:header="720" w:footer="720" w:gutter="0"/>
+          <w:cols w:space="720"/>
+        </w:sectPr>
+      </w:pPr>
+      <w:r>
+        <w:rPr>
+          <w:rFonts w:ascii="Arial" w:eastAsia="Arial" w:hAnsi="Arial" w:cs="Arial"/>
+          <w:noProof/>
+          <w:color w:val="4471C4"/>
+          <w:sz w:val="24"/>
+          <w:szCs w:val="24"/>
+        </w:rPr>
+        <w:drawing>
+          <wp:inline distT="0" distB="0" distL="0" distR="0" wp14:anchorId="6B6ABDE0" wp14:editId="4D68C70A">
+            <wp:extent cx="5911850" cy="3470910"/>
+            <wp:effectExtent l="0" t="0" r="0" b="0"/>
+            <wp:docPr id="5" name="Imagen 5" descr="Una captura de pantalla de un celular&#10;&#10;Descripción generada automáticamente con confianza media"/>
+            <wp:cNvGraphicFramePr>
+              <a:graphicFrameLocks xmlns:a="http://schemas.openxmlformats.org/drawingml/2006/main" noChangeAspect="1"/>
+            </wp:cNvGraphicFramePr>
+            <a:graphic xmlns:a="http://schemas.openxmlformats.org/drawingml/2006/main">
+              <a:graphicData uri="http://schemas.openxmlformats.org/drawingml/2006/picture">
+                <pic:pic xmlns:pic="http://schemas.openxmlformats.org/drawingml/2006/picture">
+                  <pic:nvPicPr>
+                    <pic:cNvPr id="5" name="Imagen 5" descr="Una captura de pantalla de un celular&#10;&#10;Descripción generada automáticamente con confianza media"/>
+                    <pic:cNvPicPr/>
+                  </pic:nvPicPr>
+                  <pic:blipFill>
+                    <a:blip r:embed="rId12" cstate="print">
+                      <a:extLst>
+                        <a:ext uri="{28A0092B-C50C-407E-A947-70E740481C1C}">
+                          <a14:useLocalDpi xmlns:a14="http://schemas.microsoft.com/office/drawing/2010/main" val="0"/>
+                        </a:ext>
+                      </a:extLst>
+                    </a:blip>
+                    <a:stretch>
+                      <a:fillRect/>
+                    </a:stretch>
+                  </pic:blipFill>
+                  <pic:spPr>
+                    <a:xfrm>
+                      <a:off x="0" y="0"/>
+                      <a:ext cx="5911850" cy="3470910"/>
+                    </a:xfrm>
+                    <a:prstGeom prst="rect">
+                      <a:avLst/>
+                    </a:prstGeom>
+                  </pic:spPr>
+                </pic:pic>
+              </a:graphicData>
+            </a:graphic>
+          </wp:inline>
+        </w:drawing>
+      </w:r>
+    </w:p>
+    <w:p>
+      <w:pPr>
+        <w:pBdr>
+          <w:top w:val="nil"/>
+          <w:left w:val="nil"/>
+          <w:bottom w:val="nil"/>
+          <w:right w:val="nil"/>
+          <w:between w:val="nil"/>
+        </w:pBdr>
+        <w:spacing w:before="6"/>
+        <w:rPr>
+          <w:rFonts w:ascii="Arial" w:eastAsia="Arial" w:hAnsi="Arial" w:cs="Arial"/>
+          <w:color w:val="000000"/>
+          <w:sz w:val="16"/>
+          <w:szCs w:val="16"/>
+        </w:rPr>
+      </w:pPr>
+    </w:p>
+    <w:p>
+      <w:pPr>
+        <w:pStyle w:val="Ttulo2"/>
+        <w:numPr>
+          <w:ilvl w:val="2"/>
+          <w:numId w:val="11"/>
+        </w:numPr>
+        <w:tabs>
+          <w:tab w:val="left" w:pos="941"/>
+        </w:tabs>
+        <w:spacing w:before="90"/>
+        <w:ind w:left="940"/>
+        <w:rPr>
+          <w:rFonts w:ascii="Arial" w:eastAsia="Arial" w:hAnsi="Arial" w:cs="Arial"/>
+        </w:rPr>
+      </w:pPr>
+      <w:r>
+        <w:rPr>
+          <w:rFonts w:ascii="Arial" w:eastAsia="Arial" w:hAnsi="Arial" w:cs="Arial"/>
+        </w:rPr>
+        <w:t>LÓGICA DE LA APLICACIÓN</w:t>
+      </w:r>
+    </w:p>
+    <w:p>
+      <w:pPr>
+        <w:pBdr>
+          <w:top w:val="nil"/>
+          <w:left w:val="nil"/>
+          <w:bottom w:val="nil"/>
+          <w:right w:val="nil"/>
+          <w:between w:val="nil"/>
+        </w:pBdr>
+        <w:spacing w:before="180" w:line="261" w:lineRule="auto"/>
+        <w:rPr>
+          <w:rFonts w:ascii="Arial" w:eastAsia="Arial" w:hAnsi="Arial" w:cs="Arial"/>
+          <w:color w:val="000000"/>
+          <w:sz w:val="26"/>
+          <w:szCs w:val="26"/>
+        </w:rPr>
+      </w:pPr>
+    </w:p>
+    <w:p>
+      <w:pPr>
+        <w:pBdr>
+          <w:top w:val="nil"/>
+          <w:left w:val="nil"/>
+          <w:bottom w:val="nil"/>
+          <w:right w:val="nil"/>
+          <w:between w:val="nil"/>
+        </w:pBdr>
+        <w:spacing w:before="9"/>
+        <w:rPr>
+          <w:rFonts w:ascii="Arial" w:eastAsia="Arial" w:hAnsi="Arial" w:cs="Arial"/>
+          <w:color w:val="000000"/>
+          <w:sz w:val="28"/>
+          <w:szCs w:val="28"/>
+        </w:rPr>
+      </w:pPr>
+    </w:p>
+    <w:p>
+      <w:pPr>
+        <w:pStyle w:val="Ttulo2"/>
+        <w:ind w:left="400" w:firstLine="0"/>
+        <w:rPr>
+          <w:rFonts w:ascii="Arial" w:eastAsia="Arial" w:hAnsi="Arial" w:cs="Arial"/>
+        </w:rPr>
+      </w:pPr>
+      <w:r>
+        <w:rPr>
+          <w:rFonts w:ascii="Arial" w:eastAsia="Arial" w:hAnsi="Arial" w:cs="Arial"/>
+        </w:rPr>
+        <w:t>CONCLUSIONES</w:t>
+      </w:r>
+    </w:p>
+    <w:p>
+      <w:pPr>
+        <w:pBdr>
+          <w:top w:val="nil"/>
+          <w:left w:val="nil"/>
+          <w:bottom w:val="nil"/>
+          <w:right w:val="nil"/>
+          <w:between w:val="nil"/>
+        </w:pBdr>
+        <w:spacing w:before="184"/>
+        <w:ind w:left="1109"/>
+        <w:rPr>
+          <w:rFonts w:ascii="Arial" w:eastAsia="Arial" w:hAnsi="Arial" w:cs="Arial"/>
+          <w:sz w:val="24"/>
+          <w:szCs w:val="24"/>
+        </w:rPr>
+      </w:pPr>
+      <w:r>
+        <w:rPr>
+          <w:rFonts w:ascii="Arial" w:eastAsia="Arial" w:hAnsi="Arial" w:cs="Arial"/>
+          <w:sz w:val="24"/>
+          <w:szCs w:val="24"/>
+        </w:rPr>
+        <w:t>Primera:</w:t>
+      </w:r>
+      <w:r>
+        <w:rPr>
+          <w:rFonts w:ascii="Arial" w:eastAsia="Arial" w:hAnsi="Arial" w:cs="Arial"/>
+          <w:sz w:val="24"/>
+          <w:szCs w:val="24"/>
+        </w:rPr>
+        <w:t xml:space="preserve"> </w:t>
+      </w:r>
+      <w:r>
+        <w:rPr>
+          <w:rFonts w:ascii="Arial" w:eastAsia="Arial" w:hAnsi="Arial" w:cs="Arial"/>
+          <w:sz w:val="24"/>
+          <w:szCs w:val="24"/>
+        </w:rPr>
+        <w:t>Se puede verificar que se realizó poco al requerido, pero se puede observar que se dirige a la propuesta del sistema.</w:t>
+      </w:r>
+    </w:p>
+    <w:p>
+      <w:pPr>
+        <w:pBdr>
+          <w:top w:val="nil"/>
+          <w:left w:val="nil"/>
+          <w:bottom w:val="nil"/>
+          <w:right w:val="nil"/>
+          <w:between w:val="nil"/>
+        </w:pBdr>
+        <w:spacing w:before="181"/>
+        <w:ind w:left="1109"/>
+        <w:rPr>
+          <w:rFonts w:ascii="Arial" w:eastAsia="Arial" w:hAnsi="Arial" w:cs="Arial"/>
+          <w:sz w:val="24"/>
+          <w:szCs w:val="24"/>
+        </w:rPr>
+      </w:pPr>
+      <w:r>
+        <w:rPr>
+          <w:rFonts w:ascii="Arial" w:eastAsia="Arial" w:hAnsi="Arial" w:cs="Arial"/>
+          <w:sz w:val="24"/>
+          <w:szCs w:val="24"/>
+        </w:rPr>
+        <w:t>Segunda:</w:t>
+      </w:r>
+      <w:r>
+        <w:rPr>
+          <w:rFonts w:ascii="Arial" w:eastAsia="Arial" w:hAnsi="Arial" w:cs="Arial"/>
+          <w:sz w:val="24"/>
+          <w:szCs w:val="24"/>
+        </w:rPr>
+        <w:t xml:space="preserve"> Se modifico mucho de los errores del primer avance, tendiendo consistencia en el sistema.</w:t>
+      </w:r>
+    </w:p>
+    <w:p>
+      <w:pPr>
+        <w:pStyle w:val="Ttulo2"/>
+        <w:spacing w:before="180"/>
+        <w:ind w:left="400" w:firstLine="0"/>
+        <w:rPr>
+          <w:rFonts w:ascii="Arial" w:eastAsia="Arial" w:hAnsi="Arial" w:cs="Arial"/>
+        </w:rPr>
+      </w:pPr>
+      <w:r>
+        <w:rPr>
+          <w:rFonts w:ascii="Arial" w:eastAsia="Arial" w:hAnsi="Arial" w:cs="Arial"/>
+        </w:rPr>
+        <w:t>RECOMENDACIONES</w:t>
+      </w:r>
+    </w:p>
+    <w:p>
+      <w:pPr>
+        <w:pBdr>
+          <w:top w:val="nil"/>
+          <w:left w:val="nil"/>
+          <w:bottom w:val="nil"/>
+          <w:right w:val="nil"/>
+          <w:between w:val="nil"/>
+        </w:pBdr>
+        <w:spacing w:before="184"/>
+        <w:ind w:left="1109"/>
+        <w:rPr>
+          <w:rFonts w:ascii="Arial" w:eastAsia="Arial" w:hAnsi="Arial" w:cs="Arial"/>
+          <w:sz w:val="24"/>
+          <w:szCs w:val="24"/>
+        </w:rPr>
+      </w:pPr>
+      <w:r>
+        <w:rPr>
+          <w:rFonts w:ascii="Arial" w:eastAsia="Arial" w:hAnsi="Arial" w:cs="Arial"/>
+          <w:sz w:val="24"/>
+          <w:szCs w:val="24"/>
+        </w:rPr>
+        <w:t>Primera:</w:t>
+      </w:r>
+      <w:r>
+        <w:rPr>
+          <w:rFonts w:ascii="Arial" w:eastAsia="Arial" w:hAnsi="Arial" w:cs="Arial"/>
+          <w:sz w:val="24"/>
+          <w:szCs w:val="24"/>
+        </w:rPr>
+        <w:t xml:space="preserve"> </w:t>
+      </w:r>
+      <w:r>
+        <w:rPr>
+          <w:rFonts w:ascii="Arial" w:eastAsia="Arial" w:hAnsi="Arial" w:cs="Arial"/>
+          <w:sz w:val="24"/>
+          <w:szCs w:val="24"/>
+        </w:rPr>
+        <w:t>No tomar en cuenta redundancias, no mezclar requisitos.</w:t>
+      </w:r>
+    </w:p>
+    <w:p>
+      <w:pPr>
+        <w:pBdr>
+          <w:top w:val="nil"/>
+          <w:left w:val="nil"/>
+          <w:bottom w:val="nil"/>
+          <w:right w:val="nil"/>
+          <w:between w:val="nil"/>
+        </w:pBdr>
+        <w:spacing w:before="180"/>
+        <w:ind w:left="1109"/>
+        <w:rPr>
+          <w:rFonts w:ascii="Arial" w:eastAsia="Arial" w:hAnsi="Arial" w:cs="Arial"/>
+          <w:sz w:val="24"/>
+          <w:szCs w:val="24"/>
+        </w:rPr>
+      </w:pPr>
+      <w:r>
+        <w:rPr>
+          <w:rFonts w:ascii="Arial" w:eastAsia="Arial" w:hAnsi="Arial" w:cs="Arial"/>
+          <w:sz w:val="24"/>
+          <w:szCs w:val="24"/>
+        </w:rPr>
+        <w:t>Segunda:</w:t>
+      </w:r>
+      <w:r>
+        <w:rPr>
+          <w:rFonts w:ascii="Arial" w:eastAsia="Arial" w:hAnsi="Arial" w:cs="Arial"/>
+          <w:sz w:val="24"/>
+          <w:szCs w:val="24"/>
+        </w:rPr>
+        <w:t xml:space="preserve"> </w:t>
+      </w:r>
+      <w:r>
+        <w:rPr>
+          <w:rFonts w:ascii="Arial" w:eastAsia="Arial" w:hAnsi="Arial" w:cs="Arial"/>
+          <w:sz w:val="24"/>
+          <w:szCs w:val="24"/>
+        </w:rPr>
+        <w:t>Tener mejor manejo de ideas propuestas del sistema.</w:t>
+      </w:r>
+    </w:p>
+    <w:p>
+      <w:pPr>
+        <w:pBdr>
+          <w:top w:val="nil"/>
+          <w:left w:val="nil"/>
+          <w:bottom w:val="nil"/>
+          <w:right w:val="nil"/>
+          <w:between w:val="nil"/>
+        </w:pBdr>
+        <w:rPr>
+          <w:rFonts w:ascii="Arial" w:eastAsia="Arial" w:hAnsi="Arial" w:cs="Arial"/>
+          <w:color w:val="000000"/>
+          <w:sz w:val="26"/>
+          <w:szCs w:val="26"/>
+        </w:rPr>
+      </w:pPr>
+    </w:p>
+    <w:p>
+      <w:pPr>
+        <w:pBdr>
+          <w:top w:val="nil"/>
+          <w:left w:val="nil"/>
+          <w:bottom w:val="nil"/>
+          <w:right w:val="nil"/>
+          <w:between w:val="nil"/>
+        </w:pBdr>
+        <w:spacing w:before="8"/>
+        <w:rPr>
+          <w:rFonts w:ascii="Arial" w:eastAsia="Arial" w:hAnsi="Arial" w:cs="Arial"/>
+          <w:color w:val="000000"/>
+          <w:sz w:val="29"/>
+          <w:szCs w:val="29"/>
+        </w:rPr>
+      </w:pPr>
+    </w:p>
+    <w:p>
+      <w:pPr>
+        <w:pStyle w:val="Ttulo2"/>
+        <w:ind w:left="400" w:firstLine="0"/>
+        <w:rPr>
+          <w:rFonts w:ascii="Arial" w:eastAsia="Arial" w:hAnsi="Arial" w:cs="Arial"/>
+        </w:rPr>
+      </w:pPr>
+      <w:r>
+        <w:rPr>
+          <w:rFonts w:ascii="Arial" w:eastAsia="Arial" w:hAnsi="Arial" w:cs="Arial"/>
+        </w:rPr>
+        <w:t>BIBLIOGRAFÍA</w:t>
+      </w:r>
+    </w:p>
+    <w:p>
+      <w:pPr>
+        <w:pBdr>
+          <w:top w:val="nil"/>
+          <w:left w:val="nil"/>
+          <w:bottom w:val="nil"/>
+          <w:right w:val="nil"/>
+          <w:between w:val="nil"/>
+        </w:pBdr>
+        <w:spacing w:before="180" w:line="256" w:lineRule="auto"/>
+        <w:ind w:left="1109" w:right="430"/>
+        <w:rPr>
+          <w:rFonts w:ascii="Arial" w:eastAsia="Arial" w:hAnsi="Arial" w:cs="Arial"/>
+          <w:sz w:val="24"/>
+          <w:szCs w:val="24"/>
+        </w:rPr>
+      </w:pPr>
+      <w:r>
+        <w:rPr>
+          <w:rFonts w:ascii="Arial" w:eastAsia="Arial" w:hAnsi="Arial" w:cs="Arial"/>
+          <w:sz w:val="24"/>
+          <w:szCs w:val="24"/>
+        </w:rPr>
+        <w:t>Jesús</w:t>
+      </w:r>
+      <w:r>
+        <w:rPr>
+          <w:rFonts w:ascii="Arial" w:eastAsia="Arial" w:hAnsi="Arial" w:cs="Arial"/>
+          <w:sz w:val="24"/>
+          <w:szCs w:val="24"/>
+        </w:rPr>
+        <w:t xml:space="preserve"> </w:t>
+      </w:r>
+      <w:r>
+        <w:rPr>
+          <w:rFonts w:ascii="Arial" w:eastAsia="Arial" w:hAnsi="Arial" w:cs="Arial"/>
+          <w:sz w:val="24"/>
+          <w:szCs w:val="24"/>
+        </w:rPr>
+        <w:t xml:space="preserve">R. </w:t>
+      </w:r>
+      <w:r>
+        <w:rPr>
+          <w:rFonts w:ascii="Arial" w:eastAsia="Arial" w:hAnsi="Arial" w:cs="Arial"/>
+          <w:sz w:val="24"/>
+          <w:szCs w:val="24"/>
+        </w:rPr>
+        <w:t>(2006), “</w:t>
+      </w:r>
+      <w:r>
+        <w:rPr>
+          <w:rFonts w:ascii="Arial" w:eastAsia="Arial" w:hAnsi="Arial" w:cs="Arial"/>
+          <w:sz w:val="24"/>
+          <w:szCs w:val="24"/>
+        </w:rPr>
+        <w:t>Desarrollo de una representación gráfica para el modelo de procesos MoProSoft utilizando diagramas de UML 2.0</w:t>
+      </w:r>
+      <w:r>
+        <w:rPr>
+          <w:rFonts w:ascii="Arial" w:eastAsia="Arial" w:hAnsi="Arial" w:cs="Arial"/>
+          <w:sz w:val="24"/>
+          <w:szCs w:val="24"/>
+        </w:rPr>
+        <w:t>”, Tesis de Maestría, Universidad Nacional Autónoma de México, México.</w:t>
+      </w:r>
+    </w:p>
+    <w:p>
+      <w:pPr>
+        <w:pBdr>
+          <w:top w:val="nil"/>
+          <w:left w:val="nil"/>
+          <w:bottom w:val="nil"/>
+          <w:right w:val="nil"/>
+          <w:between w:val="nil"/>
+        </w:pBdr>
+        <w:spacing w:before="180" w:line="256" w:lineRule="auto"/>
+        <w:ind w:left="1109" w:right="430"/>
+        <w:rPr>
+          <w:rFonts w:ascii="Arial" w:eastAsia="Arial" w:hAnsi="Arial" w:cs="Arial"/>
+          <w:color w:val="006FC0"/>
+          <w:sz w:val="24"/>
+          <w:szCs w:val="24"/>
+        </w:rPr>
+      </w:pPr>
+      <w:hyperlink r:id="rId13" w:history="1">
+        <w:r>
+          <w:rPr>
+            <w:rStyle w:val="Hipervnculo"/>
+            <w:rFonts w:ascii="Arial" w:eastAsia="Arial" w:hAnsi="Arial" w:cs="Arial"/>
+            <w:sz w:val="24"/>
+            <w:szCs w:val="24"/>
+          </w:rPr>
+          <w:t>https://ru.dgb.unam.mx/handle/DGB_UNAM/TES01000298171</w:t>
+        </w:r>
+      </w:hyperlink>
+    </w:p>
+    <w:p>
+      <w:pPr>
+        <w:pBdr>
+          <w:top w:val="nil"/>
+          <w:left w:val="nil"/>
+          <w:bottom w:val="nil"/>
+          <w:right w:val="nil"/>
+          <w:between w:val="nil"/>
+        </w:pBdr>
+        <w:spacing w:before="180" w:line="256" w:lineRule="auto"/>
+        <w:ind w:left="1109" w:right="430"/>
+        <w:rPr>
+          <w:rFonts w:ascii="Arial" w:eastAsia="Arial" w:hAnsi="Arial" w:cs="Arial"/>
+          <w:sz w:val="24"/>
+          <w:szCs w:val="24"/>
+        </w:rPr>
+      </w:pPr>
+      <w:r>
+        <w:rPr>
+          <w:rFonts w:ascii="Arial" w:eastAsia="Arial" w:hAnsi="Arial" w:cs="Arial"/>
+          <w:sz w:val="24"/>
+          <w:szCs w:val="24"/>
+        </w:rPr>
+        <w:t>Holger, M. (2010), “Ejercicios de Programación en JAVA”, Aplicaciones Empresariales en JAVA, 2</w:t>
+      </w:r>
+      <w:r>
+        <w:rPr>
+          <w:rFonts w:ascii="Arial" w:eastAsia="Arial" w:hAnsi="Arial" w:cs="Arial"/>
+          <w:sz w:val="24"/>
+          <w:szCs w:val="24"/>
+        </w:rPr>
+        <w:t>, 1-11.</w:t>
+      </w:r>
+    </w:p>
+    <w:p>
+      <w:pPr>
+        <w:pBdr>
+          <w:top w:val="nil"/>
+          <w:left w:val="nil"/>
+          <w:bottom w:val="nil"/>
+          <w:right w:val="nil"/>
+          <w:between w:val="nil"/>
+        </w:pBdr>
+        <w:spacing w:before="180" w:line="256" w:lineRule="auto"/>
+        <w:ind w:left="1109" w:right="430"/>
+        <w:rPr>
+          <w:rFonts w:ascii="Arial" w:eastAsia="Arial" w:hAnsi="Arial" w:cs="Arial"/>
+          <w:color w:val="006FC0"/>
+          <w:sz w:val="24"/>
+          <w:szCs w:val="24"/>
+        </w:rPr>
+      </w:pPr>
+      <w:hyperlink r:id="rId14" w:history="1">
+        <w:r>
+          <w:rPr>
+            <w:rStyle w:val="Hipervnculo"/>
+            <w:rFonts w:ascii="Arial" w:eastAsia="Arial" w:hAnsi="Arial" w:cs="Arial"/>
+            <w:sz w:val="24"/>
+            <w:szCs w:val="24"/>
+          </w:rPr>
+          <w:t>http://dspace.espoch.edu.ec/handle/123456789/121</w:t>
+        </w:r>
+      </w:hyperlink>
+    </w:p>
+    <w:p>
+      <w:pPr>
+        <w:pBdr>
+          <w:top w:val="nil"/>
+          <w:left w:val="nil"/>
+          <w:bottom w:val="nil"/>
+          <w:right w:val="nil"/>
+          <w:between w:val="nil"/>
+        </w:pBdr>
+        <w:spacing w:before="180" w:line="256" w:lineRule="auto"/>
+        <w:ind w:left="1109" w:right="430"/>
+        <w:rPr>
+          <w:rFonts w:ascii="Arial" w:eastAsia="Arial" w:hAnsi="Arial" w:cs="Arial"/>
+          <w:sz w:val="24"/>
+          <w:szCs w:val="24"/>
+        </w:rPr>
+      </w:pPr>
+      <w:r>
+        <w:rPr>
+          <w:rFonts w:ascii="Arial" w:eastAsia="Arial" w:hAnsi="Arial" w:cs="Arial"/>
+          <w:sz w:val="24"/>
+          <w:szCs w:val="24"/>
+        </w:rPr>
+        <w:t>Juan, G. (2012), “Algoritmo genético en Java para la optimización del diseño de resortes helicoidales de comprensión”, Tesis de Maestría, Universidad Nacional de Ingeniería, Perú</w:t>
+      </w:r>
+    </w:p>
+    <w:p>
+      <w:pPr>
+        <w:pBdr>
+          <w:top w:val="nil"/>
+          <w:left w:val="nil"/>
+          <w:bottom w:val="nil"/>
+          <w:right w:val="nil"/>
+          <w:between w:val="nil"/>
+        </w:pBdr>
+        <w:spacing w:before="180" w:line="256" w:lineRule="auto"/>
+        <w:ind w:left="1109" w:right="430"/>
+        <w:rPr>
+          <w:rFonts w:ascii="Arial" w:eastAsia="Arial" w:hAnsi="Arial" w:cs="Arial"/>
+          <w:color w:val="006FC0"/>
+          <w:sz w:val="24"/>
+          <w:szCs w:val="24"/>
+        </w:rPr>
+      </w:pPr>
+      <w:hyperlink r:id="rId15" w:history="1">
+        <w:r>
+          <w:rPr>
+            <w:rStyle w:val="Hipervnculo"/>
+            <w:rFonts w:ascii="Arial" w:eastAsia="Arial" w:hAnsi="Arial" w:cs="Arial"/>
+            <w:sz w:val="24"/>
+            <w:szCs w:val="24"/>
+          </w:rPr>
+          <w:t>http://cybertesis.uni.edu.pe/handle/uni/3328</w:t>
+        </w:r>
+      </w:hyperlink>
+    </w:p>
+    <w:p>
+      <w:pPr>
+        <w:pBdr>
+          <w:top w:val="nil"/>
+          <w:left w:val="nil"/>
+          <w:bottom w:val="nil"/>
+          <w:right w:val="nil"/>
+          <w:between w:val="nil"/>
+        </w:pBdr>
+        <w:spacing w:before="180" w:line="256" w:lineRule="auto"/>
+        <w:ind w:left="1109" w:right="430"/>
+        <w:rPr>
+          <w:rFonts w:ascii="Arial" w:eastAsia="Arial" w:hAnsi="Arial" w:cs="Arial"/>
+          <w:sz w:val="24"/>
+          <w:szCs w:val="24"/>
+        </w:rPr>
+      </w:pPr>
+      <w:r>
+        <w:rPr>
+          <w:rFonts w:ascii="Arial" w:eastAsia="Arial" w:hAnsi="Arial" w:cs="Arial"/>
+          <w:sz w:val="24"/>
+          <w:szCs w:val="24"/>
+        </w:rPr>
+        <w:t xml:space="preserve">Carlos, H. (2008), “Programación en Java de un entorno de control para un sistema domótico”, Tesis de Maestría, </w:t>
+      </w:r>
+      <w:r>
+        <w:rPr>
+          <w:rFonts w:ascii="Arial" w:eastAsia="Arial" w:hAnsi="Arial" w:cs="Arial"/>
+          <w:sz w:val="24"/>
+          <w:szCs w:val="24"/>
+        </w:rPr>
+        <w:t>Universidad Carlos III de Madrid (UC3M), España.</w:t>
+      </w:r>
+    </w:p>
+    <w:p>
+      <w:pPr>
+        <w:pBdr>
+          <w:top w:val="nil"/>
+          <w:left w:val="nil"/>
+          <w:bottom w:val="nil"/>
+          <w:right w:val="nil"/>
+          <w:between w:val="nil"/>
+        </w:pBdr>
+        <w:spacing w:before="180" w:line="256" w:lineRule="auto"/>
+        <w:ind w:left="1109" w:right="430"/>
+        <w:rPr>
+          <w:rFonts w:ascii="Arial" w:eastAsia="Arial" w:hAnsi="Arial" w:cs="Arial"/>
+          <w:color w:val="006FC0"/>
+          <w:sz w:val="24"/>
+          <w:szCs w:val="24"/>
+        </w:rPr>
+      </w:pPr>
+      <w:hyperlink r:id="rId16" w:history="1">
+        <w:r>
+          <w:rPr>
+            <w:rStyle w:val="Hipervnculo"/>
+            <w:rFonts w:ascii="Arial" w:eastAsia="Arial" w:hAnsi="Arial" w:cs="Arial"/>
+            <w:sz w:val="24"/>
+            <w:szCs w:val="24"/>
+          </w:rPr>
+          <w:t>http://cybertesis.uni.edu.pe/handle/uni/9588</w:t>
+        </w:r>
+      </w:hyperlink>
+    </w:p>
+    <w:p>
+      <w:pPr>
+        <w:pBdr>
+          <w:top w:val="nil"/>
+          <w:left w:val="nil"/>
+          <w:bottom w:val="nil"/>
+          <w:right w:val="nil"/>
+          <w:between w:val="nil"/>
+        </w:pBdr>
+        <w:spacing w:before="7"/>
+        <w:rPr>
+          <w:rFonts w:ascii="Arial" w:eastAsia="Arial" w:hAnsi="Arial" w:cs="Arial"/>
+          <w:color w:val="000000"/>
+          <w:sz w:val="29"/>
+          <w:szCs w:val="29"/>
+        </w:rPr>
+      </w:pPr>
+    </w:p>
+    <w:p>
+      <w:pPr>
+        <w:pStyle w:val="Ttulo2"/>
+        <w:ind w:left="400" w:firstLine="0"/>
+        <w:rPr>
+          <w:rFonts w:ascii="Arial" w:eastAsia="Arial" w:hAnsi="Arial" w:cs="Arial"/>
+        </w:rPr>
+      </w:pPr>
+      <w:r>
+        <w:rPr>
+          <w:rFonts w:ascii="Arial" w:eastAsia="Arial" w:hAnsi="Arial" w:cs="Arial"/>
+        </w:rPr>
+        <w:t>ANEXOS</w:t>
+      </w:r>
+    </w:p>
+    <w:p>
+      <w:pPr>
+        <w:pBdr>
+          <w:top w:val="nil"/>
+          <w:left w:val="nil"/>
+          <w:bottom w:val="nil"/>
+          <w:right w:val="nil"/>
+          <w:between w:val="nil"/>
+        </w:pBdr>
+        <w:spacing w:before="180" w:line="261" w:lineRule="auto"/>
+        <w:ind w:left="1109" w:right="863"/>
+        <w:rPr>
+          <w:rFonts w:ascii="Arial" w:eastAsia="Arial" w:hAnsi="Arial" w:cs="Arial"/>
+          <w:color w:val="000000"/>
+          <w:sz w:val="24"/>
+          <w:szCs w:val="24"/>
+        </w:rPr>
+      </w:pPr>
+      <w:r>
+        <w:rPr>
+          <w:rFonts w:ascii="Arial" w:eastAsia="Arial" w:hAnsi="Arial" w:cs="Arial"/>
+          <w:sz w:val="24"/>
+          <w:szCs w:val="24"/>
+        </w:rPr>
+        <w:t>Programación en Java – Orientada a Objetos a Través de Ejemplos.pdf</w:t>
+      </w:r>
+      <w:r>
+        <w:rPr>
+          <w:rFonts w:ascii="Arial" w:eastAsia="Arial" w:hAnsi="Arial" w:cs="Arial"/>
+          <w:sz w:val="24"/>
+          <w:szCs w:val="24"/>
+        </w:rPr>
+        <w:t xml:space="preserve"> - </w:t>
+      </w:r>
+      <w:hyperlink r:id="rId17" w:history="1">
+        <w:r>
+          <w:rPr>
+            <w:rStyle w:val="Hipervnculo"/>
+            <w:rFonts w:ascii="Arial" w:eastAsia="Arial" w:hAnsi="Arial" w:cs="Arial"/>
+            <w:sz w:val="24"/>
+            <w:szCs w:val="24"/>
+          </w:rPr>
+          <w:t>https://www.researchgate.net/publication/328433476_Programacion_Orientada_a_Objetos_en_Java_a_traves_de_ejemplos</w:t>
+        </w:r>
+      </w:hyperlink>
+    </w:p>
+    <w:p>
+      <w:pPr>
         <w:pBdr>
           <w:top w:val="nil"/>
           <w:left w:val="nil"/>
@@ -6936,6 +8472,198 @@
 <file path=word/numbering.xml><?xml version="1.0" encoding="utf-8"?>
 <w:numbering xmlns:wpc="http://schemas.microsoft.com/office/word/2010/wordprocessingCanvas" xmlns:cx="http://schemas.microsoft.com/office/drawing/2014/chartex" xmlns:cx1="http://schemas.microsoft.com/office/drawing/2015/9/8/chartex" xmlns:cx2="http://schemas.microsoft.com/office/drawing/2015/10/21/chartex" xmlns:cx3="http://schemas.microsoft.com/office/drawing/2016/5/9/chartex" xmlns:cx4="http://schemas.microsoft.com/office/drawing/2016/5/10/chartex" xmlns:cx5="http://schemas.microsoft.com/office/drawing/2016/5/11/chartex" xmlns:cx6="http://schemas.microsoft.com/office/drawing/2016/5/12/chartex" xmlns:cx7="http://schemas.microsoft.com/office/drawing/2016/5/13/chartex" xmlns:cx8="http://schemas.microsoft.com/office/drawing/2016/5/14/chartex" xmlns:mc="http://schemas.openxmlformats.org/markup-compatibility/2006" xmlns:aink="http://schemas.microsoft.com/office/drawing/2016/ink" xmlns:am3d="http://schemas.microsoft.com/office/drawing/2017/model3d" xmlns:o="urn:schemas-microsoft-com:office:office" xmlns:r="http://schemas.openxmlformats.org/officeDocument/2006/relationships" xmlns:m="http://schemas.openxmlformats.org/officeDocument/2006/math" xmlns:v="urn:schemas-microsoft-com:vml" xmlns:wp14="http://schemas.microsoft.com/office/word/2010/wordprocessingDrawing" xmlns:wp="http://schemas.openxmlformats.org/drawingml/2006/wordprocessingDrawing" xmlns:w10="urn:schemas-microsoft-com:office:word" xmlns:w="http://schemas.openxmlformats.org/wordprocessingml/2006/main" xmlns:w14="http://schemas.microsoft.com/office/word/2010/wordml" xmlns:w15="http://schemas.microsoft.com/office/word/2012/wordml" xmlns:w16cex="http://schemas.microsoft.com/office/word/2018/wordml/cex" xmlns:w16cid="http://schemas.microsoft.com/office/word/2016/wordml/cid" xmlns:w16="http://schemas.microsoft.com/office/word/2018/wordml" xmlns:w16sdtdh="http://schemas.microsoft.com/office/word/2020/wordml/sdtdatahash" xmlns:w16se="http://schemas.microsoft.com/office/word/2015/wordml/symex" xmlns:wpg="http://schemas.microsoft.com/office/word/2010/wordprocessingGroup" xmlns:wpi="http://schemas.microsoft.com/office/word/2010/wordprocessingInk" xmlns:wne="http://schemas.microsoft.com/office/word/2006/wordml" xmlns:wps="http://schemas.microsoft.com/office/word/2010/wordprocessingShape" mc:Ignorable="w14 w15 w16se w16cid w16 w16cex w16sdtdh wp14">
   <w:abstractNum w:abstractNumId="0" w15:restartNumberingAfterBreak="0">
+    <w:nsid w:val="043478DE"/>
+    <w:multiLevelType w:val="multilevel"/>
+    <w:tmpl w:val="77A8CB9A"/>
+    <w:lvl w:ilvl="0">
+      <w:start w:val="1"/>
+      <w:numFmt w:val="decimal"/>
+      <w:lvlText w:val="%1"/>
+      <w:lvlJc w:val="left"/>
+      <w:pPr>
+        <w:ind w:left="784" w:hanging="384"/>
+      </w:pPr>
+    </w:lvl>
+    <w:lvl w:ilvl="1">
+      <w:start w:val="2"/>
+      <w:numFmt w:val="decimal"/>
+      <w:lvlText w:val="%1.%2."/>
+      <w:lvlJc w:val="left"/>
+      <w:pPr>
+        <w:ind w:left="784" w:hanging="384"/>
+      </w:pPr>
+      <w:rPr>
+        <w:rFonts w:ascii="Calibri" w:eastAsia="Calibri" w:hAnsi="Calibri" w:cs="Calibri"/>
+        <w:sz w:val="22"/>
+        <w:szCs w:val="22"/>
+      </w:rPr>
+    </w:lvl>
+    <w:lvl w:ilvl="2">
+      <w:start w:val="1"/>
+      <w:numFmt w:val="decimal"/>
+      <w:lvlText w:val="%1.%2.%3"/>
+      <w:lvlJc w:val="left"/>
+      <w:pPr>
+        <w:ind w:left="896" w:hanging="496"/>
+      </w:pPr>
+      <w:rPr>
+        <w:rFonts w:ascii="Calibri" w:eastAsia="Calibri" w:hAnsi="Calibri" w:cs="Calibri"/>
+        <w:sz w:val="22"/>
+        <w:szCs w:val="22"/>
+      </w:rPr>
+    </w:lvl>
+    <w:lvl w:ilvl="3">
+      <w:start w:val="1"/>
+      <w:numFmt w:val="bullet"/>
+      <w:lvlText w:val="•"/>
+      <w:lvlJc w:val="left"/>
+      <w:pPr>
+        <w:ind w:left="2768" w:hanging="496"/>
+      </w:pPr>
+    </w:lvl>
+    <w:lvl w:ilvl="4">
+      <w:start w:val="1"/>
+      <w:numFmt w:val="bullet"/>
+      <w:lvlText w:val="•"/>
+      <w:lvlJc w:val="left"/>
+      <w:pPr>
+        <w:ind w:left="3702" w:hanging="496"/>
+      </w:pPr>
+    </w:lvl>
+    <w:lvl w:ilvl="5">
+      <w:start w:val="1"/>
+      <w:numFmt w:val="bullet"/>
+      <w:lvlText w:val="•"/>
+      <w:lvlJc w:val="left"/>
+      <w:pPr>
+        <w:ind w:left="4636" w:hanging="496"/>
+      </w:pPr>
+    </w:lvl>
+    <w:lvl w:ilvl="6">
+      <w:start w:val="1"/>
+      <w:numFmt w:val="bullet"/>
+      <w:lvlText w:val="•"/>
+      <w:lvlJc w:val="left"/>
+      <w:pPr>
+        <w:ind w:left="5571" w:hanging="496"/>
+      </w:pPr>
+    </w:lvl>
+    <w:lvl w:ilvl="7">
+      <w:start w:val="1"/>
+      <w:numFmt w:val="bullet"/>
+      <w:lvlText w:val="•"/>
+      <w:lvlJc w:val="left"/>
+      <w:pPr>
+        <w:ind w:left="6505" w:hanging="496"/>
+      </w:pPr>
+    </w:lvl>
+    <w:lvl w:ilvl="8">
+      <w:start w:val="1"/>
+      <w:numFmt w:val="bullet"/>
+      <w:lvlText w:val="•"/>
+      <w:lvlJc w:val="left"/>
+      <w:pPr>
+        <w:ind w:left="7439" w:hanging="496"/>
+      </w:pPr>
+    </w:lvl>
+  </w:abstractNum>
+  <w:abstractNum w:abstractNumId="1" w15:restartNumberingAfterBreak="0">
+    <w:nsid w:val="1BC5056D"/>
+    <w:multiLevelType w:val="multilevel"/>
+    <w:tmpl w:val="B3463192"/>
+    <w:lvl w:ilvl="0">
+      <w:start w:val="2"/>
+      <w:numFmt w:val="decimal"/>
+      <w:lvlText w:val="%1"/>
+      <w:lvlJc w:val="left"/>
+      <w:pPr>
+        <w:ind w:left="728" w:hanging="329"/>
+      </w:pPr>
+    </w:lvl>
+    <w:lvl w:ilvl="1">
+      <w:start w:val="1"/>
+      <w:numFmt w:val="decimal"/>
+      <w:lvlText w:val="%1.%2"/>
+      <w:lvlJc w:val="left"/>
+      <w:pPr>
+        <w:ind w:left="728" w:hanging="329"/>
+      </w:pPr>
+      <w:rPr>
+        <w:rFonts w:ascii="Calibri" w:eastAsia="Calibri" w:hAnsi="Calibri" w:cs="Calibri"/>
+        <w:sz w:val="22"/>
+        <w:szCs w:val="22"/>
+      </w:rPr>
+    </w:lvl>
+    <w:lvl w:ilvl="2">
+      <w:start w:val="1"/>
+      <w:numFmt w:val="decimal"/>
+      <w:lvlText w:val="%1.%2.%3"/>
+      <w:lvlJc w:val="left"/>
+      <w:pPr>
+        <w:ind w:left="897" w:hanging="497"/>
+      </w:pPr>
+      <w:rPr>
+        <w:rFonts w:ascii="Calibri" w:eastAsia="Calibri" w:hAnsi="Calibri" w:cs="Calibri"/>
+        <w:sz w:val="22"/>
+        <w:szCs w:val="22"/>
+      </w:rPr>
+    </w:lvl>
+    <w:lvl w:ilvl="3">
+      <w:start w:val="1"/>
+      <w:numFmt w:val="bullet"/>
+      <w:lvlText w:val="•"/>
+      <w:lvlJc w:val="left"/>
+      <w:pPr>
+        <w:ind w:left="2768" w:hanging="497"/>
+      </w:pPr>
+    </w:lvl>
+    <w:lvl w:ilvl="4">
+      <w:start w:val="1"/>
+      <w:numFmt w:val="bullet"/>
+      <w:lvlText w:val="•"/>
+      <w:lvlJc w:val="left"/>
+      <w:pPr>
+        <w:ind w:left="3702" w:hanging="497"/>
+      </w:pPr>
+    </w:lvl>
+    <w:lvl w:ilvl="5">
+      <w:start w:val="1"/>
+      <w:numFmt w:val="bullet"/>
+      <w:lvlText w:val="•"/>
+      <w:lvlJc w:val="left"/>
+      <w:pPr>
+        <w:ind w:left="4636" w:hanging="497"/>
+      </w:pPr>
+    </w:lvl>
+    <w:lvl w:ilvl="6">
+      <w:start w:val="1"/>
+      <w:numFmt w:val="bullet"/>
+      <w:lvlText w:val="•"/>
+      <w:lvlJc w:val="left"/>
+      <w:pPr>
+        <w:ind w:left="5571" w:hanging="497"/>
+      </w:pPr>
+    </w:lvl>
+    <w:lvl w:ilvl="7">
+      <w:start w:val="1"/>
+      <w:numFmt w:val="bullet"/>
+      <w:lvlText w:val="•"/>
+      <w:lvlJc w:val="left"/>
+      <w:pPr>
+        <w:ind w:left="6505" w:hanging="497"/>
+      </w:pPr>
+    </w:lvl>
+    <w:lvl w:ilvl="8">
+      <w:start w:val="1"/>
+      <w:numFmt w:val="bullet"/>
+      <w:lvlText w:val="•"/>
+      <w:lvlJc w:val="left"/>
+      <w:pPr>
+        <w:ind w:left="7439" w:hanging="497"/>
+      </w:pPr>
+    </w:lvl>
+  </w:abstractNum>
+  <w:abstractNum w:abstractNumId="2" w15:restartNumberingAfterBreak="0">
     <w:nsid w:val="22C21358"/>
     <w:multiLevelType w:val="multilevel"/>
     <w:tmpl w:val="85C0B3EC"/>
@@ -7027,7 +8755,7 @@
       </w:pPr>
     </w:lvl>
   </w:abstractNum>
-  <w:abstractNum w:abstractNumId="1" w15:restartNumberingAfterBreak="0">
+  <w:abstractNum w:abstractNumId="3" w15:restartNumberingAfterBreak="0">
     <w:nsid w:val="249C32DF"/>
     <w:multiLevelType w:val="multilevel"/>
     <w:tmpl w:val="BAF8608A"/>
@@ -7125,26 +8853,17 @@
       </w:pPr>
     </w:lvl>
   </w:abstractNum>
-  <w:abstractNum w:abstractNumId="2" w15:restartNumberingAfterBreak="0">
-    <w:nsid w:val="275C1F9C"/>
+  <w:abstractNum w:abstractNumId="4" w15:restartNumberingAfterBreak="0">
+    <w:nsid w:val="264E24E7"/>
     <w:multiLevelType w:val="multilevel"/>
-    <w:tmpl w:val="B6D46E4A"/>
+    <w:tmpl w:val="D83E56C2"/>
     <w:lvl w:ilvl="0">
       <w:start w:val="1"/>
       <w:numFmt w:val="decimal"/>
-      <w:lvlText w:val="%1"/>
-      <w:lvlJc w:val="left"/>
-      <w:pPr>
-        <w:ind w:left="784" w:hanging="384"/>
-      </w:pPr>
-    </w:lvl>
-    <w:lvl w:ilvl="1">
-      <w:start w:val="2"/>
-      <w:numFmt w:val="decimal"/>
-      <w:lvlText w:val="%1.%2."/>
-      <w:lvlJc w:val="left"/>
-      <w:pPr>
-        <w:ind w:left="784" w:hanging="384"/>
+      <w:lvlText w:val="%1."/>
+      <w:lvlJc w:val="left"/>
+      <w:pPr>
+        <w:ind w:left="616" w:hanging="216"/>
       </w:pPr>
       <w:rPr>
         <w:rFonts w:ascii="Calibri" w:eastAsia="Calibri" w:hAnsi="Calibri" w:cs="Calibri"/>
@@ -7152,13 +8871,13 @@
         <w:szCs w:val="22"/>
       </w:rPr>
     </w:lvl>
-    <w:lvl w:ilvl="2">
+    <w:lvl w:ilvl="1">
       <w:start w:val="1"/>
       <w:numFmt w:val="decimal"/>
-      <w:lvlText w:val="%1.%2.%3"/>
-      <w:lvlJc w:val="left"/>
-      <w:pPr>
-        <w:ind w:left="896" w:hanging="496"/>
+      <w:lvlText w:val="%1.%2"/>
+      <w:lvlJc w:val="left"/>
+      <w:pPr>
+        <w:ind w:left="728" w:hanging="328"/>
       </w:pPr>
       <w:rPr>
         <w:rFonts w:ascii="Calibri" w:eastAsia="Calibri" w:hAnsi="Calibri" w:cs="Calibri"/>
@@ -7166,62 +8885,167 @@
         <w:szCs w:val="22"/>
       </w:rPr>
     </w:lvl>
-    <w:lvl w:ilvl="3">
+    <w:lvl w:ilvl="2">
       <w:start w:val="1"/>
       <w:numFmt w:val="bullet"/>
       <w:lvlText w:val="•"/>
       <w:lvlJc w:val="left"/>
       <w:pPr>
-        <w:ind w:left="2768" w:hanging="496"/>
-      </w:pPr>
-    </w:lvl>
-    <w:lvl w:ilvl="4">
+        <w:ind w:left="1674" w:hanging="327"/>
+      </w:pPr>
+    </w:lvl>
+    <w:lvl w:ilvl="3">
       <w:start w:val="1"/>
       <w:numFmt w:val="bullet"/>
       <w:lvlText w:val="•"/>
       <w:lvlJc w:val="left"/>
       <w:pPr>
-        <w:ind w:left="3702" w:hanging="496"/>
-      </w:pPr>
-    </w:lvl>
-    <w:lvl w:ilvl="5">
+        <w:ind w:left="2628" w:hanging="328"/>
+      </w:pPr>
+    </w:lvl>
+    <w:lvl w:ilvl="4">
       <w:start w:val="1"/>
       <w:numFmt w:val="bullet"/>
       <w:lvlText w:val="•"/>
       <w:lvlJc w:val="left"/>
       <w:pPr>
-        <w:ind w:left="4636" w:hanging="496"/>
-      </w:pPr>
-    </w:lvl>
-    <w:lvl w:ilvl="6">
+        <w:ind w:left="3582" w:hanging="328"/>
+      </w:pPr>
+    </w:lvl>
+    <w:lvl w:ilvl="5">
       <w:start w:val="1"/>
       <w:numFmt w:val="bullet"/>
       <w:lvlText w:val="•"/>
       <w:lvlJc w:val="left"/>
       <w:pPr>
-        <w:ind w:left="5571" w:hanging="496"/>
-      </w:pPr>
-    </w:lvl>
-    <w:lvl w:ilvl="7">
+        <w:ind w:left="4536" w:hanging="328"/>
+      </w:pPr>
+    </w:lvl>
+    <w:lvl w:ilvl="6">
       <w:start w:val="1"/>
       <w:numFmt w:val="bullet"/>
       <w:lvlText w:val="•"/>
       <w:lvlJc w:val="left"/>
       <w:pPr>
-        <w:ind w:left="6505" w:hanging="496"/>
-      </w:pPr>
-    </w:lvl>
-    <w:lvl w:ilvl="8">
+        <w:ind w:left="5491" w:hanging="327"/>
+      </w:pPr>
+    </w:lvl>
+    <w:lvl w:ilvl="7">
       <w:start w:val="1"/>
       <w:numFmt w:val="bullet"/>
       <w:lvlText w:val="•"/>
       <w:lvlJc w:val="left"/>
       <w:pPr>
+        <w:ind w:left="6445" w:hanging="328"/>
+      </w:pPr>
+    </w:lvl>
+    <w:lvl w:ilvl="8">
+      <w:start w:val="1"/>
+      <w:numFmt w:val="bullet"/>
+      <w:lvlText w:val="•"/>
+      <w:lvlJc w:val="left"/>
+      <w:pPr>
+        <w:ind w:left="7399" w:hanging="328"/>
+      </w:pPr>
+    </w:lvl>
+  </w:abstractNum>
+  <w:abstractNum w:abstractNumId="5" w15:restartNumberingAfterBreak="0">
+    <w:nsid w:val="275C1F9C"/>
+    <w:multiLevelType w:val="multilevel"/>
+    <w:tmpl w:val="B6D46E4A"/>
+    <w:lvl w:ilvl="0">
+      <w:start w:val="1"/>
+      <w:numFmt w:val="decimal"/>
+      <w:lvlText w:val="%1"/>
+      <w:lvlJc w:val="left"/>
+      <w:pPr>
+        <w:ind w:left="784" w:hanging="384"/>
+      </w:pPr>
+    </w:lvl>
+    <w:lvl w:ilvl="1">
+      <w:start w:val="2"/>
+      <w:numFmt w:val="decimal"/>
+      <w:lvlText w:val="%1.%2."/>
+      <w:lvlJc w:val="left"/>
+      <w:pPr>
+        <w:ind w:left="784" w:hanging="384"/>
+      </w:pPr>
+      <w:rPr>
+        <w:rFonts w:ascii="Calibri" w:eastAsia="Calibri" w:hAnsi="Calibri" w:cs="Calibri"/>
+        <w:sz w:val="22"/>
+        <w:szCs w:val="22"/>
+      </w:rPr>
+    </w:lvl>
+    <w:lvl w:ilvl="2">
+      <w:start w:val="1"/>
+      <w:numFmt w:val="decimal"/>
+      <w:lvlText w:val="%1.%2.%3"/>
+      <w:lvlJc w:val="left"/>
+      <w:pPr>
+        <w:ind w:left="896" w:hanging="496"/>
+      </w:pPr>
+      <w:rPr>
+        <w:rFonts w:ascii="Calibri" w:eastAsia="Calibri" w:hAnsi="Calibri" w:cs="Calibri"/>
+        <w:sz w:val="22"/>
+        <w:szCs w:val="22"/>
+      </w:rPr>
+    </w:lvl>
+    <w:lvl w:ilvl="3">
+      <w:start w:val="1"/>
+      <w:numFmt w:val="bullet"/>
+      <w:lvlText w:val="•"/>
+      <w:lvlJc w:val="left"/>
+      <w:pPr>
+        <w:ind w:left="2768" w:hanging="496"/>
+      </w:pPr>
+    </w:lvl>
+    <w:lvl w:ilvl="4">
+      <w:start w:val="1"/>
+      <w:numFmt w:val="bullet"/>
+      <w:lvlText w:val="•"/>
+      <w:lvlJc w:val="left"/>
+      <w:pPr>
+        <w:ind w:left="3702" w:hanging="496"/>
+      </w:pPr>
+    </w:lvl>
+    <w:lvl w:ilvl="5">
+      <w:start w:val="1"/>
+      <w:numFmt w:val="bullet"/>
+      <w:lvlText w:val="•"/>
+      <w:lvlJc w:val="left"/>
+      <w:pPr>
+        <w:ind w:left="4636" w:hanging="496"/>
+      </w:pPr>
+    </w:lvl>
+    <w:lvl w:ilvl="6">
+      <w:start w:val="1"/>
+      <w:numFmt w:val="bullet"/>
+      <w:lvlText w:val="•"/>
+      <w:lvlJc w:val="left"/>
+      <w:pPr>
+        <w:ind w:left="5571" w:hanging="496"/>
+      </w:pPr>
+    </w:lvl>
+    <w:lvl w:ilvl="7">
+      <w:start w:val="1"/>
+      <w:numFmt w:val="bullet"/>
+      <w:lvlText w:val="•"/>
+      <w:lvlJc w:val="left"/>
+      <w:pPr>
+        <w:ind w:left="6505" w:hanging="496"/>
+      </w:pPr>
+    </w:lvl>
+    <w:lvl w:ilvl="8">
+      <w:start w:val="1"/>
+      <w:numFmt w:val="bullet"/>
+      <w:lvlText w:val="•"/>
+      <w:lvlJc w:val="left"/>
+      <w:pPr>
         <w:ind w:left="7439" w:hanging="496"/>
       </w:pPr>
     </w:lvl>
   </w:abstractNum>
-  <w:abstractNum w:abstractNumId="3" w15:restartNumberingAfterBreak="0">
+  <w:abstractNum w:abstractNumId="6" w15:restartNumberingAfterBreak="0">
     <w:nsid w:val="2F743EBB"/>
     <w:multiLevelType w:val="multilevel"/>
     <w:tmpl w:val="B28C3854"/>
@@ -7317,7 +9141,7 @@
       </w:pPr>
     </w:lvl>
   </w:abstractNum>
-  <w:abstractNum w:abstractNumId="4" w15:restartNumberingAfterBreak="0">
+  <w:abstractNum w:abstractNumId="7" w15:restartNumberingAfterBreak="0">
     <w:nsid w:val="403504C6"/>
     <w:multiLevelType w:val="multilevel"/>
     <w:tmpl w:val="C4EE98BE"/>
@@ -7415,7 +9239,7 @@
       </w:pPr>
     </w:lvl>
   </w:abstractNum>
-  <w:abstractNum w:abstractNumId="5" w15:restartNumberingAfterBreak="0">
+  <w:abstractNum w:abstractNumId="8" w15:restartNumberingAfterBreak="0">
     <w:nsid w:val="432367FC"/>
     <w:multiLevelType w:val="multilevel"/>
     <w:tmpl w:val="DB02647E"/>
@@ -7513,7 +9337,7 @@
       </w:pPr>
     </w:lvl>
   </w:abstractNum>
-  <w:abstractNum w:abstractNumId="6" w15:restartNumberingAfterBreak="0">
+  <w:abstractNum w:abstractNumId="9" w15:restartNumberingAfterBreak="0">
     <w:nsid w:val="51DE7D0B"/>
     <w:multiLevelType w:val="multilevel"/>
     <w:tmpl w:val="C43A91DE"/>
@@ -7609,7 +9433,7 @@
       </w:pPr>
     </w:lvl>
   </w:abstractNum>
-  <w:abstractNum w:abstractNumId="7" w15:restartNumberingAfterBreak="0">
+  <w:abstractNum w:abstractNumId="10" w15:restartNumberingAfterBreak="0">
     <w:nsid w:val="53D42DE1"/>
     <w:multiLevelType w:val="multilevel"/>
     <w:tmpl w:val="81CE2F30"/>
@@ -7722,7 +9546,7 @@
       </w:rPr>
     </w:lvl>
   </w:abstractNum>
-  <w:abstractNum w:abstractNumId="8" w15:restartNumberingAfterBreak="0">
+  <w:abstractNum w:abstractNumId="11" w15:restartNumberingAfterBreak="0">
     <w:nsid w:val="62DE32F7"/>
     <w:multiLevelType w:val="multilevel"/>
     <w:tmpl w:val="D158B006"/>
@@ -7835,12 +9659,12 @@
       </w:rPr>
     </w:lvl>
   </w:abstractNum>
-  <w:abstractNum w:abstractNumId="9" w15:restartNumberingAfterBreak="0">
-    <w:nsid w:val="7F274EBE"/>
+  <w:abstractNum w:abstractNumId="12" w15:restartNumberingAfterBreak="0">
+    <w:nsid w:val="73207307"/>
     <w:multiLevelType w:val="multilevel"/>
-    <w:tmpl w:val="209A1948"/>
+    <w:tmpl w:val="3DF4155A"/>
     <w:lvl w:ilvl="0">
-      <w:start w:val="1"/>
+      <w:start w:val="2"/>
       <w:numFmt w:val="decimal"/>
       <w:lvlText w:val="%1"/>
       <w:lvlJc w:val="left"/>
@@ -7869,7 +9693,7 @@
       <w:lvlText w:val="%1.%2.%3"/>
       <w:lvlJc w:val="left"/>
       <w:pPr>
-        <w:ind w:left="940" w:hanging="540"/>
+        <w:ind w:left="941" w:hanging="541"/>
       </w:pPr>
       <w:rPr>
         <w:rFonts w:ascii="Times New Roman" w:eastAsia="Times New Roman" w:hAnsi="Times New Roman" w:cs="Times New Roman"/>
@@ -7884,7 +9708,7 @@
       <w:lvlText w:val="•"/>
       <w:lvlJc w:val="left"/>
       <w:pPr>
-        <w:ind w:left="2799" w:hanging="540"/>
+        <w:ind w:left="2799" w:hanging="541"/>
       </w:pPr>
     </w:lvl>
     <w:lvl w:ilvl="4">
@@ -7893,7 +9717,7 @@
       <w:lvlText w:val="•"/>
       <w:lvlJc w:val="left"/>
       <w:pPr>
-        <w:ind w:left="3729" w:hanging="540"/>
+        <w:ind w:left="3729" w:hanging="541"/>
       </w:pPr>
     </w:lvl>
     <w:lvl w:ilvl="5">
@@ -7902,7 +9726,7 @@
       <w:lvlText w:val="•"/>
       <w:lvlJc w:val="left"/>
       <w:pPr>
-        <w:ind w:left="4659" w:hanging="540"/>
+        <w:ind w:left="4659" w:hanging="541"/>
       </w:pPr>
     </w:lvl>
     <w:lvl w:ilvl="6">
@@ -7911,7 +9735,7 @@
       <w:lvlText w:val="•"/>
       <w:lvlJc w:val="left"/>
       <w:pPr>
-        <w:ind w:left="5588" w:hanging="540"/>
+        <w:ind w:left="5588" w:hanging="541"/>
       </w:pPr>
     </w:lvl>
     <w:lvl w:ilvl="7">
@@ -7920,7 +9744,7 @@
       <w:lvlText w:val="•"/>
       <w:lvlJc w:val="left"/>
       <w:pPr>
-        <w:ind w:left="6518" w:hanging="540"/>
+        <w:ind w:left="6518" w:hanging="541"/>
       </w:pPr>
     </w:lvl>
     <w:lvl w:ilvl="8">
@@ -7929,39 +9753,149 @@
       <w:lvlText w:val="•"/>
       <w:lvlJc w:val="left"/>
       <w:pPr>
+        <w:ind w:left="7448" w:hanging="541"/>
+      </w:pPr>
+    </w:lvl>
+  </w:abstractNum>
+  <w:abstractNum w:abstractNumId="13" w15:restartNumberingAfterBreak="0">
+    <w:nsid w:val="7F274EBE"/>
+    <w:multiLevelType w:val="multilevel"/>
+    <w:tmpl w:val="209A1948"/>
+    <w:lvl w:ilvl="0">
+      <w:start w:val="1"/>
+      <w:numFmt w:val="decimal"/>
+      <w:lvlText w:val="%1"/>
+      <w:lvlJc w:val="left"/>
+      <w:pPr>
+        <w:ind w:left="760" w:hanging="360"/>
+      </w:pPr>
+    </w:lvl>
+    <w:lvl w:ilvl="1">
+      <w:start w:val="1"/>
+      <w:numFmt w:val="decimal"/>
+      <w:lvlText w:val="%1.%2"/>
+      <w:lvlJc w:val="left"/>
+      <w:pPr>
+        <w:ind w:left="760" w:hanging="360"/>
+      </w:pPr>
+      <w:rPr>
+        <w:rFonts w:ascii="Times New Roman" w:eastAsia="Times New Roman" w:hAnsi="Times New Roman" w:cs="Times New Roman"/>
+        <w:b/>
+        <w:sz w:val="24"/>
+        <w:szCs w:val="24"/>
+      </w:rPr>
+    </w:lvl>
+    <w:lvl w:ilvl="2">
+      <w:start w:val="1"/>
+      <w:numFmt w:val="decimal"/>
+      <w:lvlText w:val="%1.%2.%3"/>
+      <w:lvlJc w:val="left"/>
+      <w:pPr>
+        <w:ind w:left="940" w:hanging="540"/>
+      </w:pPr>
+      <w:rPr>
+        <w:rFonts w:ascii="Times New Roman" w:eastAsia="Times New Roman" w:hAnsi="Times New Roman" w:cs="Times New Roman"/>
+        <w:b/>
+        <w:sz w:val="24"/>
+        <w:szCs w:val="24"/>
+      </w:rPr>
+    </w:lvl>
+    <w:lvl w:ilvl="3">
+      <w:start w:val="1"/>
+      <w:numFmt w:val="bullet"/>
+      <w:lvlText w:val="•"/>
+      <w:lvlJc w:val="left"/>
+      <w:pPr>
+        <w:ind w:left="2799" w:hanging="540"/>
+      </w:pPr>
+    </w:lvl>
+    <w:lvl w:ilvl="4">
+      <w:start w:val="1"/>
+      <w:numFmt w:val="bullet"/>
+      <w:lvlText w:val="•"/>
+      <w:lvlJc w:val="left"/>
+      <w:pPr>
+        <w:ind w:left="3729" w:hanging="540"/>
+      </w:pPr>
+    </w:lvl>
+    <w:lvl w:ilvl="5">
+      <w:start w:val="1"/>
+      <w:numFmt w:val="bullet"/>
+      <w:lvlText w:val="•"/>
+      <w:lvlJc w:val="left"/>
+      <w:pPr>
+        <w:ind w:left="4659" w:hanging="540"/>
+      </w:pPr>
+    </w:lvl>
+    <w:lvl w:ilvl="6">
+      <w:start w:val="1"/>
+      <w:numFmt w:val="bullet"/>
+      <w:lvlText w:val="•"/>
+      <w:lvlJc w:val="left"/>
+      <w:pPr>
+        <w:ind w:left="5588" w:hanging="540"/>
+      </w:pPr>
+    </w:lvl>
+    <w:lvl w:ilvl="7">
+      <w:start w:val="1"/>
+      <w:numFmt w:val="bullet"/>
+      <w:lvlText w:val="•"/>
+      <w:lvlJc w:val="left"/>
+      <w:pPr>
+        <w:ind w:left="6518" w:hanging="540"/>
+      </w:pPr>
+    </w:lvl>
+    <w:lvl w:ilvl="8">
+      <w:start w:val="1"/>
+      <w:numFmt w:val="bullet"/>
+      <w:lvlText w:val="•"/>
+      <w:lvlJc w:val="left"/>
+      <w:pPr>
         <w:ind w:left="7448" w:hanging="540"/>
       </w:pPr>
     </w:lvl>
   </w:abstractNum>
   <w:num w:numId="1">
-    <w:abstractNumId w:val="4"/>
+    <w:abstractNumId w:val="7"/>
   </w:num>
   <w:num w:numId="2">
+    <w:abstractNumId w:val="3"/>
+  </w:num>
+  <w:num w:numId="3">
+    <w:abstractNumId w:val="13"/>
+  </w:num>
+  <w:num w:numId="4">
+    <w:abstractNumId w:val="6"/>
+  </w:num>
+  <w:num w:numId="5">
+    <w:abstractNumId w:val="5"/>
+  </w:num>
+  <w:num w:numId="6">
+    <w:abstractNumId w:val="9"/>
+  </w:num>
+  <w:num w:numId="7">
+    <w:abstractNumId w:val="8"/>
+  </w:num>
+  <w:num w:numId="8">
+    <w:abstractNumId w:val="10"/>
+  </w:num>
+  <w:num w:numId="9">
+    <w:abstractNumId w:val="11"/>
+  </w:num>
+  <w:num w:numId="10">
+    <w:abstractNumId w:val="2"/>
+  </w:num>
+  <w:num w:numId="11">
+    <w:abstractNumId w:val="12"/>
+  </w:num>
+  <w:num w:numId="12">
     <w:abstractNumId w:val="1"/>
   </w:num>
-  <w:num w:numId="3">
-    <w:abstractNumId w:val="9"/>
+  <w:num w:numId="13">
+    <w:abstractNumId w:val="0"/>
   </w:num>
-  <w:num w:numId="4">
-    <w:abstractNumId w:val="3"/>
-  </w:num>
-  <w:num w:numId="5">
-    <w:abstractNumId w:val="2"/>
-  </w:num>
-  <w:num w:numId="6">
-    <w:abstractNumId w:val="6"/>
-  </w:num>
-  <w:num w:numId="7">
-    <w:abstractNumId w:val="5"/>
-  </w:num>
-  <w:num w:numId="8">
-    <w:abstractNumId w:val="7"/>
-  </w:num>
-  <w:num w:numId="9">
-    <w:abstractNumId w:val="8"/>
-  </w:num>
-  <w:num w:numId="10">
-    <w:abstractNumId w:val="0"/>
+  <w:num w:numId="14">
+    <w:abstractNumId w:val="4"/>
   </w:num>
 </w:numbering>
 </file>
@@ -8089,6 +10023,7 @@
     <w:lsdException w:name="HTML Sample" w:semiHidden="1" w:unhideWhenUsed="1"/>
     <w:lsdException w:name="HTML Typewriter" w:semiHidden="1" w:unhideWhenUsed="1"/>
     <w:lsdException w:name="HTML Variable" w:semiHidden="1" w:unhideWhenUsed="1"/>
+    <w:lsdException w:name="Normal Table" w:semiHidden="1" w:unhideWhenUsed="1"/>
     <w:lsdException w:name="annotation subject" w:semiHidden="1" w:unhideWhenUsed="1"/>
     <w:lsdException w:name="No List" w:semiHidden="1" w:unhideWhenUsed="1"/>
     <w:lsdException w:name="Outline List 1" w:semiHidden="1" w:unhideWhenUsed="1"/>
@@ -8135,8 +10070,10 @@
     <w:lsdException w:name="Table Subtle 2" w:semiHidden="1" w:unhideWhenUsed="1"/>
     <w:lsdException w:name="Table Web 1" w:semiHidden="1" w:unhideWhenUsed="1"/>
     <w:lsdException w:name="Table Web 2" w:semiHidden="1" w:unhideWhenUsed="1"/>
+    <w:lsdException w:name="Table Web 3" w:semiHidden="1" w:unhideWhenUsed="1"/>
     <w:lsdException w:name="Balloon Text" w:semiHidden="1" w:unhideWhenUsed="1"/>
     <w:lsdException w:name="Table Grid" w:uiPriority="39"/>
+    <w:lsdException w:name="Table Theme" w:semiHidden="1" w:unhideWhenUsed="1"/>
     <w:lsdException w:name="Placeholder Text" w:semiHidden="1"/>
     <w:lsdException w:name="No Spacing" w:uiPriority="1" w:qFormat="1"/>
     <w:lsdException w:name="Light Shading" w:uiPriority="60"/>
@@ -8662,6 +10599,29 @@
       </w:tblBorders>
     </w:tblPr>
   </w:style>
+  <w:style w:type="character" w:styleId="Hipervnculo">
+    <w:name w:val="Hyperlink"/>
+    <w:basedOn w:val="Fuentedeprrafopredeter"/>
+    <w:uiPriority w:val="99"/>
+    <w:unhideWhenUsed/>
+    <w:rsid w:val="000A21E9"/>
+    <w:rPr>
+      <w:color w:val="0000FF" w:themeColor="hyperlink"/>
+      <w:u w:val="single"/>
+    </w:rPr>
+  </w:style>
+  <w:style w:type="character" w:styleId="Mencinsinresolver">
+    <w:name w:val="Unresolved Mention"/>
+    <w:basedOn w:val="Fuentedeprrafopredeter"/>
+    <w:uiPriority w:val="99"/>
+    <w:semiHidden/>
+    <w:unhideWhenUsed/>
+    <w:rsid w:val="000A21E9"/>
+    <w:rPr>
+      <w:color w:val="605E5C"/>
+      <w:shd w:val="clear" w:color="auto" w:fill="E1DFDD"/>
+    </w:rPr>
+  </w:style>
 </w:styles>
 </file>
 

</xml_diff>